<commit_message>
Added Team Schedule content and filled up Team Information details
</commit_message>
<xml_diff>
--- a/Project Document/Team Information.docx
+++ b/Project Document/Team Information.docx
@@ -1,6 +1,6 @@
 
 <file path=word/document.xml><?xml version="1.0" encoding="utf-8"?>
-<w:document xmlns:wpc="http://schemas.microsoft.com/office/word/2010/wordprocessingCanvas" xmlns:cx="http://schemas.microsoft.com/office/drawing/2014/chartex" xmlns:cx1="http://schemas.microsoft.com/office/drawing/2015/9/8/chartex" xmlns:cx2="http://schemas.microsoft.com/office/drawing/2015/10/21/chartex" xmlns:cx3="http://schemas.microsoft.com/office/drawing/2016/5/9/chartex" xmlns:cx4="http://schemas.microsoft.com/office/drawing/2016/5/10/chartex" xmlns:cx5="http://schemas.microsoft.com/office/drawing/2016/5/11/chartex" xmlns:cx6="http://schemas.microsoft.com/office/drawing/2016/5/12/chartex" xmlns:cx7="http://schemas.microsoft.com/office/drawing/2016/5/13/chartex" xmlns:cx8="http://schemas.microsoft.com/office/drawing/2016/5/14/chartex" xmlns:mc="http://schemas.openxmlformats.org/markup-compatibility/2006" xmlns:aink="http://schemas.microsoft.com/office/drawing/2016/ink" xmlns:am3d="http://schemas.microsoft.com/office/drawing/2017/model3d" xmlns:o="urn:schemas-microsoft-com:office:office" xmlns:oel="http://schemas.microsoft.com/office/2019/extlst" xmlns:r="http://schemas.openxmlformats.org/officeDocument/2006/relationships" xmlns:m="http://schemas.openxmlformats.org/officeDocument/2006/math" xmlns:v="urn:schemas-microsoft-com:vml" xmlns:wp14="http://schemas.microsoft.com/office/word/2010/wordprocessingDrawing" xmlns:wp="http://schemas.openxmlformats.org/drawingml/2006/wordprocessingDrawing" xmlns:w10="urn:schemas-microsoft-com:office:word" xmlns:w="http://schemas.openxmlformats.org/wordprocessingml/2006/main" xmlns:w14="http://schemas.microsoft.com/office/word/2010/wordml" xmlns:w15="http://schemas.microsoft.com/office/word/2012/wordml" xmlns:w16cex="http://schemas.microsoft.com/office/word/2018/wordml/cex" xmlns:w16cid="http://schemas.microsoft.com/office/word/2016/wordml/cid" xmlns:w16="http://schemas.microsoft.com/office/word/2018/wordml" xmlns:w16du="http://schemas.microsoft.com/office/word/2023/wordml/word16du" xmlns:w16sdtdh="http://schemas.microsoft.com/office/word/2020/wordml/sdtdatahash" xmlns:w16se="http://schemas.microsoft.com/office/word/2015/wordml/symex" xmlns:wpg="http://schemas.microsoft.com/office/word/2010/wordprocessingGroup" xmlns:wpi="http://schemas.microsoft.com/office/word/2010/wordprocessingInk" xmlns:wne="http://schemas.microsoft.com/office/word/2006/wordml" xmlns:wps="http://schemas.microsoft.com/office/word/2010/wordprocessingShape" mc:Ignorable="w14 w15 w16se w16cid w16 w16cex w16sdtdh wp14">
+<w:document xmlns:wpc="http://schemas.microsoft.com/office/word/2010/wordprocessingCanvas" xmlns:cx="http://schemas.microsoft.com/office/drawing/2014/chartex" xmlns:cx1="http://schemas.microsoft.com/office/drawing/2015/9/8/chartex" xmlns:cx2="http://schemas.microsoft.com/office/drawing/2015/10/21/chartex" xmlns:cx3="http://schemas.microsoft.com/office/drawing/2016/5/9/chartex" xmlns:cx4="http://schemas.microsoft.com/office/drawing/2016/5/10/chartex" xmlns:cx5="http://schemas.microsoft.com/office/drawing/2016/5/11/chartex" xmlns:cx6="http://schemas.microsoft.com/office/drawing/2016/5/12/chartex" xmlns:cx7="http://schemas.microsoft.com/office/drawing/2016/5/13/chartex" xmlns:cx8="http://schemas.microsoft.com/office/drawing/2016/5/14/chartex" xmlns:mc="http://schemas.openxmlformats.org/markup-compatibility/2006" xmlns:aink="http://schemas.microsoft.com/office/drawing/2016/ink" xmlns:am3d="http://schemas.microsoft.com/office/drawing/2017/model3d" xmlns:o="urn:schemas-microsoft-com:office:office" xmlns:oel="http://schemas.microsoft.com/office/2019/extlst" xmlns:r="http://schemas.openxmlformats.org/officeDocument/2006/relationships" xmlns:m="http://schemas.openxmlformats.org/officeDocument/2006/math" xmlns:v="urn:schemas-microsoft-com:vml" xmlns:wp14="http://schemas.microsoft.com/office/word/2010/wordprocessingDrawing" xmlns:wp="http://schemas.openxmlformats.org/drawingml/2006/wordprocessingDrawing" xmlns:w10="urn:schemas-microsoft-com:office:word" xmlns:w="http://schemas.openxmlformats.org/wordprocessingml/2006/main" xmlns:w14="http://schemas.microsoft.com/office/word/2010/wordml" xmlns:w15="http://schemas.microsoft.com/office/word/2012/wordml" xmlns:w16cex="http://schemas.microsoft.com/office/word/2018/wordml/cex" xmlns:w16cid="http://schemas.microsoft.com/office/word/2016/wordml/cid" xmlns:w16="http://schemas.microsoft.com/office/word/2018/wordml" xmlns:w16sdtdh="http://schemas.microsoft.com/office/word/2020/wordml/sdtdatahash" xmlns:w16se="http://schemas.microsoft.com/office/word/2015/wordml/symex" xmlns:wpg="http://schemas.microsoft.com/office/word/2010/wordprocessingGroup" xmlns:wpi="http://schemas.microsoft.com/office/word/2010/wordprocessingInk" xmlns:wne="http://schemas.microsoft.com/office/word/2006/wordml" xmlns:wps="http://schemas.microsoft.com/office/word/2010/wordprocessingShape" mc:Ignorable="w14 w15 w16se w16cid w16 w16cex w16sdtdh wp14">
   <w:body>
     <w:p>
       <w:pPr>
@@ -261,27 +261,7 @@
           <w:sz w:val="22"/>
           <w:szCs w:val="22"/>
         </w:rPr>
-        <w:t xml:space="preserve">Soo Guan Yin, Chua Jun </w:t>
-      </w:r>
-      <w:proofErr w:type="spellStart"/>
-      <w:r>
-        <w:rPr>
-          <w:rFonts w:ascii="Arial" w:eastAsia="Times New Roman" w:hAnsi="Arial" w:cs="Arial"/>
-          <w:color w:val="000000"/>
-          <w:sz w:val="22"/>
-          <w:szCs w:val="22"/>
-        </w:rPr>
-        <w:t>Jie</w:t>
-      </w:r>
-      <w:proofErr w:type="spellEnd"/>
-      <w:r>
-        <w:rPr>
-          <w:rFonts w:ascii="Arial" w:eastAsia="Times New Roman" w:hAnsi="Arial" w:cs="Arial"/>
-          <w:color w:val="000000"/>
-          <w:sz w:val="22"/>
-          <w:szCs w:val="22"/>
-        </w:rPr>
-        <w:t xml:space="preserve">, Justin </w:t>
+        <w:t xml:space="preserve">Soo Guan Yin, Chua Jun Jie, Justin </w:t>
       </w:r>
       <w:proofErr w:type="spellStart"/>
       <w:r>
@@ -332,6 +312,15 @@
     <w:bookmarkStart w:id="0" w:name="_Toc131103891" w:displacedByCustomXml="next"/>
     <w:sdt>
       <w:sdtPr>
+        <w:rPr>
+          <w:rFonts w:asciiTheme="minorHAnsi" w:eastAsiaTheme="minorEastAsia" w:hAnsiTheme="minorHAnsi" w:cstheme="minorBidi"/>
+          <w:b w:val="0"/>
+          <w:bCs w:val="0"/>
+          <w:color w:val="auto"/>
+          <w:sz w:val="24"/>
+          <w:szCs w:val="24"/>
+          <w:lang w:val="en-MY" w:eastAsia="zh-CN"/>
+        </w:rPr>
         <w:id w:val="-1275558466"/>
         <w:docPartObj>
           <w:docPartGallery w:val="Table of Contents"/>
@@ -340,12 +329,7 @@
       </w:sdtPr>
       <w:sdtEndPr>
         <w:rPr>
-          <w:rFonts w:asciiTheme="minorHAnsi" w:eastAsiaTheme="minorEastAsia" w:hAnsiTheme="minorHAnsi" w:cstheme="minorBidi"/>
           <w:noProof/>
-          <w:color w:val="auto"/>
-          <w:sz w:val="24"/>
-          <w:szCs w:val="24"/>
-          <w:lang w:val="en-MY" w:eastAsia="zh-CN"/>
         </w:rPr>
       </w:sdtEndPr>
       <w:sdtContent>
@@ -370,6 +354,9 @@
               <w:i w:val="0"/>
               <w:iCs w:val="0"/>
               <w:noProof/>
+              <w:sz w:val="22"/>
+              <w:szCs w:val="22"/>
+              <w:lang w:val="en-US"/>
             </w:rPr>
           </w:pPr>
           <w:r>
@@ -389,7 +376,7 @@
             </w:rPr>
             <w:fldChar w:fldCharType="separate"/>
           </w:r>
-          <w:hyperlink w:anchor="_Toc131105214" w:history="1">
+          <w:hyperlink w:anchor="_Toc131156523" w:history="1">
             <w:r>
               <w:rPr>
                 <w:rStyle w:val="Hyperlink"/>
@@ -416,7 +403,7 @@
                 <w:noProof/>
                 <w:webHidden/>
               </w:rPr>
-              <w:instrText xml:space="preserve"> PAGEREF _Toc131105214 \h </w:instrText>
+              <w:instrText xml:space="preserve"> PAGEREF _Toc131156523 \h </w:instrText>
             </w:r>
             <w:r>
               <w:rPr>
@@ -460,9 +447,12 @@
               <w:i w:val="0"/>
               <w:iCs w:val="0"/>
               <w:noProof/>
+              <w:sz w:val="22"/>
+              <w:szCs w:val="22"/>
+              <w:lang w:val="en-US"/>
             </w:rPr>
           </w:pPr>
-          <w:hyperlink w:anchor="_Toc131105215" w:history="1">
+          <w:hyperlink w:anchor="_Toc131156524" w:history="1">
             <w:r>
               <w:rPr>
                 <w:rStyle w:val="Hyperlink"/>
@@ -489,7 +479,7 @@
                 <w:noProof/>
                 <w:webHidden/>
               </w:rPr>
-              <w:instrText xml:space="preserve"> PAGEREF _Toc131105215 \h </w:instrText>
+              <w:instrText xml:space="preserve"> PAGEREF _Toc131156524 \h </w:instrText>
             </w:r>
             <w:r>
               <w:rPr>
@@ -533,9 +523,12 @@
               <w:i w:val="0"/>
               <w:iCs w:val="0"/>
               <w:noProof/>
+              <w:sz w:val="22"/>
+              <w:szCs w:val="22"/>
+              <w:lang w:val="en-US"/>
             </w:rPr>
           </w:pPr>
-          <w:hyperlink w:anchor="_Toc131105216" w:history="1">
+          <w:hyperlink w:anchor="_Toc131156525" w:history="1">
             <w:r>
               <w:rPr>
                 <w:rStyle w:val="Hyperlink"/>
@@ -562,7 +555,7 @@
                 <w:noProof/>
                 <w:webHidden/>
               </w:rPr>
-              <w:instrText xml:space="preserve"> PAGEREF _Toc131105216 \h </w:instrText>
+              <w:instrText xml:space="preserve"> PAGEREF _Toc131156525 \h </w:instrText>
             </w:r>
             <w:r>
               <w:rPr>
@@ -606,14 +599,93 @@
               <w:i w:val="0"/>
               <w:iCs w:val="0"/>
               <w:noProof/>
+              <w:sz w:val="22"/>
+              <w:szCs w:val="22"/>
+              <w:lang w:val="en-US"/>
             </w:rPr>
           </w:pPr>
-          <w:hyperlink w:anchor="_Toc131105217" w:history="1">
+          <w:hyperlink w:anchor="_Toc131156526" w:history="1">
             <w:r>
               <w:rPr>
                 <w:rStyle w:val="Hyperlink"/>
                 <w:noProof/>
               </w:rPr>
+              <w:t>Team Schedule</w:t>
+            </w:r>
+            <w:r>
+              <w:rPr>
+                <w:noProof/>
+                <w:webHidden/>
+              </w:rPr>
+              <w:tab/>
+            </w:r>
+            <w:r>
+              <w:rPr>
+                <w:noProof/>
+                <w:webHidden/>
+              </w:rPr>
+              <w:fldChar w:fldCharType="begin"/>
+            </w:r>
+            <w:r>
+              <w:rPr>
+                <w:noProof/>
+                <w:webHidden/>
+              </w:rPr>
+              <w:instrText xml:space="preserve"> PAGEREF _Toc131156526 \h </w:instrText>
+            </w:r>
+            <w:r>
+              <w:rPr>
+                <w:noProof/>
+                <w:webHidden/>
+              </w:rPr>
+            </w:r>
+            <w:r>
+              <w:rPr>
+                <w:noProof/>
+                <w:webHidden/>
+              </w:rPr>
+              <w:fldChar w:fldCharType="separate"/>
+            </w:r>
+            <w:r>
+              <w:rPr>
+                <w:noProof/>
+                <w:webHidden/>
+              </w:rPr>
+              <w:t>4</w:t>
+            </w:r>
+            <w:r>
+              <w:rPr>
+                <w:noProof/>
+                <w:webHidden/>
+              </w:rPr>
+              <w:fldChar w:fldCharType="end"/>
+            </w:r>
+          </w:hyperlink>
+        </w:p>
+        <w:p>
+          <w:pPr>
+            <w:pStyle w:val="TOC1"/>
+            <w:tabs>
+              <w:tab w:val="right" w:leader="dot" w:pos="9016"/>
+            </w:tabs>
+            <w:rPr>
+              <w:rFonts w:cstheme="minorBidi"/>
+              <w:b w:val="0"/>
+              <w:bCs w:val="0"/>
+              <w:i w:val="0"/>
+              <w:iCs w:val="0"/>
+              <w:noProof/>
+              <w:sz w:val="22"/>
+              <w:szCs w:val="22"/>
+              <w:lang w:val="en-US"/>
+            </w:rPr>
+          </w:pPr>
+          <w:hyperlink w:anchor="_Toc131156527" w:history="1">
+            <w:r>
+              <w:rPr>
+                <w:rStyle w:val="Hyperlink"/>
+                <w:noProof/>
+              </w:rPr>
               <w:t>Technology Stack and Justification</w:t>
             </w:r>
             <w:r>
@@ -635,7 +707,7 @@
                 <w:noProof/>
                 <w:webHidden/>
               </w:rPr>
-              <w:instrText xml:space="preserve"> PAGEREF _Toc131105217 \h </w:instrText>
+              <w:instrText xml:space="preserve"> PAGEREF _Toc131156527 \h </w:instrText>
             </w:r>
             <w:r>
               <w:rPr>
@@ -695,7 +767,7 @@
       <w:pPr>
         <w:pStyle w:val="Heading1"/>
       </w:pPr>
-      <w:bookmarkStart w:id="1" w:name="_Toc131105214"/>
+      <w:bookmarkStart w:id="1" w:name="_Toc131156523"/>
       <w:r>
         <w:lastRenderedPageBreak/>
         <w:t>Team Name</w:t>
@@ -712,7 +784,7 @@
         <w:pStyle w:val="Heading1"/>
       </w:pPr>
       <w:bookmarkStart w:id="2" w:name="_Toc131103892"/>
-      <w:bookmarkStart w:id="3" w:name="_Toc131105215"/>
+      <w:bookmarkStart w:id="3" w:name="_Toc131156524"/>
       <w:r>
         <w:t>Team Photo</w:t>
       </w:r>
@@ -740,7 +812,7 @@
         <w:pStyle w:val="Heading1"/>
       </w:pPr>
       <w:bookmarkStart w:id="4" w:name="_Toc131103893"/>
-      <w:bookmarkStart w:id="5" w:name="_Toc131105216"/>
+      <w:bookmarkStart w:id="5" w:name="_Toc131156525"/>
       <w:r>
         <w:lastRenderedPageBreak/>
         <w:t>Team Membership</w:t>
@@ -764,10 +836,10 @@
         <w:tblLook w:val="04A0" w:firstRow="1" w:lastRow="0" w:firstColumn="1" w:lastColumn="0" w:noHBand="0" w:noVBand="1"/>
       </w:tblPr>
       <w:tblGrid>
-        <w:gridCol w:w="1114"/>
+        <w:gridCol w:w="1112"/>
         <w:gridCol w:w="2855"/>
-        <w:gridCol w:w="2704"/>
-        <w:gridCol w:w="2333"/>
+        <w:gridCol w:w="2702"/>
+        <w:gridCol w:w="2337"/>
       </w:tblGrid>
       <w:tr>
         <w:tc>
@@ -965,19 +1037,8 @@
                 <w:sz w:val="18"/>
                 <w:szCs w:val="18"/>
               </w:rPr>
-              <w:t xml:space="preserve">Chua Jun </w:t>
-            </w:r>
-            <w:proofErr w:type="spellStart"/>
-            <w:r>
-              <w:rPr>
-                <w:rFonts w:ascii="Arial" w:eastAsia="Times New Roman" w:hAnsi="Arial" w:cs="Arial"/>
-                <w:color w:val="000000"/>
-                <w:sz w:val="18"/>
-                <w:szCs w:val="18"/>
-              </w:rPr>
-              <w:t>Jie</w:t>
-            </w:r>
-            <w:proofErr w:type="spellEnd"/>
+              <w:t>Chua Jun Jie</w:t>
+            </w:r>
           </w:p>
           <w:p>
             <w:pPr>
@@ -1121,8 +1182,74 @@
           </w:tcPr>
           <w:p>
             <w:pPr>
-              <w:rPr>
-                <w:rFonts w:ascii="Times New Roman" w:eastAsia="Times New Roman" w:hAnsi="Times New Roman" w:cs="Times New Roman"/>
+              <w:pStyle w:val="NormalWeb"/>
+              <w:spacing w:before="0" w:beforeAutospacing="0" w:after="0" w:afterAutospacing="0"/>
+              <w:rPr>
+                <w:rFonts w:ascii="Arial" w:hAnsi="Arial" w:cs="Arial"/>
+                <w:color w:val="000000"/>
+                <w:sz w:val="18"/>
+                <w:szCs w:val="18"/>
+              </w:rPr>
+            </w:pPr>
+            <w:r>
+              <w:rPr>
+                <w:rFonts w:ascii="Arial" w:hAnsi="Arial" w:cs="Arial"/>
+                <w:color w:val="000000"/>
+                <w:sz w:val="18"/>
+                <w:szCs w:val="18"/>
+              </w:rPr>
+              <w:t xml:space="preserve">Comfortable using Python, Java, </w:t>
+            </w:r>
+            <w:proofErr w:type="spellStart"/>
+            <w:r>
+              <w:rPr>
+                <w:rFonts w:ascii="Arial" w:hAnsi="Arial" w:cs="Arial"/>
+                <w:color w:val="000000"/>
+                <w:sz w:val="18"/>
+                <w:szCs w:val="18"/>
+              </w:rPr>
+              <w:t>J</w:t>
+            </w:r>
+            <w:r>
+              <w:rPr>
+                <w:rFonts w:ascii="Arial" w:hAnsi="Arial" w:cs="Arial"/>
+                <w:color w:val="000000"/>
+                <w:sz w:val="18"/>
+                <w:szCs w:val="18"/>
+              </w:rPr>
+              <w:t>avascript</w:t>
+            </w:r>
+            <w:proofErr w:type="spellEnd"/>
+            <w:r>
+              <w:rPr>
+                <w:rFonts w:ascii="Arial" w:hAnsi="Arial" w:cs="Arial"/>
+                <w:color w:val="000000"/>
+                <w:sz w:val="18"/>
+                <w:szCs w:val="18"/>
+              </w:rPr>
+              <w:t xml:space="preserve"> and HTML.</w:t>
+            </w:r>
+          </w:p>
+          <w:p>
+            <w:pPr>
+              <w:pStyle w:val="NormalWeb"/>
+              <w:spacing w:before="0" w:beforeAutospacing="0" w:after="0" w:afterAutospacing="0"/>
+            </w:pPr>
+            <w:r>
+              <w:rPr>
+                <w:rFonts w:ascii="Arial" w:hAnsi="Arial" w:cs="Arial"/>
+                <w:color w:val="000000"/>
+                <w:sz w:val="18"/>
+                <w:szCs w:val="18"/>
+              </w:rPr>
+              <w:t>Can understand things in an easy and fast way.</w:t>
+            </w:r>
+          </w:p>
+          <w:p>
+            <w:pPr>
+              <w:rPr>
+                <w:rFonts w:ascii="Times New Roman" w:eastAsia="Times New Roman" w:hAnsi="Times New Roman" w:cs="Times New Roman"/>
+                <w:lang w:val="en-US"/>
               </w:rPr>
             </w:pPr>
           </w:p>
@@ -1150,6 +1277,15 @@
                 <w:rFonts w:ascii="Times New Roman" w:eastAsia="Times New Roman" w:hAnsi="Times New Roman" w:cs="Times New Roman"/>
               </w:rPr>
             </w:pPr>
+            <w:r>
+              <w:rPr>
+                <w:rFonts w:ascii="Arial" w:hAnsi="Arial" w:cs="Arial"/>
+                <w:color w:val="000000"/>
+                <w:sz w:val="18"/>
+                <w:szCs w:val="18"/>
+              </w:rPr>
+              <w:t>Admitted to hospital after eating 5 fried chicken breasts.</w:t>
+            </w:r>
           </w:p>
         </w:tc>
       </w:tr>
@@ -1884,7 +2020,6 @@
         </w:tc>
       </w:tr>
     </w:tbl>
-    <w:p/>
     <w:p>
       <w:pPr>
         <w:rPr>
@@ -1896,13 +2031,148 @@
     </w:p>
     <w:p>
       <w:pPr>
-        <w:rPr>
-          <w:rFonts w:asciiTheme="majorHAnsi" w:eastAsiaTheme="majorEastAsia" w:hAnsiTheme="majorHAnsi" w:cstheme="majorBidi"/>
-          <w:color w:val="2F5496" w:themeColor="accent1" w:themeShade="BF"/>
-          <w:sz w:val="32"/>
-          <w:szCs w:val="32"/>
-        </w:rPr>
+        <w:pStyle w:val="Heading1"/>
       </w:pPr>
+      <w:bookmarkStart w:id="7" w:name="_Toc131156526"/>
+      <w:r>
+        <w:t>Team Schedule</w:t>
+      </w:r>
+      <w:bookmarkEnd w:id="7"/>
+    </w:p>
+    <w:p>
+      <w:pPr>
+        <w:jc w:val="both"/>
+        <w:rPr>
+          <w:rFonts w:ascii="Times New Roman" w:eastAsia="Times New Roman" w:hAnsi="Times New Roman" w:cs="Times New Roman"/>
+          <w:lang w:val="en-US"/>
+        </w:rPr>
+      </w:pPr>
+      <w:r>
+        <w:rPr>
+          <w:rFonts w:ascii="Arial" w:eastAsia="Times New Roman" w:hAnsi="Arial" w:cs="Arial"/>
+          <w:color w:val="000000"/>
+          <w:sz w:val="22"/>
+          <w:szCs w:val="22"/>
+          <w:lang w:val="en-US"/>
+        </w:rPr>
+        <w:t>A scheduled meeting will be held on every Friday of the week. The purpose of the meeting is for each other to check up on another’s progress. If any team member is facing difficulties, he/she should voice out the difficulties during the meeting. </w:t>
+      </w:r>
+    </w:p>
+    <w:p>
+      <w:pPr>
+        <w:rPr>
+          <w:rFonts w:ascii="Times New Roman" w:eastAsia="Times New Roman" w:hAnsi="Times New Roman" w:cs="Times New Roman"/>
+          <w:lang w:val="en-US"/>
+        </w:rPr>
+      </w:pPr>
+    </w:p>
+    <w:p>
+      <w:pPr>
+        <w:jc w:val="both"/>
+        <w:rPr>
+          <w:rFonts w:ascii="Times New Roman" w:eastAsia="Times New Roman" w:hAnsi="Times New Roman" w:cs="Times New Roman"/>
+          <w:lang w:val="en-US"/>
+        </w:rPr>
+      </w:pPr>
+      <w:r>
+        <w:rPr>
+          <w:rFonts w:ascii="Arial" w:eastAsia="Times New Roman" w:hAnsi="Arial" w:cs="Arial"/>
+          <w:color w:val="000000"/>
+          <w:sz w:val="22"/>
+          <w:szCs w:val="22"/>
+          <w:lang w:val="en-US"/>
+        </w:rPr>
+        <w:t xml:space="preserve">There also exists a team wiki document that is in </w:t>
+      </w:r>
+      <w:r>
+        <w:rPr>
+          <w:rFonts w:ascii="Arial" w:eastAsia="Times New Roman" w:hAnsi="Arial" w:cs="Arial"/>
+          <w:color w:val="000000"/>
+          <w:sz w:val="22"/>
+          <w:szCs w:val="22"/>
+          <w:lang w:val="en-US"/>
+        </w:rPr>
+        <w:t>Gitlab</w:t>
+      </w:r>
+      <w:r>
+        <w:rPr>
+          <w:rFonts w:ascii="Arial" w:eastAsia="Times New Roman" w:hAnsi="Arial" w:cs="Arial"/>
+          <w:color w:val="000000"/>
+          <w:sz w:val="22"/>
+          <w:szCs w:val="22"/>
+          <w:lang w:val="en-US"/>
+        </w:rPr>
+        <w:t xml:space="preserve">. The wiki is used for each team member to </w:t>
+      </w:r>
+      <w:r>
+        <w:rPr>
+          <w:rFonts w:ascii="Arial" w:eastAsia="Times New Roman" w:hAnsi="Arial" w:cs="Arial"/>
+          <w:color w:val="000000"/>
+          <w:sz w:val="22"/>
+          <w:szCs w:val="22"/>
+          <w:lang w:val="en-US"/>
+        </w:rPr>
+        <w:t>record</w:t>
+      </w:r>
+      <w:r>
+        <w:rPr>
+          <w:rFonts w:ascii="Arial" w:eastAsia="Times New Roman" w:hAnsi="Arial" w:cs="Arial"/>
+          <w:color w:val="000000"/>
+          <w:sz w:val="22"/>
+          <w:szCs w:val="22"/>
+          <w:lang w:val="en-US"/>
+        </w:rPr>
+        <w:t xml:space="preserve"> their individual progression on the tasks they are working on. It consists of information such </w:t>
+      </w:r>
+      <w:r>
+        <w:rPr>
+          <w:rFonts w:ascii="Arial" w:eastAsia="Times New Roman" w:hAnsi="Arial" w:cs="Arial"/>
+          <w:color w:val="000000"/>
+          <w:sz w:val="22"/>
+          <w:szCs w:val="22"/>
+          <w:lang w:val="en-US"/>
+        </w:rPr>
+        <w:t>as</w:t>
+      </w:r>
+      <w:r>
+        <w:rPr>
+          <w:rFonts w:ascii="Arial" w:eastAsia="Times New Roman" w:hAnsi="Arial" w:cs="Arial"/>
+          <w:color w:val="000000"/>
+          <w:sz w:val="22"/>
+          <w:szCs w:val="22"/>
+          <w:lang w:val="en-US"/>
+        </w:rPr>
+        <w:t xml:space="preserve"> task name, task assignee, total working hours etc. The wiki is updated regularly, at least once per week from the team. Furthermore, the team uses Trello for task tracking and monitoring. When the team member obtains a task, he/she should add the tasks into the Trello as well.</w:t>
+      </w:r>
+    </w:p>
+    <w:p>
+      <w:pPr>
+        <w:rPr>
+          <w:rFonts w:ascii="Times New Roman" w:eastAsia="Times New Roman" w:hAnsi="Times New Roman" w:cs="Times New Roman"/>
+          <w:lang w:val="en-US"/>
+        </w:rPr>
+      </w:pPr>
+    </w:p>
+    <w:p>
+      <w:pPr>
+        <w:jc w:val="both"/>
+        <w:rPr>
+          <w:rFonts w:ascii="Times New Roman" w:eastAsia="Times New Roman" w:hAnsi="Times New Roman" w:cs="Times New Roman"/>
+          <w:lang w:val="en-US"/>
+        </w:rPr>
+      </w:pPr>
+      <w:r>
+        <w:rPr>
+          <w:rFonts w:ascii="Arial" w:eastAsia="Times New Roman" w:hAnsi="Arial" w:cs="Arial"/>
+          <w:color w:val="000000"/>
+          <w:sz w:val="22"/>
+          <w:szCs w:val="22"/>
+          <w:lang w:val="en-US"/>
+        </w:rPr>
+        <w:t xml:space="preserve">There is no fixed work schedule for the team members, but each team member is expected to make some progression each week. </w:t>
+      </w:r>
+    </w:p>
+    <w:p>
       <w:r>
         <w:br w:type="page"/>
       </w:r>
@@ -1911,13 +2181,13 @@
       <w:pPr>
         <w:pStyle w:val="Heading1"/>
       </w:pPr>
-      <w:bookmarkStart w:id="7" w:name="_Toc131105217"/>
+      <w:bookmarkStart w:id="8" w:name="_Toc131156527"/>
       <w:r>
         <w:lastRenderedPageBreak/>
         <w:t>Technology Stack and Justification</w:t>
       </w:r>
       <w:bookmarkEnd w:id="6"/>
-      <w:bookmarkEnd w:id="7"/>
+      <w:bookmarkEnd w:id="8"/>
       <w:r>
         <w:t> </w:t>
       </w:r>
@@ -1937,7 +2207,7 @@
 </file>
 
 <file path=word/endnotes.xml><?xml version="1.0" encoding="utf-8"?>
-<w:endnotes xmlns:wpc="http://schemas.microsoft.com/office/word/2010/wordprocessingCanvas" xmlns:cx="http://schemas.microsoft.com/office/drawing/2014/chartex" xmlns:cx1="http://schemas.microsoft.com/office/drawing/2015/9/8/chartex" xmlns:cx2="http://schemas.microsoft.com/office/drawing/2015/10/21/chartex" xmlns:cx3="http://schemas.microsoft.com/office/drawing/2016/5/9/chartex" xmlns:cx4="http://schemas.microsoft.com/office/drawing/2016/5/10/chartex" xmlns:cx5="http://schemas.microsoft.com/office/drawing/2016/5/11/chartex" xmlns:cx6="http://schemas.microsoft.com/office/drawing/2016/5/12/chartex" xmlns:cx7="http://schemas.microsoft.com/office/drawing/2016/5/13/chartex" xmlns:cx8="http://schemas.microsoft.com/office/drawing/2016/5/14/chartex" xmlns:mc="http://schemas.openxmlformats.org/markup-compatibility/2006" xmlns:aink="http://schemas.microsoft.com/office/drawing/2016/ink" xmlns:am3d="http://schemas.microsoft.com/office/drawing/2017/model3d" xmlns:o="urn:schemas-microsoft-com:office:office" xmlns:oel="http://schemas.microsoft.com/office/2019/extlst" xmlns:r="http://schemas.openxmlformats.org/officeDocument/2006/relationships" xmlns:m="http://schemas.openxmlformats.org/officeDocument/2006/math" xmlns:v="urn:schemas-microsoft-com:vml" xmlns:wp14="http://schemas.microsoft.com/office/word/2010/wordprocessingDrawing" xmlns:wp="http://schemas.openxmlformats.org/drawingml/2006/wordprocessingDrawing" xmlns:w10="urn:schemas-microsoft-com:office:word" xmlns:w="http://schemas.openxmlformats.org/wordprocessingml/2006/main" xmlns:w14="http://schemas.microsoft.com/office/word/2010/wordml" xmlns:w15="http://schemas.microsoft.com/office/word/2012/wordml" xmlns:w16cex="http://schemas.microsoft.com/office/word/2018/wordml/cex" xmlns:w16cid="http://schemas.microsoft.com/office/word/2016/wordml/cid" xmlns:w16="http://schemas.microsoft.com/office/word/2018/wordml" xmlns:w16du="http://schemas.microsoft.com/office/word/2023/wordml/word16du" xmlns:w16sdtdh="http://schemas.microsoft.com/office/word/2020/wordml/sdtdatahash" xmlns:w16se="http://schemas.microsoft.com/office/word/2015/wordml/symex" xmlns:wpg="http://schemas.microsoft.com/office/word/2010/wordprocessingGroup" xmlns:wpi="http://schemas.microsoft.com/office/word/2010/wordprocessingInk" xmlns:wne="http://schemas.microsoft.com/office/word/2006/wordml" xmlns:wps="http://schemas.microsoft.com/office/word/2010/wordprocessingShape" mc:Ignorable="w14 w15 w16se w16cid w16 w16cex w16sdtdh wp14">
+<w:endnotes xmlns:wpc="http://schemas.microsoft.com/office/word/2010/wordprocessingCanvas" xmlns:cx="http://schemas.microsoft.com/office/drawing/2014/chartex" xmlns:cx1="http://schemas.microsoft.com/office/drawing/2015/9/8/chartex" xmlns:cx2="http://schemas.microsoft.com/office/drawing/2015/10/21/chartex" xmlns:cx3="http://schemas.microsoft.com/office/drawing/2016/5/9/chartex" xmlns:cx4="http://schemas.microsoft.com/office/drawing/2016/5/10/chartex" xmlns:cx5="http://schemas.microsoft.com/office/drawing/2016/5/11/chartex" xmlns:cx6="http://schemas.microsoft.com/office/drawing/2016/5/12/chartex" xmlns:cx7="http://schemas.microsoft.com/office/drawing/2016/5/13/chartex" xmlns:cx8="http://schemas.microsoft.com/office/drawing/2016/5/14/chartex" xmlns:mc="http://schemas.openxmlformats.org/markup-compatibility/2006" xmlns:aink="http://schemas.microsoft.com/office/drawing/2016/ink" xmlns:am3d="http://schemas.microsoft.com/office/drawing/2017/model3d" xmlns:o="urn:schemas-microsoft-com:office:office" xmlns:oel="http://schemas.microsoft.com/office/2019/extlst" xmlns:r="http://schemas.openxmlformats.org/officeDocument/2006/relationships" xmlns:m="http://schemas.openxmlformats.org/officeDocument/2006/math" xmlns:v="urn:schemas-microsoft-com:vml" xmlns:wp14="http://schemas.microsoft.com/office/word/2010/wordprocessingDrawing" xmlns:wp="http://schemas.openxmlformats.org/drawingml/2006/wordprocessingDrawing" xmlns:w10="urn:schemas-microsoft-com:office:word" xmlns:w="http://schemas.openxmlformats.org/wordprocessingml/2006/main" xmlns:w14="http://schemas.microsoft.com/office/word/2010/wordml" xmlns:w15="http://schemas.microsoft.com/office/word/2012/wordml" xmlns:w16cex="http://schemas.microsoft.com/office/word/2018/wordml/cex" xmlns:w16cid="http://schemas.microsoft.com/office/word/2016/wordml/cid" xmlns:w16="http://schemas.microsoft.com/office/word/2018/wordml" xmlns:w16sdtdh="http://schemas.microsoft.com/office/word/2020/wordml/sdtdatahash" xmlns:w16se="http://schemas.microsoft.com/office/word/2015/wordml/symex" xmlns:wpg="http://schemas.microsoft.com/office/word/2010/wordprocessingGroup" xmlns:wpi="http://schemas.microsoft.com/office/word/2010/wordprocessingInk" xmlns:wne="http://schemas.microsoft.com/office/word/2006/wordml" xmlns:wps="http://schemas.microsoft.com/office/word/2010/wordprocessingShape" mc:Ignorable="w14 w15 w16se w16cid w16 w16cex w16sdtdh wp14">
   <w:endnote w:type="separator" w:id="-1">
     <w:p>
       <w:r>
@@ -1956,7 +2226,7 @@
 </file>
 
 <file path=word/footer1.xml><?xml version="1.0" encoding="utf-8"?>
-<w:ftr xmlns:wpc="http://schemas.microsoft.com/office/word/2010/wordprocessingCanvas" xmlns:cx="http://schemas.microsoft.com/office/drawing/2014/chartex" xmlns:cx1="http://schemas.microsoft.com/office/drawing/2015/9/8/chartex" xmlns:cx2="http://schemas.microsoft.com/office/drawing/2015/10/21/chartex" xmlns:cx3="http://schemas.microsoft.com/office/drawing/2016/5/9/chartex" xmlns:cx4="http://schemas.microsoft.com/office/drawing/2016/5/10/chartex" xmlns:cx5="http://schemas.microsoft.com/office/drawing/2016/5/11/chartex" xmlns:cx6="http://schemas.microsoft.com/office/drawing/2016/5/12/chartex" xmlns:cx7="http://schemas.microsoft.com/office/drawing/2016/5/13/chartex" xmlns:cx8="http://schemas.microsoft.com/office/drawing/2016/5/14/chartex" xmlns:mc="http://schemas.openxmlformats.org/markup-compatibility/2006" xmlns:aink="http://schemas.microsoft.com/office/drawing/2016/ink" xmlns:am3d="http://schemas.microsoft.com/office/drawing/2017/model3d" xmlns:o="urn:schemas-microsoft-com:office:office" xmlns:oel="http://schemas.microsoft.com/office/2019/extlst" xmlns:r="http://schemas.openxmlformats.org/officeDocument/2006/relationships" xmlns:m="http://schemas.openxmlformats.org/officeDocument/2006/math" xmlns:v="urn:schemas-microsoft-com:vml" xmlns:wp14="http://schemas.microsoft.com/office/word/2010/wordprocessingDrawing" xmlns:wp="http://schemas.openxmlformats.org/drawingml/2006/wordprocessingDrawing" xmlns:w10="urn:schemas-microsoft-com:office:word" xmlns:w="http://schemas.openxmlformats.org/wordprocessingml/2006/main" xmlns:w14="http://schemas.microsoft.com/office/word/2010/wordml" xmlns:w15="http://schemas.microsoft.com/office/word/2012/wordml" xmlns:w16cex="http://schemas.microsoft.com/office/word/2018/wordml/cex" xmlns:w16cid="http://schemas.microsoft.com/office/word/2016/wordml/cid" xmlns:w16="http://schemas.microsoft.com/office/word/2018/wordml" xmlns:w16du="http://schemas.microsoft.com/office/word/2023/wordml/word16du" xmlns:w16sdtdh="http://schemas.microsoft.com/office/word/2020/wordml/sdtdatahash" xmlns:w16se="http://schemas.microsoft.com/office/word/2015/wordml/symex" xmlns:wpg="http://schemas.microsoft.com/office/word/2010/wordprocessingGroup" xmlns:wpi="http://schemas.microsoft.com/office/word/2010/wordprocessingInk" xmlns:wne="http://schemas.microsoft.com/office/word/2006/wordml" xmlns:wps="http://schemas.microsoft.com/office/word/2010/wordprocessingShape" mc:Ignorable="w14 w15 w16se w16cid w16 w16cex w16sdtdh wp14">
+<w:ftr xmlns:wpc="http://schemas.microsoft.com/office/word/2010/wordprocessingCanvas" xmlns:cx="http://schemas.microsoft.com/office/drawing/2014/chartex" xmlns:cx1="http://schemas.microsoft.com/office/drawing/2015/9/8/chartex" xmlns:cx2="http://schemas.microsoft.com/office/drawing/2015/10/21/chartex" xmlns:cx3="http://schemas.microsoft.com/office/drawing/2016/5/9/chartex" xmlns:cx4="http://schemas.microsoft.com/office/drawing/2016/5/10/chartex" xmlns:cx5="http://schemas.microsoft.com/office/drawing/2016/5/11/chartex" xmlns:cx6="http://schemas.microsoft.com/office/drawing/2016/5/12/chartex" xmlns:cx7="http://schemas.microsoft.com/office/drawing/2016/5/13/chartex" xmlns:cx8="http://schemas.microsoft.com/office/drawing/2016/5/14/chartex" xmlns:mc="http://schemas.openxmlformats.org/markup-compatibility/2006" xmlns:aink="http://schemas.microsoft.com/office/drawing/2016/ink" xmlns:am3d="http://schemas.microsoft.com/office/drawing/2017/model3d" xmlns:o="urn:schemas-microsoft-com:office:office" xmlns:oel="http://schemas.microsoft.com/office/2019/extlst" xmlns:r="http://schemas.openxmlformats.org/officeDocument/2006/relationships" xmlns:m="http://schemas.openxmlformats.org/officeDocument/2006/math" xmlns:v="urn:schemas-microsoft-com:vml" xmlns:wp14="http://schemas.microsoft.com/office/word/2010/wordprocessingDrawing" xmlns:wp="http://schemas.openxmlformats.org/drawingml/2006/wordprocessingDrawing" xmlns:w10="urn:schemas-microsoft-com:office:word" xmlns:w="http://schemas.openxmlformats.org/wordprocessingml/2006/main" xmlns:w14="http://schemas.microsoft.com/office/word/2010/wordml" xmlns:w15="http://schemas.microsoft.com/office/word/2012/wordml" xmlns:w16cex="http://schemas.microsoft.com/office/word/2018/wordml/cex" xmlns:w16cid="http://schemas.microsoft.com/office/word/2016/wordml/cid" xmlns:w16="http://schemas.microsoft.com/office/word/2018/wordml" xmlns:w16sdtdh="http://schemas.microsoft.com/office/word/2020/wordml/sdtdatahash" xmlns:w16se="http://schemas.microsoft.com/office/word/2015/wordml/symex" xmlns:wpg="http://schemas.microsoft.com/office/word/2010/wordprocessingGroup" xmlns:wpi="http://schemas.microsoft.com/office/word/2010/wordprocessingInk" xmlns:wne="http://schemas.microsoft.com/office/word/2006/wordml" xmlns:wps="http://schemas.microsoft.com/office/word/2010/wordprocessingShape" mc:Ignorable="w14 w15 w16se w16cid w16 w16cex w16sdtdh wp14">
   <w:sdt>
     <w:sdtPr>
       <w:rPr>
@@ -2021,7 +2291,7 @@
 </file>
 
 <file path=word/footer2.xml><?xml version="1.0" encoding="utf-8"?>
-<w:ftr xmlns:wpc="http://schemas.microsoft.com/office/word/2010/wordprocessingCanvas" xmlns:cx="http://schemas.microsoft.com/office/drawing/2014/chartex" xmlns:cx1="http://schemas.microsoft.com/office/drawing/2015/9/8/chartex" xmlns:cx2="http://schemas.microsoft.com/office/drawing/2015/10/21/chartex" xmlns:cx3="http://schemas.microsoft.com/office/drawing/2016/5/9/chartex" xmlns:cx4="http://schemas.microsoft.com/office/drawing/2016/5/10/chartex" xmlns:cx5="http://schemas.microsoft.com/office/drawing/2016/5/11/chartex" xmlns:cx6="http://schemas.microsoft.com/office/drawing/2016/5/12/chartex" xmlns:cx7="http://schemas.microsoft.com/office/drawing/2016/5/13/chartex" xmlns:cx8="http://schemas.microsoft.com/office/drawing/2016/5/14/chartex" xmlns:mc="http://schemas.openxmlformats.org/markup-compatibility/2006" xmlns:aink="http://schemas.microsoft.com/office/drawing/2016/ink" xmlns:am3d="http://schemas.microsoft.com/office/drawing/2017/model3d" xmlns:o="urn:schemas-microsoft-com:office:office" xmlns:oel="http://schemas.microsoft.com/office/2019/extlst" xmlns:r="http://schemas.openxmlformats.org/officeDocument/2006/relationships" xmlns:m="http://schemas.openxmlformats.org/officeDocument/2006/math" xmlns:v="urn:schemas-microsoft-com:vml" xmlns:wp14="http://schemas.microsoft.com/office/word/2010/wordprocessingDrawing" xmlns:wp="http://schemas.openxmlformats.org/drawingml/2006/wordprocessingDrawing" xmlns:w10="urn:schemas-microsoft-com:office:word" xmlns:w="http://schemas.openxmlformats.org/wordprocessingml/2006/main" xmlns:w14="http://schemas.microsoft.com/office/word/2010/wordml" xmlns:w15="http://schemas.microsoft.com/office/word/2012/wordml" xmlns:w16cex="http://schemas.microsoft.com/office/word/2018/wordml/cex" xmlns:w16cid="http://schemas.microsoft.com/office/word/2016/wordml/cid" xmlns:w16="http://schemas.microsoft.com/office/word/2018/wordml" xmlns:w16du="http://schemas.microsoft.com/office/word/2023/wordml/word16du" xmlns:w16sdtdh="http://schemas.microsoft.com/office/word/2020/wordml/sdtdatahash" xmlns:w16se="http://schemas.microsoft.com/office/word/2015/wordml/symex" xmlns:wpg="http://schemas.microsoft.com/office/word/2010/wordprocessingGroup" xmlns:wpi="http://schemas.microsoft.com/office/word/2010/wordprocessingInk" xmlns:wne="http://schemas.microsoft.com/office/word/2006/wordml" xmlns:wps="http://schemas.microsoft.com/office/word/2010/wordprocessingShape" mc:Ignorable="w14 w15 w16se w16cid w16 w16cex w16sdtdh wp14">
+<w:ftr xmlns:wpc="http://schemas.microsoft.com/office/word/2010/wordprocessingCanvas" xmlns:cx="http://schemas.microsoft.com/office/drawing/2014/chartex" xmlns:cx1="http://schemas.microsoft.com/office/drawing/2015/9/8/chartex" xmlns:cx2="http://schemas.microsoft.com/office/drawing/2015/10/21/chartex" xmlns:cx3="http://schemas.microsoft.com/office/drawing/2016/5/9/chartex" xmlns:cx4="http://schemas.microsoft.com/office/drawing/2016/5/10/chartex" xmlns:cx5="http://schemas.microsoft.com/office/drawing/2016/5/11/chartex" xmlns:cx6="http://schemas.microsoft.com/office/drawing/2016/5/12/chartex" xmlns:cx7="http://schemas.microsoft.com/office/drawing/2016/5/13/chartex" xmlns:cx8="http://schemas.microsoft.com/office/drawing/2016/5/14/chartex" xmlns:mc="http://schemas.openxmlformats.org/markup-compatibility/2006" xmlns:aink="http://schemas.microsoft.com/office/drawing/2016/ink" xmlns:am3d="http://schemas.microsoft.com/office/drawing/2017/model3d" xmlns:o="urn:schemas-microsoft-com:office:office" xmlns:oel="http://schemas.microsoft.com/office/2019/extlst" xmlns:r="http://schemas.openxmlformats.org/officeDocument/2006/relationships" xmlns:m="http://schemas.openxmlformats.org/officeDocument/2006/math" xmlns:v="urn:schemas-microsoft-com:vml" xmlns:wp14="http://schemas.microsoft.com/office/word/2010/wordprocessingDrawing" xmlns:wp="http://schemas.openxmlformats.org/drawingml/2006/wordprocessingDrawing" xmlns:w10="urn:schemas-microsoft-com:office:word" xmlns:w="http://schemas.openxmlformats.org/wordprocessingml/2006/main" xmlns:w14="http://schemas.microsoft.com/office/word/2010/wordml" xmlns:w15="http://schemas.microsoft.com/office/word/2012/wordml" xmlns:w16cex="http://schemas.microsoft.com/office/word/2018/wordml/cex" xmlns:w16cid="http://schemas.microsoft.com/office/word/2016/wordml/cid" xmlns:w16="http://schemas.microsoft.com/office/word/2018/wordml" xmlns:w16sdtdh="http://schemas.microsoft.com/office/word/2020/wordml/sdtdatahash" xmlns:w16se="http://schemas.microsoft.com/office/word/2015/wordml/symex" xmlns:wpg="http://schemas.microsoft.com/office/word/2010/wordprocessingGroup" xmlns:wpi="http://schemas.microsoft.com/office/word/2010/wordprocessingInk" xmlns:wne="http://schemas.microsoft.com/office/word/2006/wordml" xmlns:wps="http://schemas.microsoft.com/office/word/2010/wordprocessingShape" mc:Ignorable="w14 w15 w16se w16cid w16 w16cex w16sdtdh wp14">
   <w:sdt>
     <w:sdtPr>
       <w:rPr>
@@ -2086,7 +2356,7 @@
 </file>
 
 <file path=word/footnotes.xml><?xml version="1.0" encoding="utf-8"?>
-<w:footnotes xmlns:wpc="http://schemas.microsoft.com/office/word/2010/wordprocessingCanvas" xmlns:cx="http://schemas.microsoft.com/office/drawing/2014/chartex" xmlns:cx1="http://schemas.microsoft.com/office/drawing/2015/9/8/chartex" xmlns:cx2="http://schemas.microsoft.com/office/drawing/2015/10/21/chartex" xmlns:cx3="http://schemas.microsoft.com/office/drawing/2016/5/9/chartex" xmlns:cx4="http://schemas.microsoft.com/office/drawing/2016/5/10/chartex" xmlns:cx5="http://schemas.microsoft.com/office/drawing/2016/5/11/chartex" xmlns:cx6="http://schemas.microsoft.com/office/drawing/2016/5/12/chartex" xmlns:cx7="http://schemas.microsoft.com/office/drawing/2016/5/13/chartex" xmlns:cx8="http://schemas.microsoft.com/office/drawing/2016/5/14/chartex" xmlns:mc="http://schemas.openxmlformats.org/markup-compatibility/2006" xmlns:aink="http://schemas.microsoft.com/office/drawing/2016/ink" xmlns:am3d="http://schemas.microsoft.com/office/drawing/2017/model3d" xmlns:o="urn:schemas-microsoft-com:office:office" xmlns:oel="http://schemas.microsoft.com/office/2019/extlst" xmlns:r="http://schemas.openxmlformats.org/officeDocument/2006/relationships" xmlns:m="http://schemas.openxmlformats.org/officeDocument/2006/math" xmlns:v="urn:schemas-microsoft-com:vml" xmlns:wp14="http://schemas.microsoft.com/office/word/2010/wordprocessingDrawing" xmlns:wp="http://schemas.openxmlformats.org/drawingml/2006/wordprocessingDrawing" xmlns:w10="urn:schemas-microsoft-com:office:word" xmlns:w="http://schemas.openxmlformats.org/wordprocessingml/2006/main" xmlns:w14="http://schemas.microsoft.com/office/word/2010/wordml" xmlns:w15="http://schemas.microsoft.com/office/word/2012/wordml" xmlns:w16cex="http://schemas.microsoft.com/office/word/2018/wordml/cex" xmlns:w16cid="http://schemas.microsoft.com/office/word/2016/wordml/cid" xmlns:w16="http://schemas.microsoft.com/office/word/2018/wordml" xmlns:w16du="http://schemas.microsoft.com/office/word/2023/wordml/word16du" xmlns:w16sdtdh="http://schemas.microsoft.com/office/word/2020/wordml/sdtdatahash" xmlns:w16se="http://schemas.microsoft.com/office/word/2015/wordml/symex" xmlns:wpg="http://schemas.microsoft.com/office/word/2010/wordprocessingGroup" xmlns:wpi="http://schemas.microsoft.com/office/word/2010/wordprocessingInk" xmlns:wne="http://schemas.microsoft.com/office/word/2006/wordml" xmlns:wps="http://schemas.microsoft.com/office/word/2010/wordprocessingShape" mc:Ignorable="w14 w15 w16se w16cid w16 w16cex w16sdtdh wp14">
+<w:footnotes xmlns:wpc="http://schemas.microsoft.com/office/word/2010/wordprocessingCanvas" xmlns:cx="http://schemas.microsoft.com/office/drawing/2014/chartex" xmlns:cx1="http://schemas.microsoft.com/office/drawing/2015/9/8/chartex" xmlns:cx2="http://schemas.microsoft.com/office/drawing/2015/10/21/chartex" xmlns:cx3="http://schemas.microsoft.com/office/drawing/2016/5/9/chartex" xmlns:cx4="http://schemas.microsoft.com/office/drawing/2016/5/10/chartex" xmlns:cx5="http://schemas.microsoft.com/office/drawing/2016/5/11/chartex" xmlns:cx6="http://schemas.microsoft.com/office/drawing/2016/5/12/chartex" xmlns:cx7="http://schemas.microsoft.com/office/drawing/2016/5/13/chartex" xmlns:cx8="http://schemas.microsoft.com/office/drawing/2016/5/14/chartex" xmlns:mc="http://schemas.openxmlformats.org/markup-compatibility/2006" xmlns:aink="http://schemas.microsoft.com/office/drawing/2016/ink" xmlns:am3d="http://schemas.microsoft.com/office/drawing/2017/model3d" xmlns:o="urn:schemas-microsoft-com:office:office" xmlns:oel="http://schemas.microsoft.com/office/2019/extlst" xmlns:r="http://schemas.openxmlformats.org/officeDocument/2006/relationships" xmlns:m="http://schemas.openxmlformats.org/officeDocument/2006/math" xmlns:v="urn:schemas-microsoft-com:vml" xmlns:wp14="http://schemas.microsoft.com/office/word/2010/wordprocessingDrawing" xmlns:wp="http://schemas.openxmlformats.org/drawingml/2006/wordprocessingDrawing" xmlns:w10="urn:schemas-microsoft-com:office:word" xmlns:w="http://schemas.openxmlformats.org/wordprocessingml/2006/main" xmlns:w14="http://schemas.microsoft.com/office/word/2010/wordml" xmlns:w15="http://schemas.microsoft.com/office/word/2012/wordml" xmlns:w16cex="http://schemas.microsoft.com/office/word/2018/wordml/cex" xmlns:w16cid="http://schemas.microsoft.com/office/word/2016/wordml/cid" xmlns:w16="http://schemas.microsoft.com/office/word/2018/wordml" xmlns:w16sdtdh="http://schemas.microsoft.com/office/word/2020/wordml/sdtdatahash" xmlns:w16se="http://schemas.microsoft.com/office/word/2015/wordml/symex" xmlns:wpg="http://schemas.microsoft.com/office/word/2010/wordprocessingGroup" xmlns:wpi="http://schemas.microsoft.com/office/word/2010/wordprocessingInk" xmlns:wne="http://schemas.microsoft.com/office/word/2006/wordml" xmlns:wps="http://schemas.microsoft.com/office/word/2010/wordprocessingShape" mc:Ignorable="w14 w15 w16se w16cid w16 w16cex w16sdtdh wp14">
   <w:footnote w:type="separator" w:id="-1">
     <w:p>
       <w:r>
@@ -2524,6 +2794,7 @@
   <w:style w:type="character" w:default="1" w:styleId="DefaultParagraphFont">
     <w:name w:val="Default Paragraph Font"/>
     <w:uiPriority w:val="1"/>
+    <w:semiHidden/>
     <w:unhideWhenUsed/>
   </w:style>
   <w:style w:type="table" w:default="1" w:styleId="TableNormal">
@@ -2806,6 +3077,21 @@
     <w:semiHidden/>
     <w:unhideWhenUsed/>
     <w:rsid w:val="004610EE"/>
+  </w:style>
+  <w:style w:type="paragraph" w:styleId="NormalWeb">
+    <w:name w:val="Normal (Web)"/>
+    <w:basedOn w:val="Normal"/>
+    <w:uiPriority w:val="99"/>
+    <w:semiHidden/>
+    <w:unhideWhenUsed/>
+    <w:rsid w:val="00E663D4"/>
+    <w:pPr>
+      <w:spacing w:before="100" w:beforeAutospacing="1" w:after="100" w:afterAutospacing="1"/>
+    </w:pPr>
+    <w:rPr>
+      <w:rFonts w:ascii="Times New Roman" w:eastAsia="Times New Roman" w:hAnsi="Times New Roman" w:cs="Times New Roman"/>
+      <w:lang w:val="en-US"/>
+    </w:rPr>
   </w:style>
 </w:styles>
 </file>

</xml_diff>

<commit_message>
added Technology Stack and Justification and User Stories 5,16,17,18,19,20,22
</commit_message>
<xml_diff>
--- a/Project Document/Team Information.docx
+++ b/Project Document/Team Information.docx
@@ -1,6 +1,6 @@
 
 <file path=word/document.xml><?xml version="1.0" encoding="utf-8"?>
-<w:document xmlns:wpc="http://schemas.microsoft.com/office/word/2010/wordprocessingCanvas" xmlns:cx="http://schemas.microsoft.com/office/drawing/2014/chartex" xmlns:cx1="http://schemas.microsoft.com/office/drawing/2015/9/8/chartex" xmlns:cx2="http://schemas.microsoft.com/office/drawing/2015/10/21/chartex" xmlns:cx3="http://schemas.microsoft.com/office/drawing/2016/5/9/chartex" xmlns:cx4="http://schemas.microsoft.com/office/drawing/2016/5/10/chartex" xmlns:cx5="http://schemas.microsoft.com/office/drawing/2016/5/11/chartex" xmlns:cx6="http://schemas.microsoft.com/office/drawing/2016/5/12/chartex" xmlns:cx7="http://schemas.microsoft.com/office/drawing/2016/5/13/chartex" xmlns:cx8="http://schemas.microsoft.com/office/drawing/2016/5/14/chartex" xmlns:mc="http://schemas.openxmlformats.org/markup-compatibility/2006" xmlns:aink="http://schemas.microsoft.com/office/drawing/2016/ink" xmlns:am3d="http://schemas.microsoft.com/office/drawing/2017/model3d" xmlns:o="urn:schemas-microsoft-com:office:office" xmlns:oel="http://schemas.microsoft.com/office/2019/extlst" xmlns:r="http://schemas.openxmlformats.org/officeDocument/2006/relationships" xmlns:m="http://schemas.openxmlformats.org/officeDocument/2006/math" xmlns:v="urn:schemas-microsoft-com:vml" xmlns:wp14="http://schemas.microsoft.com/office/word/2010/wordprocessingDrawing" xmlns:wp="http://schemas.openxmlformats.org/drawingml/2006/wordprocessingDrawing" xmlns:w10="urn:schemas-microsoft-com:office:word" xmlns:w="http://schemas.openxmlformats.org/wordprocessingml/2006/main" xmlns:w14="http://schemas.microsoft.com/office/word/2010/wordml" xmlns:w15="http://schemas.microsoft.com/office/word/2012/wordml" xmlns:w16cex="http://schemas.microsoft.com/office/word/2018/wordml/cex" xmlns:w16cid="http://schemas.microsoft.com/office/word/2016/wordml/cid" xmlns:w16="http://schemas.microsoft.com/office/word/2018/wordml" xmlns:w16sdtdh="http://schemas.microsoft.com/office/word/2020/wordml/sdtdatahash" xmlns:w16se="http://schemas.microsoft.com/office/word/2015/wordml/symex" xmlns:wpg="http://schemas.microsoft.com/office/word/2010/wordprocessingGroup" xmlns:wpi="http://schemas.microsoft.com/office/word/2010/wordprocessingInk" xmlns:wne="http://schemas.microsoft.com/office/word/2006/wordml" xmlns:wps="http://schemas.microsoft.com/office/word/2010/wordprocessingShape" mc:Ignorable="w14 w15 w16se w16cid w16 w16cex w16sdtdh wp14">
+<w:document xmlns:wpc="http://schemas.microsoft.com/office/word/2010/wordprocessingCanvas" xmlns:cx="http://schemas.microsoft.com/office/drawing/2014/chartex" xmlns:cx1="http://schemas.microsoft.com/office/drawing/2015/9/8/chartex" xmlns:cx2="http://schemas.microsoft.com/office/drawing/2015/10/21/chartex" xmlns:cx3="http://schemas.microsoft.com/office/drawing/2016/5/9/chartex" xmlns:cx4="http://schemas.microsoft.com/office/drawing/2016/5/10/chartex" xmlns:cx5="http://schemas.microsoft.com/office/drawing/2016/5/11/chartex" xmlns:cx6="http://schemas.microsoft.com/office/drawing/2016/5/12/chartex" xmlns:cx7="http://schemas.microsoft.com/office/drawing/2016/5/13/chartex" xmlns:cx8="http://schemas.microsoft.com/office/drawing/2016/5/14/chartex" xmlns:mc="http://schemas.openxmlformats.org/markup-compatibility/2006" xmlns:aink="http://schemas.microsoft.com/office/drawing/2016/ink" xmlns:am3d="http://schemas.microsoft.com/office/drawing/2017/model3d" xmlns:o="urn:schemas-microsoft-com:office:office" xmlns:oel="http://schemas.microsoft.com/office/2019/extlst" xmlns:r="http://schemas.openxmlformats.org/officeDocument/2006/relationships" xmlns:m="http://schemas.openxmlformats.org/officeDocument/2006/math" xmlns:v="urn:schemas-microsoft-com:vml" xmlns:wp14="http://schemas.microsoft.com/office/word/2010/wordprocessingDrawing" xmlns:wp="http://schemas.openxmlformats.org/drawingml/2006/wordprocessingDrawing" xmlns:w10="urn:schemas-microsoft-com:office:word" xmlns:w="http://schemas.openxmlformats.org/wordprocessingml/2006/main" xmlns:w14="http://schemas.microsoft.com/office/word/2010/wordml" xmlns:w15="http://schemas.microsoft.com/office/word/2012/wordml" xmlns:w16cex="http://schemas.microsoft.com/office/word/2018/wordml/cex" xmlns:w16cid="http://schemas.microsoft.com/office/word/2016/wordml/cid" xmlns:w16="http://schemas.microsoft.com/office/word/2018/wordml" xmlns:w16du="http://schemas.microsoft.com/office/word/2023/wordml/word16du" xmlns:w16sdtdh="http://schemas.microsoft.com/office/word/2020/wordml/sdtdatahash" xmlns:w16se="http://schemas.microsoft.com/office/word/2015/wordml/symex" xmlns:wpg="http://schemas.microsoft.com/office/word/2010/wordprocessingGroup" xmlns:wpi="http://schemas.microsoft.com/office/word/2010/wordprocessingInk" xmlns:wne="http://schemas.microsoft.com/office/word/2006/wordml" xmlns:wps="http://schemas.microsoft.com/office/word/2010/wordprocessingShape" mc:Ignorable="w14 w15 w16se w16cid w16 w16cex w16sdtdh wp14">
   <w:body>
     <w:p>
       <w:pPr>
@@ -261,7 +261,27 @@
           <w:sz w:val="22"/>
           <w:szCs w:val="22"/>
         </w:rPr>
-        <w:t xml:space="preserve">Soo Guan Yin, Chua Jun Jie, Justin </w:t>
+        <w:t xml:space="preserve">Soo Guan Yin, Chua Jun </w:t>
+      </w:r>
+      <w:proofErr w:type="spellStart"/>
+      <w:r>
+        <w:rPr>
+          <w:rFonts w:ascii="Arial" w:eastAsia="Times New Roman" w:hAnsi="Arial" w:cs="Arial"/>
+          <w:color w:val="000000"/>
+          <w:sz w:val="22"/>
+          <w:szCs w:val="22"/>
+        </w:rPr>
+        <w:t>Jie</w:t>
+      </w:r>
+      <w:proofErr w:type="spellEnd"/>
+      <w:r>
+        <w:rPr>
+          <w:rFonts w:ascii="Arial" w:eastAsia="Times New Roman" w:hAnsi="Arial" w:cs="Arial"/>
+          <w:color w:val="000000"/>
+          <w:sz w:val="22"/>
+          <w:szCs w:val="22"/>
+        </w:rPr>
+        <w:t xml:space="preserve">, Justin </w:t>
       </w:r>
       <w:proofErr w:type="spellStart"/>
       <w:r>
@@ -1208,16 +1228,7 @@
                 <w:sz w:val="18"/>
                 <w:szCs w:val="18"/>
               </w:rPr>
-              <w:t>J</w:t>
-            </w:r>
-            <w:r>
-              <w:rPr>
-                <w:rFonts w:ascii="Arial" w:hAnsi="Arial" w:cs="Arial"/>
-                <w:color w:val="000000"/>
-                <w:sz w:val="18"/>
-                <w:szCs w:val="18"/>
-              </w:rPr>
-              <w:t>avascript</w:t>
+              <w:t>Javascript</w:t>
             </w:r>
             <w:proofErr w:type="spellEnd"/>
             <w:r>
@@ -2193,6 +2204,123 @@
       </w:r>
     </w:p>
     <w:p/>
+    <w:p>
+      <w:pPr>
+        <w:pStyle w:val="Heading2"/>
+        <w:rPr>
+          <w:b/>
+          <w:bCs/>
+        </w:rPr>
+      </w:pPr>
+      <w:r>
+        <w:t>Potential Language/Framework for Frontend </w:t>
+      </w:r>
+    </w:p>
+    <w:p/>
+    <w:p>
+      <w:pPr>
+        <w:pStyle w:val="Heading3"/>
+        <w:rPr>
+          <w:b/>
+          <w:bCs/>
+        </w:rPr>
+      </w:pPr>
+      <w:r>
+        <w:t>ReactJS (JS + HTML) </w:t>
+      </w:r>
+    </w:p>
+    <w:p/>
+    <w:p>
+      <w:r>
+        <w:t>ReactJS is a robust platform used for building web applications. It comes with an extensive built-in library containing a diverse range of features that can be intricate and challenging to implement. However, this allows developers to save time in creating their applications as they don't have to create these features themselves. One of the drawbacks of using web-based applications is that the logic or backend of the application must be implemented in JavaScript, which doesn't comply with the requirements of the assignment as it is not an object-oriented programming language. A limitation of developing a web-based application is that it necessitates the installation of a browser on the client's device to access and run the application.</w:t>
+      </w:r>
+    </w:p>
+    <w:p/>
+    <w:p>
+      <w:pPr>
+        <w:pStyle w:val="Heading3"/>
+        <w:rPr>
+          <w:b/>
+          <w:bCs/>
+        </w:rPr>
+      </w:pPr>
+      <w:r>
+        <w:t>JavaFX </w:t>
+      </w:r>
+    </w:p>
+    <w:p/>
+    <w:p>
+      <w:r>
+        <w:t>JavaFX is a collection of graphics packages in Java that enables developers to build client-side applications. Its user interface is user-friendly and facilitates the creation of the application's user interface with ease. A significant advantage of using JavaFX to develop the application is that the application's logic or backend can be developed in Java, which satisfies the assignment's requirement of utilising an object-oriented programming language.</w:t>
+      </w:r>
+    </w:p>
+    <w:p/>
+    <w:p/>
+    <w:p>
+      <w:pPr>
+        <w:pStyle w:val="Heading2"/>
+        <w:rPr>
+          <w:b/>
+          <w:bCs/>
+        </w:rPr>
+      </w:pPr>
+      <w:r>
+        <w:t>Potential Language/Framework for Backend </w:t>
+      </w:r>
+    </w:p>
+    <w:p/>
+    <w:p>
+      <w:pPr>
+        <w:pStyle w:val="Heading3"/>
+      </w:pPr>
+      <w:r>
+        <w:t>Python </w:t>
+      </w:r>
+    </w:p>
+    <w:p/>
+    <w:p>
+      <w:r>
+        <w:t>Python is a versatile programming language that can be used for a wide range of tasks involving programming. It can be used to create both frontend UI and backend logic. All members of the team possess a strong knowledge of the language and are comfortable using it to develop applications. However, it doesn't completely meet the assignment requirement of utilising an object-oriented programming language. This is due to the fact that while Python only supports all the concepts of object-oriented programming, it is possible to write code without creating a class.</w:t>
+      </w:r>
+    </w:p>
+    <w:p/>
+    <w:p>
+      <w:pPr>
+        <w:pStyle w:val="Heading3"/>
+      </w:pPr>
+      <w:r>
+        <w:t>Java</w:t>
+      </w:r>
+    </w:p>
+    <w:p/>
+    <w:p>
+      <w:r>
+        <w:t>Java is a programming language that adheres strictly to the principles of object-oriented programming. Concepts such as encapsulation, abstraction, and inheritance from object-oriented programming help to safeguard the application against unwanted data access and function manipulation by the user. This enhances the security of the application. Finally, all team members have adequate knowledge of the language, which is sufficient to create a smaller scale application.</w:t>
+      </w:r>
+    </w:p>
+    <w:p/>
+    <w:p/>
+    <w:p>
+      <w:pPr>
+        <w:pStyle w:val="Heading2"/>
+        <w:rPr>
+          <w:b/>
+          <w:bCs/>
+        </w:rPr>
+      </w:pPr>
+      <w:r>
+        <w:t>Final Decision</w:t>
+      </w:r>
+    </w:p>
+    <w:p/>
+    <w:p>
+      <w:r>
+        <w:t>From the comparison above, the team had chosen Java as the backend language to build the core logic of the application as Java adheres strictly to the principles of object-oriented programming. As for the creation of GUI of the application, the team believes that using JavaFX will decrease the time needed to develop the GUI of the application. Furthermore, the process of combining the frontend and backend of the application does not need to include any “middle man”, as both front and back end of the application uses the same language.</w:t>
+      </w:r>
+    </w:p>
+    <w:p/>
+    <w:p/>
+    <w:p/>
     <w:sectPr>
       <w:footerReference w:type="even" r:id="rId7"/>
       <w:footerReference w:type="default" r:id="rId8"/>
@@ -2207,7 +2335,7 @@
 </file>
 
 <file path=word/endnotes.xml><?xml version="1.0" encoding="utf-8"?>
-<w:endnotes xmlns:wpc="http://schemas.microsoft.com/office/word/2010/wordprocessingCanvas" xmlns:cx="http://schemas.microsoft.com/office/drawing/2014/chartex" xmlns:cx1="http://schemas.microsoft.com/office/drawing/2015/9/8/chartex" xmlns:cx2="http://schemas.microsoft.com/office/drawing/2015/10/21/chartex" xmlns:cx3="http://schemas.microsoft.com/office/drawing/2016/5/9/chartex" xmlns:cx4="http://schemas.microsoft.com/office/drawing/2016/5/10/chartex" xmlns:cx5="http://schemas.microsoft.com/office/drawing/2016/5/11/chartex" xmlns:cx6="http://schemas.microsoft.com/office/drawing/2016/5/12/chartex" xmlns:cx7="http://schemas.microsoft.com/office/drawing/2016/5/13/chartex" xmlns:cx8="http://schemas.microsoft.com/office/drawing/2016/5/14/chartex" xmlns:mc="http://schemas.openxmlformats.org/markup-compatibility/2006" xmlns:aink="http://schemas.microsoft.com/office/drawing/2016/ink" xmlns:am3d="http://schemas.microsoft.com/office/drawing/2017/model3d" xmlns:o="urn:schemas-microsoft-com:office:office" xmlns:oel="http://schemas.microsoft.com/office/2019/extlst" xmlns:r="http://schemas.openxmlformats.org/officeDocument/2006/relationships" xmlns:m="http://schemas.openxmlformats.org/officeDocument/2006/math" xmlns:v="urn:schemas-microsoft-com:vml" xmlns:wp14="http://schemas.microsoft.com/office/word/2010/wordprocessingDrawing" xmlns:wp="http://schemas.openxmlformats.org/drawingml/2006/wordprocessingDrawing" xmlns:w10="urn:schemas-microsoft-com:office:word" xmlns:w="http://schemas.openxmlformats.org/wordprocessingml/2006/main" xmlns:w14="http://schemas.microsoft.com/office/word/2010/wordml" xmlns:w15="http://schemas.microsoft.com/office/word/2012/wordml" xmlns:w16cex="http://schemas.microsoft.com/office/word/2018/wordml/cex" xmlns:w16cid="http://schemas.microsoft.com/office/word/2016/wordml/cid" xmlns:w16="http://schemas.microsoft.com/office/word/2018/wordml" xmlns:w16sdtdh="http://schemas.microsoft.com/office/word/2020/wordml/sdtdatahash" xmlns:w16se="http://schemas.microsoft.com/office/word/2015/wordml/symex" xmlns:wpg="http://schemas.microsoft.com/office/word/2010/wordprocessingGroup" xmlns:wpi="http://schemas.microsoft.com/office/word/2010/wordprocessingInk" xmlns:wne="http://schemas.microsoft.com/office/word/2006/wordml" xmlns:wps="http://schemas.microsoft.com/office/word/2010/wordprocessingShape" mc:Ignorable="w14 w15 w16se w16cid w16 w16cex w16sdtdh wp14">
+<w:endnotes xmlns:wpc="http://schemas.microsoft.com/office/word/2010/wordprocessingCanvas" xmlns:cx="http://schemas.microsoft.com/office/drawing/2014/chartex" xmlns:cx1="http://schemas.microsoft.com/office/drawing/2015/9/8/chartex" xmlns:cx2="http://schemas.microsoft.com/office/drawing/2015/10/21/chartex" xmlns:cx3="http://schemas.microsoft.com/office/drawing/2016/5/9/chartex" xmlns:cx4="http://schemas.microsoft.com/office/drawing/2016/5/10/chartex" xmlns:cx5="http://schemas.microsoft.com/office/drawing/2016/5/11/chartex" xmlns:cx6="http://schemas.microsoft.com/office/drawing/2016/5/12/chartex" xmlns:cx7="http://schemas.microsoft.com/office/drawing/2016/5/13/chartex" xmlns:cx8="http://schemas.microsoft.com/office/drawing/2016/5/14/chartex" xmlns:mc="http://schemas.openxmlformats.org/markup-compatibility/2006" xmlns:aink="http://schemas.microsoft.com/office/drawing/2016/ink" xmlns:am3d="http://schemas.microsoft.com/office/drawing/2017/model3d" xmlns:o="urn:schemas-microsoft-com:office:office" xmlns:oel="http://schemas.microsoft.com/office/2019/extlst" xmlns:r="http://schemas.openxmlformats.org/officeDocument/2006/relationships" xmlns:m="http://schemas.openxmlformats.org/officeDocument/2006/math" xmlns:v="urn:schemas-microsoft-com:vml" xmlns:wp14="http://schemas.microsoft.com/office/word/2010/wordprocessingDrawing" xmlns:wp="http://schemas.openxmlformats.org/drawingml/2006/wordprocessingDrawing" xmlns:w10="urn:schemas-microsoft-com:office:word" xmlns:w="http://schemas.openxmlformats.org/wordprocessingml/2006/main" xmlns:w14="http://schemas.microsoft.com/office/word/2010/wordml" xmlns:w15="http://schemas.microsoft.com/office/word/2012/wordml" xmlns:w16cex="http://schemas.microsoft.com/office/word/2018/wordml/cex" xmlns:w16cid="http://schemas.microsoft.com/office/word/2016/wordml/cid" xmlns:w16="http://schemas.microsoft.com/office/word/2018/wordml" xmlns:w16du="http://schemas.microsoft.com/office/word/2023/wordml/word16du" xmlns:w16sdtdh="http://schemas.microsoft.com/office/word/2020/wordml/sdtdatahash" xmlns:w16se="http://schemas.microsoft.com/office/word/2015/wordml/symex" xmlns:wpg="http://schemas.microsoft.com/office/word/2010/wordprocessingGroup" xmlns:wpi="http://schemas.microsoft.com/office/word/2010/wordprocessingInk" xmlns:wne="http://schemas.microsoft.com/office/word/2006/wordml" xmlns:wps="http://schemas.microsoft.com/office/word/2010/wordprocessingShape" mc:Ignorable="w14 w15 w16se w16cid w16 w16cex w16sdtdh wp14">
   <w:endnote w:type="separator" w:id="-1">
     <w:p>
       <w:r>
@@ -2226,7 +2354,7 @@
 </file>
 
 <file path=word/footer1.xml><?xml version="1.0" encoding="utf-8"?>
-<w:ftr xmlns:wpc="http://schemas.microsoft.com/office/word/2010/wordprocessingCanvas" xmlns:cx="http://schemas.microsoft.com/office/drawing/2014/chartex" xmlns:cx1="http://schemas.microsoft.com/office/drawing/2015/9/8/chartex" xmlns:cx2="http://schemas.microsoft.com/office/drawing/2015/10/21/chartex" xmlns:cx3="http://schemas.microsoft.com/office/drawing/2016/5/9/chartex" xmlns:cx4="http://schemas.microsoft.com/office/drawing/2016/5/10/chartex" xmlns:cx5="http://schemas.microsoft.com/office/drawing/2016/5/11/chartex" xmlns:cx6="http://schemas.microsoft.com/office/drawing/2016/5/12/chartex" xmlns:cx7="http://schemas.microsoft.com/office/drawing/2016/5/13/chartex" xmlns:cx8="http://schemas.microsoft.com/office/drawing/2016/5/14/chartex" xmlns:mc="http://schemas.openxmlformats.org/markup-compatibility/2006" xmlns:aink="http://schemas.microsoft.com/office/drawing/2016/ink" xmlns:am3d="http://schemas.microsoft.com/office/drawing/2017/model3d" xmlns:o="urn:schemas-microsoft-com:office:office" xmlns:oel="http://schemas.microsoft.com/office/2019/extlst" xmlns:r="http://schemas.openxmlformats.org/officeDocument/2006/relationships" xmlns:m="http://schemas.openxmlformats.org/officeDocument/2006/math" xmlns:v="urn:schemas-microsoft-com:vml" xmlns:wp14="http://schemas.microsoft.com/office/word/2010/wordprocessingDrawing" xmlns:wp="http://schemas.openxmlformats.org/drawingml/2006/wordprocessingDrawing" xmlns:w10="urn:schemas-microsoft-com:office:word" xmlns:w="http://schemas.openxmlformats.org/wordprocessingml/2006/main" xmlns:w14="http://schemas.microsoft.com/office/word/2010/wordml" xmlns:w15="http://schemas.microsoft.com/office/word/2012/wordml" xmlns:w16cex="http://schemas.microsoft.com/office/word/2018/wordml/cex" xmlns:w16cid="http://schemas.microsoft.com/office/word/2016/wordml/cid" xmlns:w16="http://schemas.microsoft.com/office/word/2018/wordml" xmlns:w16sdtdh="http://schemas.microsoft.com/office/word/2020/wordml/sdtdatahash" xmlns:w16se="http://schemas.microsoft.com/office/word/2015/wordml/symex" xmlns:wpg="http://schemas.microsoft.com/office/word/2010/wordprocessingGroup" xmlns:wpi="http://schemas.microsoft.com/office/word/2010/wordprocessingInk" xmlns:wne="http://schemas.microsoft.com/office/word/2006/wordml" xmlns:wps="http://schemas.microsoft.com/office/word/2010/wordprocessingShape" mc:Ignorable="w14 w15 w16se w16cid w16 w16cex w16sdtdh wp14">
+<w:ftr xmlns:wpc="http://schemas.microsoft.com/office/word/2010/wordprocessingCanvas" xmlns:cx="http://schemas.microsoft.com/office/drawing/2014/chartex" xmlns:cx1="http://schemas.microsoft.com/office/drawing/2015/9/8/chartex" xmlns:cx2="http://schemas.microsoft.com/office/drawing/2015/10/21/chartex" xmlns:cx3="http://schemas.microsoft.com/office/drawing/2016/5/9/chartex" xmlns:cx4="http://schemas.microsoft.com/office/drawing/2016/5/10/chartex" xmlns:cx5="http://schemas.microsoft.com/office/drawing/2016/5/11/chartex" xmlns:cx6="http://schemas.microsoft.com/office/drawing/2016/5/12/chartex" xmlns:cx7="http://schemas.microsoft.com/office/drawing/2016/5/13/chartex" xmlns:cx8="http://schemas.microsoft.com/office/drawing/2016/5/14/chartex" xmlns:mc="http://schemas.openxmlformats.org/markup-compatibility/2006" xmlns:aink="http://schemas.microsoft.com/office/drawing/2016/ink" xmlns:am3d="http://schemas.microsoft.com/office/drawing/2017/model3d" xmlns:o="urn:schemas-microsoft-com:office:office" xmlns:oel="http://schemas.microsoft.com/office/2019/extlst" xmlns:r="http://schemas.openxmlformats.org/officeDocument/2006/relationships" xmlns:m="http://schemas.openxmlformats.org/officeDocument/2006/math" xmlns:v="urn:schemas-microsoft-com:vml" xmlns:wp14="http://schemas.microsoft.com/office/word/2010/wordprocessingDrawing" xmlns:wp="http://schemas.openxmlformats.org/drawingml/2006/wordprocessingDrawing" xmlns:w10="urn:schemas-microsoft-com:office:word" xmlns:w="http://schemas.openxmlformats.org/wordprocessingml/2006/main" xmlns:w14="http://schemas.microsoft.com/office/word/2010/wordml" xmlns:w15="http://schemas.microsoft.com/office/word/2012/wordml" xmlns:w16cex="http://schemas.microsoft.com/office/word/2018/wordml/cex" xmlns:w16cid="http://schemas.microsoft.com/office/word/2016/wordml/cid" xmlns:w16="http://schemas.microsoft.com/office/word/2018/wordml" xmlns:w16du="http://schemas.microsoft.com/office/word/2023/wordml/word16du" xmlns:w16sdtdh="http://schemas.microsoft.com/office/word/2020/wordml/sdtdatahash" xmlns:w16se="http://schemas.microsoft.com/office/word/2015/wordml/symex" xmlns:wpg="http://schemas.microsoft.com/office/word/2010/wordprocessingGroup" xmlns:wpi="http://schemas.microsoft.com/office/word/2010/wordprocessingInk" xmlns:wne="http://schemas.microsoft.com/office/word/2006/wordml" xmlns:wps="http://schemas.microsoft.com/office/word/2010/wordprocessingShape" mc:Ignorable="w14 w15 w16se w16cid w16 w16cex w16sdtdh wp14">
   <w:sdt>
     <w:sdtPr>
       <w:rPr>
@@ -2291,7 +2419,7 @@
 </file>
 
 <file path=word/footer2.xml><?xml version="1.0" encoding="utf-8"?>
-<w:ftr xmlns:wpc="http://schemas.microsoft.com/office/word/2010/wordprocessingCanvas" xmlns:cx="http://schemas.microsoft.com/office/drawing/2014/chartex" xmlns:cx1="http://schemas.microsoft.com/office/drawing/2015/9/8/chartex" xmlns:cx2="http://schemas.microsoft.com/office/drawing/2015/10/21/chartex" xmlns:cx3="http://schemas.microsoft.com/office/drawing/2016/5/9/chartex" xmlns:cx4="http://schemas.microsoft.com/office/drawing/2016/5/10/chartex" xmlns:cx5="http://schemas.microsoft.com/office/drawing/2016/5/11/chartex" xmlns:cx6="http://schemas.microsoft.com/office/drawing/2016/5/12/chartex" xmlns:cx7="http://schemas.microsoft.com/office/drawing/2016/5/13/chartex" xmlns:cx8="http://schemas.microsoft.com/office/drawing/2016/5/14/chartex" xmlns:mc="http://schemas.openxmlformats.org/markup-compatibility/2006" xmlns:aink="http://schemas.microsoft.com/office/drawing/2016/ink" xmlns:am3d="http://schemas.microsoft.com/office/drawing/2017/model3d" xmlns:o="urn:schemas-microsoft-com:office:office" xmlns:oel="http://schemas.microsoft.com/office/2019/extlst" xmlns:r="http://schemas.openxmlformats.org/officeDocument/2006/relationships" xmlns:m="http://schemas.openxmlformats.org/officeDocument/2006/math" xmlns:v="urn:schemas-microsoft-com:vml" xmlns:wp14="http://schemas.microsoft.com/office/word/2010/wordprocessingDrawing" xmlns:wp="http://schemas.openxmlformats.org/drawingml/2006/wordprocessingDrawing" xmlns:w10="urn:schemas-microsoft-com:office:word" xmlns:w="http://schemas.openxmlformats.org/wordprocessingml/2006/main" xmlns:w14="http://schemas.microsoft.com/office/word/2010/wordml" xmlns:w15="http://schemas.microsoft.com/office/word/2012/wordml" xmlns:w16cex="http://schemas.microsoft.com/office/word/2018/wordml/cex" xmlns:w16cid="http://schemas.microsoft.com/office/word/2016/wordml/cid" xmlns:w16="http://schemas.microsoft.com/office/word/2018/wordml" xmlns:w16sdtdh="http://schemas.microsoft.com/office/word/2020/wordml/sdtdatahash" xmlns:w16se="http://schemas.microsoft.com/office/word/2015/wordml/symex" xmlns:wpg="http://schemas.microsoft.com/office/word/2010/wordprocessingGroup" xmlns:wpi="http://schemas.microsoft.com/office/word/2010/wordprocessingInk" xmlns:wne="http://schemas.microsoft.com/office/word/2006/wordml" xmlns:wps="http://schemas.microsoft.com/office/word/2010/wordprocessingShape" mc:Ignorable="w14 w15 w16se w16cid w16 w16cex w16sdtdh wp14">
+<w:ftr xmlns:wpc="http://schemas.microsoft.com/office/word/2010/wordprocessingCanvas" xmlns:cx="http://schemas.microsoft.com/office/drawing/2014/chartex" xmlns:cx1="http://schemas.microsoft.com/office/drawing/2015/9/8/chartex" xmlns:cx2="http://schemas.microsoft.com/office/drawing/2015/10/21/chartex" xmlns:cx3="http://schemas.microsoft.com/office/drawing/2016/5/9/chartex" xmlns:cx4="http://schemas.microsoft.com/office/drawing/2016/5/10/chartex" xmlns:cx5="http://schemas.microsoft.com/office/drawing/2016/5/11/chartex" xmlns:cx6="http://schemas.microsoft.com/office/drawing/2016/5/12/chartex" xmlns:cx7="http://schemas.microsoft.com/office/drawing/2016/5/13/chartex" xmlns:cx8="http://schemas.microsoft.com/office/drawing/2016/5/14/chartex" xmlns:mc="http://schemas.openxmlformats.org/markup-compatibility/2006" xmlns:aink="http://schemas.microsoft.com/office/drawing/2016/ink" xmlns:am3d="http://schemas.microsoft.com/office/drawing/2017/model3d" xmlns:o="urn:schemas-microsoft-com:office:office" xmlns:oel="http://schemas.microsoft.com/office/2019/extlst" xmlns:r="http://schemas.openxmlformats.org/officeDocument/2006/relationships" xmlns:m="http://schemas.openxmlformats.org/officeDocument/2006/math" xmlns:v="urn:schemas-microsoft-com:vml" xmlns:wp14="http://schemas.microsoft.com/office/word/2010/wordprocessingDrawing" xmlns:wp="http://schemas.openxmlformats.org/drawingml/2006/wordprocessingDrawing" xmlns:w10="urn:schemas-microsoft-com:office:word" xmlns:w="http://schemas.openxmlformats.org/wordprocessingml/2006/main" xmlns:w14="http://schemas.microsoft.com/office/word/2010/wordml" xmlns:w15="http://schemas.microsoft.com/office/word/2012/wordml" xmlns:w16cex="http://schemas.microsoft.com/office/word/2018/wordml/cex" xmlns:w16cid="http://schemas.microsoft.com/office/word/2016/wordml/cid" xmlns:w16="http://schemas.microsoft.com/office/word/2018/wordml" xmlns:w16du="http://schemas.microsoft.com/office/word/2023/wordml/word16du" xmlns:w16sdtdh="http://schemas.microsoft.com/office/word/2020/wordml/sdtdatahash" xmlns:w16se="http://schemas.microsoft.com/office/word/2015/wordml/symex" xmlns:wpg="http://schemas.microsoft.com/office/word/2010/wordprocessingGroup" xmlns:wpi="http://schemas.microsoft.com/office/word/2010/wordprocessingInk" xmlns:wne="http://schemas.microsoft.com/office/word/2006/wordml" xmlns:wps="http://schemas.microsoft.com/office/word/2010/wordprocessingShape" mc:Ignorable="w14 w15 w16se w16cid w16 w16cex w16sdtdh wp14">
   <w:sdt>
     <w:sdtPr>
       <w:rPr>
@@ -2356,7 +2484,7 @@
 </file>
 
 <file path=word/footnotes.xml><?xml version="1.0" encoding="utf-8"?>
-<w:footnotes xmlns:wpc="http://schemas.microsoft.com/office/word/2010/wordprocessingCanvas" xmlns:cx="http://schemas.microsoft.com/office/drawing/2014/chartex" xmlns:cx1="http://schemas.microsoft.com/office/drawing/2015/9/8/chartex" xmlns:cx2="http://schemas.microsoft.com/office/drawing/2015/10/21/chartex" xmlns:cx3="http://schemas.microsoft.com/office/drawing/2016/5/9/chartex" xmlns:cx4="http://schemas.microsoft.com/office/drawing/2016/5/10/chartex" xmlns:cx5="http://schemas.microsoft.com/office/drawing/2016/5/11/chartex" xmlns:cx6="http://schemas.microsoft.com/office/drawing/2016/5/12/chartex" xmlns:cx7="http://schemas.microsoft.com/office/drawing/2016/5/13/chartex" xmlns:cx8="http://schemas.microsoft.com/office/drawing/2016/5/14/chartex" xmlns:mc="http://schemas.openxmlformats.org/markup-compatibility/2006" xmlns:aink="http://schemas.microsoft.com/office/drawing/2016/ink" xmlns:am3d="http://schemas.microsoft.com/office/drawing/2017/model3d" xmlns:o="urn:schemas-microsoft-com:office:office" xmlns:oel="http://schemas.microsoft.com/office/2019/extlst" xmlns:r="http://schemas.openxmlformats.org/officeDocument/2006/relationships" xmlns:m="http://schemas.openxmlformats.org/officeDocument/2006/math" xmlns:v="urn:schemas-microsoft-com:vml" xmlns:wp14="http://schemas.microsoft.com/office/word/2010/wordprocessingDrawing" xmlns:wp="http://schemas.openxmlformats.org/drawingml/2006/wordprocessingDrawing" xmlns:w10="urn:schemas-microsoft-com:office:word" xmlns:w="http://schemas.openxmlformats.org/wordprocessingml/2006/main" xmlns:w14="http://schemas.microsoft.com/office/word/2010/wordml" xmlns:w15="http://schemas.microsoft.com/office/word/2012/wordml" xmlns:w16cex="http://schemas.microsoft.com/office/word/2018/wordml/cex" xmlns:w16cid="http://schemas.microsoft.com/office/word/2016/wordml/cid" xmlns:w16="http://schemas.microsoft.com/office/word/2018/wordml" xmlns:w16sdtdh="http://schemas.microsoft.com/office/word/2020/wordml/sdtdatahash" xmlns:w16se="http://schemas.microsoft.com/office/word/2015/wordml/symex" xmlns:wpg="http://schemas.microsoft.com/office/word/2010/wordprocessingGroup" xmlns:wpi="http://schemas.microsoft.com/office/word/2010/wordprocessingInk" xmlns:wne="http://schemas.microsoft.com/office/word/2006/wordml" xmlns:wps="http://schemas.microsoft.com/office/word/2010/wordprocessingShape" mc:Ignorable="w14 w15 w16se w16cid w16 w16cex w16sdtdh wp14">
+<w:footnotes xmlns:wpc="http://schemas.microsoft.com/office/word/2010/wordprocessingCanvas" xmlns:cx="http://schemas.microsoft.com/office/drawing/2014/chartex" xmlns:cx1="http://schemas.microsoft.com/office/drawing/2015/9/8/chartex" xmlns:cx2="http://schemas.microsoft.com/office/drawing/2015/10/21/chartex" xmlns:cx3="http://schemas.microsoft.com/office/drawing/2016/5/9/chartex" xmlns:cx4="http://schemas.microsoft.com/office/drawing/2016/5/10/chartex" xmlns:cx5="http://schemas.microsoft.com/office/drawing/2016/5/11/chartex" xmlns:cx6="http://schemas.microsoft.com/office/drawing/2016/5/12/chartex" xmlns:cx7="http://schemas.microsoft.com/office/drawing/2016/5/13/chartex" xmlns:cx8="http://schemas.microsoft.com/office/drawing/2016/5/14/chartex" xmlns:mc="http://schemas.openxmlformats.org/markup-compatibility/2006" xmlns:aink="http://schemas.microsoft.com/office/drawing/2016/ink" xmlns:am3d="http://schemas.microsoft.com/office/drawing/2017/model3d" xmlns:o="urn:schemas-microsoft-com:office:office" xmlns:oel="http://schemas.microsoft.com/office/2019/extlst" xmlns:r="http://schemas.openxmlformats.org/officeDocument/2006/relationships" xmlns:m="http://schemas.openxmlformats.org/officeDocument/2006/math" xmlns:v="urn:schemas-microsoft-com:vml" xmlns:wp14="http://schemas.microsoft.com/office/word/2010/wordprocessingDrawing" xmlns:wp="http://schemas.openxmlformats.org/drawingml/2006/wordprocessingDrawing" xmlns:w10="urn:schemas-microsoft-com:office:word" xmlns:w="http://schemas.openxmlformats.org/wordprocessingml/2006/main" xmlns:w14="http://schemas.microsoft.com/office/word/2010/wordml" xmlns:w15="http://schemas.microsoft.com/office/word/2012/wordml" xmlns:w16cex="http://schemas.microsoft.com/office/word/2018/wordml/cex" xmlns:w16cid="http://schemas.microsoft.com/office/word/2016/wordml/cid" xmlns:w16="http://schemas.microsoft.com/office/word/2018/wordml" xmlns:w16du="http://schemas.microsoft.com/office/word/2023/wordml/word16du" xmlns:w16sdtdh="http://schemas.microsoft.com/office/word/2020/wordml/sdtdatahash" xmlns:w16se="http://schemas.microsoft.com/office/word/2015/wordml/symex" xmlns:wpg="http://schemas.microsoft.com/office/word/2010/wordprocessingGroup" xmlns:wpi="http://schemas.microsoft.com/office/word/2010/wordprocessingInk" xmlns:wne="http://schemas.microsoft.com/office/word/2006/wordml" xmlns:wps="http://schemas.microsoft.com/office/word/2010/wordprocessingShape" mc:Ignorable="w14 w15 w16se w16cid w16 w16cex w16sdtdh wp14">
   <w:footnote w:type="separator" w:id="-1">
     <w:p>
       <w:r>
@@ -2791,10 +2919,74 @@
       <w:szCs w:val="32"/>
     </w:rPr>
   </w:style>
+  <w:style w:type="paragraph" w:styleId="Heading2">
+    <w:name w:val="heading 2"/>
+    <w:basedOn w:val="Normal"/>
+    <w:next w:val="Normal"/>
+    <w:link w:val="Heading2Char"/>
+    <w:uiPriority w:val="9"/>
+    <w:unhideWhenUsed/>
+    <w:qFormat/>
+    <w:rsid w:val="00526BEF"/>
+    <w:pPr>
+      <w:keepNext/>
+      <w:keepLines/>
+      <w:spacing w:before="40"/>
+      <w:outlineLvl w:val="1"/>
+    </w:pPr>
+    <w:rPr>
+      <w:rFonts w:asciiTheme="majorHAnsi" w:eastAsiaTheme="majorEastAsia" w:hAnsiTheme="majorHAnsi" w:cstheme="majorBidi"/>
+      <w:color w:val="2F5496" w:themeColor="accent1" w:themeShade="BF"/>
+      <w:sz w:val="26"/>
+      <w:szCs w:val="26"/>
+    </w:rPr>
+  </w:style>
+  <w:style w:type="paragraph" w:styleId="Heading3">
+    <w:name w:val="heading 3"/>
+    <w:basedOn w:val="Normal"/>
+    <w:next w:val="Normal"/>
+    <w:link w:val="Heading3Char"/>
+    <w:uiPriority w:val="9"/>
+    <w:unhideWhenUsed/>
+    <w:qFormat/>
+    <w:rsid w:val="00526BEF"/>
+    <w:pPr>
+      <w:keepNext/>
+      <w:keepLines/>
+      <w:spacing w:before="40"/>
+      <w:outlineLvl w:val="2"/>
+    </w:pPr>
+    <w:rPr>
+      <w:rFonts w:asciiTheme="majorHAnsi" w:eastAsiaTheme="majorEastAsia" w:hAnsiTheme="majorHAnsi" w:cstheme="majorBidi"/>
+      <w:color w:val="1F3763" w:themeColor="accent1" w:themeShade="7F"/>
+    </w:rPr>
+  </w:style>
+  <w:style w:type="paragraph" w:styleId="Heading4">
+    <w:name w:val="heading 4"/>
+    <w:basedOn w:val="Normal"/>
+    <w:next w:val="Normal"/>
+    <w:link w:val="Heading4Char"/>
+    <w:uiPriority w:val="9"/>
+    <w:semiHidden/>
+    <w:unhideWhenUsed/>
+    <w:qFormat/>
+    <w:rsid w:val="00526BEF"/>
+    <w:pPr>
+      <w:keepNext/>
+      <w:keepLines/>
+      <w:spacing w:before="40"/>
+      <w:outlineLvl w:val="3"/>
+    </w:pPr>
+    <w:rPr>
+      <w:rFonts w:asciiTheme="majorHAnsi" w:eastAsiaTheme="majorEastAsia" w:hAnsiTheme="majorHAnsi" w:cstheme="majorBidi"/>
+      <w:i/>
+      <w:iCs/>
+      <w:color w:val="2F5496" w:themeColor="accent1" w:themeShade="BF"/>
+    </w:rPr>
+  </w:style>
   <w:style w:type="character" w:default="1" w:styleId="DefaultParagraphFont">
     <w:name w:val="Default Paragraph Font"/>
     <w:uiPriority w:val="1"/>
-    <w:semiHidden/>
     <w:unhideWhenUsed/>
   </w:style>
   <w:style w:type="table" w:default="1" w:styleId="TableNormal">
@@ -3091,6 +3283,44 @@
     <w:rPr>
       <w:rFonts w:ascii="Times New Roman" w:eastAsia="Times New Roman" w:hAnsi="Times New Roman" w:cs="Times New Roman"/>
       <w:lang w:val="en-US"/>
+    </w:rPr>
+  </w:style>
+  <w:style w:type="character" w:customStyle="1" w:styleId="Heading3Char">
+    <w:name w:val="Heading 3 Char"/>
+    <w:basedOn w:val="DefaultParagraphFont"/>
+    <w:link w:val="Heading3"/>
+    <w:uiPriority w:val="9"/>
+    <w:rsid w:val="00526BEF"/>
+    <w:rPr>
+      <w:rFonts w:asciiTheme="majorHAnsi" w:eastAsiaTheme="majorEastAsia" w:hAnsiTheme="majorHAnsi" w:cstheme="majorBidi"/>
+      <w:color w:val="1F3763" w:themeColor="accent1" w:themeShade="7F"/>
+    </w:rPr>
+  </w:style>
+  <w:style w:type="character" w:customStyle="1" w:styleId="Heading4Char">
+    <w:name w:val="Heading 4 Char"/>
+    <w:basedOn w:val="DefaultParagraphFont"/>
+    <w:link w:val="Heading4"/>
+    <w:uiPriority w:val="9"/>
+    <w:semiHidden/>
+    <w:rsid w:val="00526BEF"/>
+    <w:rPr>
+      <w:rFonts w:asciiTheme="majorHAnsi" w:eastAsiaTheme="majorEastAsia" w:hAnsiTheme="majorHAnsi" w:cstheme="majorBidi"/>
+      <w:i/>
+      <w:iCs/>
+      <w:color w:val="2F5496" w:themeColor="accent1" w:themeShade="BF"/>
+    </w:rPr>
+  </w:style>
+  <w:style w:type="character" w:customStyle="1" w:styleId="Heading2Char">
+    <w:name w:val="Heading 2 Char"/>
+    <w:basedOn w:val="DefaultParagraphFont"/>
+    <w:link w:val="Heading2"/>
+    <w:uiPriority w:val="9"/>
+    <w:rsid w:val="00526BEF"/>
+    <w:rPr>
+      <w:rFonts w:asciiTheme="majorHAnsi" w:eastAsiaTheme="majorEastAsia" w:hAnsiTheme="majorHAnsi" w:cstheme="majorBidi"/>
+      <w:color w:val="2F5496" w:themeColor="accent1" w:themeShade="BF"/>
+      <w:sz w:val="26"/>
+      <w:szCs w:val="26"/>
     </w:rPr>
   </w:style>
 </w:styles>

</xml_diff>

<commit_message>
Updated user stories and team information
</commit_message>
<xml_diff>
--- a/Project Document/Team Information.docx
+++ b/Project Document/Team Information.docx
@@ -261,67 +261,7 @@
           <w:sz w:val="22"/>
           <w:szCs w:val="22"/>
         </w:rPr>
-        <w:t xml:space="preserve">Soo Guan Yin, Chua Jun </w:t>
-      </w:r>
-      <w:proofErr w:type="spellStart"/>
-      <w:r>
-        <w:rPr>
-          <w:rFonts w:ascii="Arial" w:eastAsia="Times New Roman" w:hAnsi="Arial" w:cs="Arial"/>
-          <w:color w:val="000000"/>
-          <w:sz w:val="22"/>
-          <w:szCs w:val="22"/>
-        </w:rPr>
-        <w:t>Jie</w:t>
-      </w:r>
-      <w:proofErr w:type="spellEnd"/>
-      <w:r>
-        <w:rPr>
-          <w:rFonts w:ascii="Arial" w:eastAsia="Times New Roman" w:hAnsi="Arial" w:cs="Arial"/>
-          <w:color w:val="000000"/>
-          <w:sz w:val="22"/>
-          <w:szCs w:val="22"/>
-        </w:rPr>
-        <w:t xml:space="preserve">, Justin </w:t>
-      </w:r>
-      <w:proofErr w:type="spellStart"/>
-      <w:r>
-        <w:rPr>
-          <w:rFonts w:ascii="Arial" w:eastAsia="Times New Roman" w:hAnsi="Arial" w:cs="Arial"/>
-          <w:color w:val="000000"/>
-          <w:sz w:val="22"/>
-          <w:szCs w:val="22"/>
-        </w:rPr>
-        <w:t>Chuah</w:t>
-      </w:r>
-      <w:proofErr w:type="spellEnd"/>
-      <w:r>
-        <w:rPr>
-          <w:rFonts w:ascii="Arial" w:eastAsia="Times New Roman" w:hAnsi="Arial" w:cs="Arial"/>
-          <w:color w:val="000000"/>
-          <w:sz w:val="22"/>
-          <w:szCs w:val="22"/>
-        </w:rPr>
-        <w:t xml:space="preserve">, Lim </w:t>
-      </w:r>
-      <w:proofErr w:type="spellStart"/>
-      <w:r>
-        <w:rPr>
-          <w:rFonts w:ascii="Arial" w:eastAsia="Times New Roman" w:hAnsi="Arial" w:cs="Arial"/>
-          <w:color w:val="000000"/>
-          <w:sz w:val="22"/>
-          <w:szCs w:val="22"/>
-        </w:rPr>
-        <w:t>Fluoryynx</w:t>
-      </w:r>
-      <w:proofErr w:type="spellEnd"/>
-      <w:r>
-        <w:rPr>
-          <w:rFonts w:ascii="Arial" w:eastAsia="Times New Roman" w:hAnsi="Arial" w:cs="Arial"/>
-          <w:color w:val="000000"/>
-          <w:sz w:val="22"/>
-          <w:szCs w:val="22"/>
-        </w:rPr>
-        <w:t xml:space="preserve"> </w:t>
+        <w:t xml:space="preserve">Soo Guan Yin, Chua Jun Jie, Justin Chuah, Lim Fluoryynx </w:t>
       </w:r>
     </w:p>
     <w:p>
@@ -856,10 +796,10 @@
         <w:tblLook w:val="04A0" w:firstRow="1" w:lastRow="0" w:firstColumn="1" w:lastColumn="0" w:noHBand="0" w:noVBand="1"/>
       </w:tblPr>
       <w:tblGrid>
-        <w:gridCol w:w="1112"/>
+        <w:gridCol w:w="1076"/>
         <w:gridCol w:w="2855"/>
-        <w:gridCol w:w="2702"/>
-        <w:gridCol w:w="2337"/>
+        <w:gridCol w:w="2921"/>
+        <w:gridCol w:w="2154"/>
       </w:tblGrid>
       <w:tr>
         <w:tc>
@@ -1218,27 +1158,7 @@
                 <w:sz w:val="18"/>
                 <w:szCs w:val="18"/>
               </w:rPr>
-              <w:t xml:space="preserve">Comfortable using Python, Java, </w:t>
-            </w:r>
-            <w:proofErr w:type="spellStart"/>
-            <w:r>
-              <w:rPr>
-                <w:rFonts w:ascii="Arial" w:hAnsi="Arial" w:cs="Arial"/>
-                <w:color w:val="000000"/>
-                <w:sz w:val="18"/>
-                <w:szCs w:val="18"/>
-              </w:rPr>
-              <w:t>Javascript</w:t>
-            </w:r>
-            <w:proofErr w:type="spellEnd"/>
-            <w:r>
-              <w:rPr>
-                <w:rFonts w:ascii="Arial" w:hAnsi="Arial" w:cs="Arial"/>
-                <w:color w:val="000000"/>
-                <w:sz w:val="18"/>
-                <w:szCs w:val="18"/>
-              </w:rPr>
-              <w:t xml:space="preserve"> and HTML.</w:t>
+              <w:t>Comfortable using Python, Java, Javascript and HTML.</w:t>
             </w:r>
           </w:p>
           <w:p>
@@ -1615,19 +1535,8 @@
                 <w:sz w:val="18"/>
                 <w:szCs w:val="18"/>
               </w:rPr>
-              <w:t xml:space="preserve">Justin </w:t>
-            </w:r>
-            <w:proofErr w:type="spellStart"/>
-            <w:r>
-              <w:rPr>
-                <w:rFonts w:ascii="Arial" w:eastAsia="Times New Roman" w:hAnsi="Arial" w:cs="Arial"/>
-                <w:color w:val="000000"/>
-                <w:sz w:val="18"/>
-                <w:szCs w:val="18"/>
-              </w:rPr>
-              <w:t>Chuah</w:t>
-            </w:r>
-            <w:proofErr w:type="spellEnd"/>
+              <w:t>Justin Chuah</w:t>
+            </w:r>
           </w:p>
           <w:p>
             <w:pPr>
@@ -1775,6 +1684,15 @@
                 <w:rFonts w:ascii="Times New Roman" w:eastAsia="Times New Roman" w:hAnsi="Times New Roman" w:cs="Times New Roman"/>
               </w:rPr>
             </w:pPr>
+            <w:r>
+              <w:rPr>
+                <w:rFonts w:ascii="Arial" w:hAnsi="Arial" w:cs="Arial"/>
+                <w:color w:val="000000"/>
+                <w:sz w:val="18"/>
+                <w:szCs w:val="18"/>
+              </w:rPr>
+              <w:t>Comfortable with Python and Java. Able to pick up new concepts relatively well.</w:t>
+            </w:r>
           </w:p>
         </w:tc>
         <w:tc>
@@ -1800,6 +1718,15 @@
                 <w:rFonts w:ascii="Times New Roman" w:eastAsia="Times New Roman" w:hAnsi="Times New Roman" w:cs="Times New Roman"/>
               </w:rPr>
             </w:pPr>
+            <w:r>
+              <w:rPr>
+                <w:rFonts w:ascii="Arial" w:hAnsi="Arial" w:cs="Arial"/>
+                <w:color w:val="000000"/>
+                <w:sz w:val="18"/>
+                <w:szCs w:val="18"/>
+              </w:rPr>
+              <w:t>I share the same day of birth with one of the US presidents.</w:t>
+            </w:r>
           </w:p>
         </w:tc>
       </w:tr>
@@ -1842,19 +1769,8 @@
                 <w:sz w:val="18"/>
                 <w:szCs w:val="18"/>
               </w:rPr>
-              <w:t xml:space="preserve">Lim </w:t>
-            </w:r>
-            <w:proofErr w:type="spellStart"/>
-            <w:r>
-              <w:rPr>
-                <w:rFonts w:ascii="Arial" w:eastAsia="Times New Roman" w:hAnsi="Arial" w:cs="Arial"/>
-                <w:color w:val="000000"/>
-                <w:sz w:val="18"/>
-                <w:szCs w:val="18"/>
-              </w:rPr>
-              <w:t>Fluoryynx</w:t>
-            </w:r>
-            <w:proofErr w:type="spellEnd"/>
+              <w:t>Lim Fluoryynx</w:t>
+            </w:r>
           </w:p>
           <w:p>
             <w:pPr>
@@ -2987,6 +2903,7 @@
   <w:style w:type="character" w:default="1" w:styleId="DefaultParagraphFont">
     <w:name w:val="Default Paragraph Font"/>
     <w:uiPriority w:val="1"/>
+    <w:semiHidden/>
     <w:unhideWhenUsed/>
   </w:style>
   <w:style w:type="table" w:default="1" w:styleId="TableNormal">

</xml_diff>

<commit_message>
Filled up User Story and updated Team Information doc
</commit_message>
<xml_diff>
--- a/Project Document/Team Information.docx
+++ b/Project Document/Team Information.docx
@@ -1,6 +1,6 @@
 
 <file path=word/document.xml><?xml version="1.0" encoding="utf-8"?>
-<w:document xmlns:wpc="http://schemas.microsoft.com/office/word/2010/wordprocessingCanvas" xmlns:cx="http://schemas.microsoft.com/office/drawing/2014/chartex" xmlns:cx1="http://schemas.microsoft.com/office/drawing/2015/9/8/chartex" xmlns:cx2="http://schemas.microsoft.com/office/drawing/2015/10/21/chartex" xmlns:cx3="http://schemas.microsoft.com/office/drawing/2016/5/9/chartex" xmlns:cx4="http://schemas.microsoft.com/office/drawing/2016/5/10/chartex" xmlns:cx5="http://schemas.microsoft.com/office/drawing/2016/5/11/chartex" xmlns:cx6="http://schemas.microsoft.com/office/drawing/2016/5/12/chartex" xmlns:cx7="http://schemas.microsoft.com/office/drawing/2016/5/13/chartex" xmlns:cx8="http://schemas.microsoft.com/office/drawing/2016/5/14/chartex" xmlns:mc="http://schemas.openxmlformats.org/markup-compatibility/2006" xmlns:aink="http://schemas.microsoft.com/office/drawing/2016/ink" xmlns:am3d="http://schemas.microsoft.com/office/drawing/2017/model3d" xmlns:o="urn:schemas-microsoft-com:office:office" xmlns:oel="http://schemas.microsoft.com/office/2019/extlst" xmlns:r="http://schemas.openxmlformats.org/officeDocument/2006/relationships" xmlns:m="http://schemas.openxmlformats.org/officeDocument/2006/math" xmlns:v="urn:schemas-microsoft-com:vml" xmlns:wp14="http://schemas.microsoft.com/office/word/2010/wordprocessingDrawing" xmlns:wp="http://schemas.openxmlformats.org/drawingml/2006/wordprocessingDrawing" xmlns:w10="urn:schemas-microsoft-com:office:word" xmlns:w="http://schemas.openxmlformats.org/wordprocessingml/2006/main" xmlns:w14="http://schemas.microsoft.com/office/word/2010/wordml" xmlns:w15="http://schemas.microsoft.com/office/word/2012/wordml" xmlns:w16cex="http://schemas.microsoft.com/office/word/2018/wordml/cex" xmlns:w16cid="http://schemas.microsoft.com/office/word/2016/wordml/cid" xmlns:w16="http://schemas.microsoft.com/office/word/2018/wordml" xmlns:w16du="http://schemas.microsoft.com/office/word/2023/wordml/word16du" xmlns:w16sdtdh="http://schemas.microsoft.com/office/word/2020/wordml/sdtdatahash" xmlns:w16se="http://schemas.microsoft.com/office/word/2015/wordml/symex" xmlns:wpg="http://schemas.microsoft.com/office/word/2010/wordprocessingGroup" xmlns:wpi="http://schemas.microsoft.com/office/word/2010/wordprocessingInk" xmlns:wne="http://schemas.microsoft.com/office/word/2006/wordml" xmlns:wps="http://schemas.microsoft.com/office/word/2010/wordprocessingShape" mc:Ignorable="w14 w15 w16se w16cid w16 w16cex w16sdtdh wp14">
+<w:document xmlns:wpc="http://schemas.microsoft.com/office/word/2010/wordprocessingCanvas" xmlns:cx="http://schemas.microsoft.com/office/drawing/2014/chartex" xmlns:cx1="http://schemas.microsoft.com/office/drawing/2015/9/8/chartex" xmlns:cx2="http://schemas.microsoft.com/office/drawing/2015/10/21/chartex" xmlns:cx3="http://schemas.microsoft.com/office/drawing/2016/5/9/chartex" xmlns:cx4="http://schemas.microsoft.com/office/drawing/2016/5/10/chartex" xmlns:cx5="http://schemas.microsoft.com/office/drawing/2016/5/11/chartex" xmlns:cx6="http://schemas.microsoft.com/office/drawing/2016/5/12/chartex" xmlns:cx7="http://schemas.microsoft.com/office/drawing/2016/5/13/chartex" xmlns:cx8="http://schemas.microsoft.com/office/drawing/2016/5/14/chartex" xmlns:mc="http://schemas.openxmlformats.org/markup-compatibility/2006" xmlns:aink="http://schemas.microsoft.com/office/drawing/2016/ink" xmlns:am3d="http://schemas.microsoft.com/office/drawing/2017/model3d" xmlns:o="urn:schemas-microsoft-com:office:office" xmlns:oel="http://schemas.microsoft.com/office/2019/extlst" xmlns:r="http://schemas.openxmlformats.org/officeDocument/2006/relationships" xmlns:m="http://schemas.openxmlformats.org/officeDocument/2006/math" xmlns:v="urn:schemas-microsoft-com:vml" xmlns:wp14="http://schemas.microsoft.com/office/word/2010/wordprocessingDrawing" xmlns:wp="http://schemas.openxmlformats.org/drawingml/2006/wordprocessingDrawing" xmlns:w10="urn:schemas-microsoft-com:office:word" xmlns:w="http://schemas.openxmlformats.org/wordprocessingml/2006/main" xmlns:w14="http://schemas.microsoft.com/office/word/2010/wordml" xmlns:w15="http://schemas.microsoft.com/office/word/2012/wordml" xmlns:w16cex="http://schemas.microsoft.com/office/word/2018/wordml/cex" xmlns:w16cid="http://schemas.microsoft.com/office/word/2016/wordml/cid" xmlns:w16="http://schemas.microsoft.com/office/word/2018/wordml" xmlns:w16sdtdh="http://schemas.microsoft.com/office/word/2020/wordml/sdtdatahash" xmlns:w16se="http://schemas.microsoft.com/office/word/2015/wordml/symex" xmlns:wpg="http://schemas.microsoft.com/office/word/2010/wordprocessingGroup" xmlns:wpi="http://schemas.microsoft.com/office/word/2010/wordprocessingInk" xmlns:wne="http://schemas.microsoft.com/office/word/2006/wordml" xmlns:wps="http://schemas.microsoft.com/office/word/2010/wordprocessingShape" mc:Ignorable="w14 w15 w16se w16cid w16 w16cex w16sdtdh wp14">
   <w:body>
     <w:p>
       <w:pPr>
@@ -261,7 +261,47 @@
           <w:sz w:val="22"/>
           <w:szCs w:val="22"/>
         </w:rPr>
-        <w:t xml:space="preserve">Soo Guan Yin, Chua Jun Jie, Justin Chuah, Lim Fluoryynx </w:t>
+        <w:t xml:space="preserve">Soo Guan Yin, Chua Jun Jie, Justin </w:t>
+      </w:r>
+      <w:proofErr w:type="spellStart"/>
+      <w:r>
+        <w:rPr>
+          <w:rFonts w:ascii="Arial" w:eastAsia="Times New Roman" w:hAnsi="Arial" w:cs="Arial"/>
+          <w:color w:val="000000"/>
+          <w:sz w:val="22"/>
+          <w:szCs w:val="22"/>
+        </w:rPr>
+        <w:t>Chuah</w:t>
+      </w:r>
+      <w:proofErr w:type="spellEnd"/>
+      <w:r>
+        <w:rPr>
+          <w:rFonts w:ascii="Arial" w:eastAsia="Times New Roman" w:hAnsi="Arial" w:cs="Arial"/>
+          <w:color w:val="000000"/>
+          <w:sz w:val="22"/>
+          <w:szCs w:val="22"/>
+        </w:rPr>
+        <w:t xml:space="preserve">, Lim </w:t>
+      </w:r>
+      <w:proofErr w:type="spellStart"/>
+      <w:r>
+        <w:rPr>
+          <w:rFonts w:ascii="Arial" w:eastAsia="Times New Roman" w:hAnsi="Arial" w:cs="Arial"/>
+          <w:color w:val="000000"/>
+          <w:sz w:val="22"/>
+          <w:szCs w:val="22"/>
+        </w:rPr>
+        <w:t>Fluoryynx</w:t>
+      </w:r>
+      <w:proofErr w:type="spellEnd"/>
+      <w:r>
+        <w:rPr>
+          <w:rFonts w:ascii="Arial" w:eastAsia="Times New Roman" w:hAnsi="Arial" w:cs="Arial"/>
+          <w:color w:val="000000"/>
+          <w:sz w:val="22"/>
+          <w:szCs w:val="22"/>
+        </w:rPr>
+        <w:t xml:space="preserve"> </w:t>
       </w:r>
     </w:p>
     <w:p>
@@ -738,7 +778,14 @@
         <w:t> </w:t>
       </w:r>
     </w:p>
-    <w:p/>
+    <w:p>
+      <w:r>
+        <w:t xml:space="preserve">Torino </w:t>
+      </w:r>
+      <w:r>
+        <w:t>Development United</w:t>
+      </w:r>
+    </w:p>
     <w:p>
       <w:pPr>
         <w:pStyle w:val="Heading1"/>
@@ -754,7 +801,57 @@
         <w:t> </w:t>
       </w:r>
     </w:p>
-    <w:p/>
+    <w:p>
+      <w:pPr>
+        <w:jc w:val="center"/>
+      </w:pPr>
+      <w:r>
+        <w:rPr>
+          <w:noProof/>
+        </w:rPr>
+        <w:drawing>
+          <wp:inline distT="0" distB="0" distL="0" distR="0" wp14:anchorId="3C7273D5" wp14:editId="160648E0">
+            <wp:extent cx="4879046" cy="6505575"/>
+            <wp:effectExtent l="0" t="0" r="0" b="0"/>
+            <wp:docPr id="1" name="Picture 1"/>
+            <wp:cNvGraphicFramePr>
+              <a:graphicFrameLocks xmlns:a="http://schemas.openxmlformats.org/drawingml/2006/main" noChangeAspect="1"/>
+            </wp:cNvGraphicFramePr>
+            <a:graphic xmlns:a="http://schemas.openxmlformats.org/drawingml/2006/main">
+              <a:graphicData uri="http://schemas.openxmlformats.org/drawingml/2006/picture">
+                <pic:pic xmlns:pic="http://schemas.openxmlformats.org/drawingml/2006/picture">
+                  <pic:nvPicPr>
+                    <pic:cNvPr id="1" name="Picture 1"/>
+                    <pic:cNvPicPr/>
+                  </pic:nvPicPr>
+                  <pic:blipFill>
+                    <a:blip r:embed="rId7">
+                      <a:extLst>
+                        <a:ext uri="{28A0092B-C50C-407E-A947-70E740481C1C}">
+                          <a14:useLocalDpi xmlns:a14="http://schemas.microsoft.com/office/drawing/2010/main" val="0"/>
+                        </a:ext>
+                      </a:extLst>
+                    </a:blip>
+                    <a:stretch>
+                      <a:fillRect/>
+                    </a:stretch>
+                  </pic:blipFill>
+                  <pic:spPr>
+                    <a:xfrm>
+                      <a:off x="0" y="0"/>
+                      <a:ext cx="4880477" cy="6507483"/>
+                    </a:xfrm>
+                    <a:prstGeom prst="rect">
+                      <a:avLst/>
+                    </a:prstGeom>
+                  </pic:spPr>
+                </pic:pic>
+              </a:graphicData>
+            </a:graphic>
+          </wp:inline>
+        </w:drawing>
+      </w:r>
+    </w:p>
     <w:p/>
     <w:p/>
     <w:p>
@@ -796,15 +893,15 @@
         <w:tblLook w:val="04A0" w:firstRow="1" w:lastRow="0" w:firstColumn="1" w:lastColumn="0" w:noHBand="0" w:noVBand="1"/>
       </w:tblPr>
       <w:tblGrid>
-        <w:gridCol w:w="1076"/>
-        <w:gridCol w:w="2855"/>
-        <w:gridCol w:w="2921"/>
-        <w:gridCol w:w="2154"/>
+        <w:gridCol w:w="1250"/>
+        <w:gridCol w:w="2630"/>
+        <w:gridCol w:w="2918"/>
+        <w:gridCol w:w="2208"/>
       </w:tblGrid>
       <w:tr>
         <w:tc>
           <w:tcPr>
-            <w:tcW w:w="0" w:type="auto"/>
+            <w:tcW w:w="1250" w:type="dxa"/>
             <w:tcBorders>
               <w:top w:val="single" w:sz="8" w:space="0" w:color="000000"/>
               <w:left w:val="single" w:sz="8" w:space="0" w:color="000000"/>
@@ -824,12 +921,12 @@
             <w:pPr>
               <w:jc w:val="center"/>
               <w:rPr>
-                <w:rFonts w:ascii="Times New Roman" w:eastAsia="Times New Roman" w:hAnsi="Times New Roman" w:cs="Times New Roman"/>
-              </w:rPr>
-            </w:pPr>
-            <w:r>
-              <w:rPr>
-                <w:rFonts w:ascii="Arial" w:eastAsia="Times New Roman" w:hAnsi="Arial" w:cs="Arial"/>
+                <w:rFonts w:eastAsia="Times New Roman" w:cstheme="minorHAnsi"/>
+              </w:rPr>
+            </w:pPr>
+            <w:r>
+              <w:rPr>
+                <w:rFonts w:eastAsia="Times New Roman" w:cstheme="minorHAnsi"/>
                 <w:b/>
                 <w:bCs/>
                 <w:color w:val="000000"/>
@@ -837,6 +934,44 @@
                 <w:szCs w:val="22"/>
               </w:rPr>
               <w:t>Name </w:t>
+            </w:r>
+          </w:p>
+        </w:tc>
+        <w:tc>
+          <w:tcPr>
+            <w:tcW w:w="2540" w:type="dxa"/>
+            <w:tcBorders>
+              <w:top w:val="single" w:sz="8" w:space="0" w:color="000000"/>
+              <w:left w:val="single" w:sz="8" w:space="0" w:color="000000"/>
+              <w:bottom w:val="single" w:sz="8" w:space="0" w:color="000000"/>
+              <w:right w:val="single" w:sz="8" w:space="0" w:color="000000"/>
+            </w:tcBorders>
+            <w:shd w:val="clear" w:color="auto" w:fill="999999"/>
+            <w:tcMar>
+              <w:top w:w="100" w:type="dxa"/>
+              <w:left w:w="100" w:type="dxa"/>
+              <w:bottom w:w="100" w:type="dxa"/>
+              <w:right w:w="100" w:type="dxa"/>
+            </w:tcMar>
+            <w:hideMark/>
+          </w:tcPr>
+          <w:p>
+            <w:pPr>
+              <w:jc w:val="center"/>
+              <w:rPr>
+                <w:rFonts w:eastAsia="Times New Roman" w:cstheme="minorHAnsi"/>
+              </w:rPr>
+            </w:pPr>
+            <w:r>
+              <w:rPr>
+                <w:rFonts w:eastAsia="Times New Roman" w:cstheme="minorHAnsi"/>
+                <w:b/>
+                <w:bCs/>
+                <w:color w:val="000000"/>
+                <w:sz w:val="22"/>
+                <w:szCs w:val="22"/>
+              </w:rPr>
+              <w:t>Contact Details </w:t>
             </w:r>
           </w:p>
         </w:tc>
@@ -862,19 +997,19 @@
             <w:pPr>
               <w:jc w:val="center"/>
               <w:rPr>
-                <w:rFonts w:ascii="Times New Roman" w:eastAsia="Times New Roman" w:hAnsi="Times New Roman" w:cs="Times New Roman"/>
-              </w:rPr>
-            </w:pPr>
-            <w:r>
-              <w:rPr>
-                <w:rFonts w:ascii="Arial" w:eastAsia="Times New Roman" w:hAnsi="Arial" w:cs="Arial"/>
+                <w:rFonts w:eastAsia="Times New Roman" w:cstheme="minorHAnsi"/>
+              </w:rPr>
+            </w:pPr>
+            <w:r>
+              <w:rPr>
+                <w:rFonts w:eastAsia="Times New Roman" w:cstheme="minorHAnsi"/>
                 <w:b/>
                 <w:bCs/>
                 <w:color w:val="000000"/>
                 <w:sz w:val="22"/>
                 <w:szCs w:val="22"/>
               </w:rPr>
-              <w:t>Contact Details </w:t>
+              <w:t>Technical and Professional Strength </w:t>
             </w:r>
           </w:p>
         </w:tc>
@@ -900,50 +1035,12 @@
             <w:pPr>
               <w:jc w:val="center"/>
               <w:rPr>
-                <w:rFonts w:ascii="Times New Roman" w:eastAsia="Times New Roman" w:hAnsi="Times New Roman" w:cs="Times New Roman"/>
-              </w:rPr>
-            </w:pPr>
-            <w:r>
-              <w:rPr>
-                <w:rFonts w:ascii="Arial" w:eastAsia="Times New Roman" w:hAnsi="Arial" w:cs="Arial"/>
-                <w:b/>
-                <w:bCs/>
-                <w:color w:val="000000"/>
-                <w:sz w:val="22"/>
-                <w:szCs w:val="22"/>
-              </w:rPr>
-              <w:t>Technical and Professional Strength </w:t>
-            </w:r>
-          </w:p>
-        </w:tc>
-        <w:tc>
-          <w:tcPr>
-            <w:tcW w:w="0" w:type="auto"/>
-            <w:tcBorders>
-              <w:top w:val="single" w:sz="8" w:space="0" w:color="000000"/>
-              <w:left w:val="single" w:sz="8" w:space="0" w:color="000000"/>
-              <w:bottom w:val="single" w:sz="8" w:space="0" w:color="000000"/>
-              <w:right w:val="single" w:sz="8" w:space="0" w:color="000000"/>
-            </w:tcBorders>
-            <w:shd w:val="clear" w:color="auto" w:fill="999999"/>
-            <w:tcMar>
-              <w:top w:w="100" w:type="dxa"/>
-              <w:left w:w="100" w:type="dxa"/>
-              <w:bottom w:w="100" w:type="dxa"/>
-              <w:right w:w="100" w:type="dxa"/>
-            </w:tcMar>
-            <w:hideMark/>
-          </w:tcPr>
-          <w:p>
-            <w:pPr>
-              <w:jc w:val="center"/>
-              <w:rPr>
-                <w:rFonts w:ascii="Times New Roman" w:eastAsia="Times New Roman" w:hAnsi="Times New Roman" w:cs="Times New Roman"/>
-              </w:rPr>
-            </w:pPr>
-            <w:r>
-              <w:rPr>
-                <w:rFonts w:ascii="Arial" w:eastAsia="Times New Roman" w:hAnsi="Arial" w:cs="Arial"/>
+                <w:rFonts w:eastAsia="Times New Roman" w:cstheme="minorHAnsi"/>
+              </w:rPr>
+            </w:pPr>
+            <w:r>
+              <w:rPr>
+                <w:rFonts w:eastAsia="Times New Roman" w:cstheme="minorHAnsi"/>
                 <w:b/>
                 <w:bCs/>
                 <w:color w:val="000000"/>
@@ -961,7 +1058,7 @@
         </w:trPr>
         <w:tc>
           <w:tcPr>
-            <w:tcW w:w="0" w:type="auto"/>
+            <w:tcW w:w="1250" w:type="dxa"/>
             <w:tcBorders>
               <w:top w:val="single" w:sz="8" w:space="0" w:color="000000"/>
               <w:left w:val="single" w:sz="8" w:space="0" w:color="000000"/>
@@ -979,7 +1076,7 @@
           <w:p>
             <w:pPr>
               <w:rPr>
-                <w:rFonts w:ascii="Times New Roman" w:eastAsia="Times New Roman" w:hAnsi="Times New Roman" w:cs="Times New Roman"/>
+                <w:rFonts w:eastAsia="Times New Roman" w:cstheme="minorHAnsi"/>
               </w:rPr>
             </w:pPr>
           </w:p>
@@ -987,12 +1084,12 @@
             <w:pPr>
               <w:jc w:val="center"/>
               <w:rPr>
-                <w:rFonts w:ascii="Times New Roman" w:eastAsia="Times New Roman" w:hAnsi="Times New Roman" w:cs="Times New Roman"/>
-              </w:rPr>
-            </w:pPr>
-            <w:r>
-              <w:rPr>
-                <w:rFonts w:ascii="Arial" w:eastAsia="Times New Roman" w:hAnsi="Arial" w:cs="Arial"/>
+                <w:rFonts w:eastAsia="Times New Roman" w:cstheme="minorHAnsi"/>
+              </w:rPr>
+            </w:pPr>
+            <w:r>
+              <w:rPr>
+                <w:rFonts w:eastAsia="Times New Roman" w:cstheme="minorHAnsi"/>
                 <w:color w:val="000000"/>
                 <w:sz w:val="18"/>
                 <w:szCs w:val="18"/>
@@ -1003,9 +1100,124 @@
           <w:p>
             <w:pPr>
               <w:rPr>
-                <w:rFonts w:ascii="Times New Roman" w:eastAsia="Times New Roman" w:hAnsi="Times New Roman" w:cs="Times New Roman"/>
-              </w:rPr>
-            </w:pPr>
+                <w:rFonts w:eastAsia="Times New Roman" w:cstheme="minorHAnsi"/>
+              </w:rPr>
+            </w:pPr>
+          </w:p>
+        </w:tc>
+        <w:tc>
+          <w:tcPr>
+            <w:tcW w:w="2540" w:type="dxa"/>
+            <w:tcBorders>
+              <w:top w:val="single" w:sz="8" w:space="0" w:color="000000"/>
+              <w:left w:val="single" w:sz="8" w:space="0" w:color="000000"/>
+              <w:bottom w:val="single" w:sz="8" w:space="0" w:color="000000"/>
+              <w:right w:val="single" w:sz="8" w:space="0" w:color="000000"/>
+            </w:tcBorders>
+            <w:tcMar>
+              <w:top w:w="100" w:type="dxa"/>
+              <w:left w:w="100" w:type="dxa"/>
+              <w:bottom w:w="100" w:type="dxa"/>
+              <w:right w:w="100" w:type="dxa"/>
+            </w:tcMar>
+            <w:hideMark/>
+          </w:tcPr>
+          <w:p>
+            <w:pPr>
+              <w:jc w:val="both"/>
+              <w:rPr>
+                <w:rFonts w:eastAsia="Times New Roman" w:cstheme="minorHAnsi"/>
+              </w:rPr>
+            </w:pPr>
+            <w:r>
+              <w:rPr>
+                <w:rFonts w:eastAsia="Times New Roman" w:cstheme="minorHAnsi"/>
+                <w:b/>
+                <w:bCs/>
+                <w:color w:val="000000"/>
+                <w:sz w:val="18"/>
+                <w:szCs w:val="18"/>
+              </w:rPr>
+              <w:t>Email</w:t>
+            </w:r>
+            <w:r>
+              <w:rPr>
+                <w:rFonts w:eastAsia="Times New Roman" w:cstheme="minorHAnsi"/>
+                <w:color w:val="000000"/>
+                <w:sz w:val="18"/>
+                <w:szCs w:val="18"/>
+              </w:rPr>
+              <w:t>:</w:t>
+            </w:r>
+          </w:p>
+          <w:p>
+            <w:pPr>
+              <w:jc w:val="both"/>
+              <w:rPr>
+                <w:rFonts w:eastAsia="Times New Roman" w:cstheme="minorHAnsi"/>
+              </w:rPr>
+            </w:pPr>
+            <w:r>
+              <w:rPr>
+                <w:rFonts w:eastAsia="Times New Roman" w:cstheme="minorHAnsi"/>
+                <w:color w:val="000000"/>
+                <w:sz w:val="18"/>
+                <w:szCs w:val="18"/>
+              </w:rPr>
+              <w:t> jchu0057@student.monash.edu</w:t>
+            </w:r>
+          </w:p>
+          <w:p>
+            <w:pPr>
+              <w:rPr>
+                <w:rFonts w:eastAsia="Times New Roman" w:cstheme="minorHAnsi"/>
+              </w:rPr>
+            </w:pPr>
+          </w:p>
+          <w:p>
+            <w:pPr>
+              <w:jc w:val="both"/>
+              <w:rPr>
+                <w:rFonts w:eastAsia="Times New Roman" w:cstheme="minorHAnsi"/>
+              </w:rPr>
+            </w:pPr>
+            <w:r>
+              <w:rPr>
+                <w:rFonts w:eastAsia="Times New Roman" w:cstheme="minorHAnsi"/>
+                <w:b/>
+                <w:bCs/>
+                <w:color w:val="000000"/>
+                <w:sz w:val="18"/>
+                <w:szCs w:val="18"/>
+              </w:rPr>
+              <w:t>Phone</w:t>
+            </w:r>
+            <w:r>
+              <w:rPr>
+                <w:rFonts w:eastAsia="Times New Roman" w:cstheme="minorHAnsi"/>
+                <w:color w:val="000000"/>
+                <w:sz w:val="18"/>
+                <w:szCs w:val="18"/>
+              </w:rPr>
+              <w:t>:</w:t>
+            </w:r>
+          </w:p>
+          <w:p>
+            <w:pPr>
+              <w:jc w:val="both"/>
+              <w:rPr>
+                <w:rFonts w:eastAsia="Times New Roman" w:cstheme="minorHAnsi"/>
+              </w:rPr>
+            </w:pPr>
+            <w:r>
+              <w:rPr>
+                <w:rFonts w:eastAsia="Times New Roman" w:cstheme="minorHAnsi"/>
+                <w:color w:val="000000"/>
+                <w:sz w:val="18"/>
+                <w:szCs w:val="18"/>
+              </w:rPr>
+              <w:t>0177338896</w:t>
+            </w:r>
           </w:p>
         </w:tc>
         <w:tc>
@@ -1027,100 +1239,70 @@
           </w:tcPr>
           <w:p>
             <w:pPr>
-              <w:jc w:val="both"/>
-              <w:rPr>
-                <w:rFonts w:ascii="Times New Roman" w:eastAsia="Times New Roman" w:hAnsi="Times New Roman" w:cs="Times New Roman"/>
-              </w:rPr>
-            </w:pPr>
-            <w:r>
-              <w:rPr>
-                <w:rFonts w:ascii="Arial" w:eastAsia="Times New Roman" w:hAnsi="Arial" w:cs="Arial"/>
-                <w:b/>
-                <w:bCs/>
-                <w:color w:val="000000"/>
-                <w:sz w:val="18"/>
-                <w:szCs w:val="18"/>
-              </w:rPr>
-              <w:t>Email</w:t>
-            </w:r>
-            <w:r>
-              <w:rPr>
-                <w:rFonts w:ascii="Arial" w:eastAsia="Times New Roman" w:hAnsi="Arial" w:cs="Arial"/>
-                <w:color w:val="000000"/>
-                <w:sz w:val="18"/>
-                <w:szCs w:val="18"/>
-              </w:rPr>
-              <w:t xml:space="preserve"> :</w:t>
-            </w:r>
-          </w:p>
-          <w:p>
-            <w:pPr>
-              <w:jc w:val="both"/>
-              <w:rPr>
-                <w:rFonts w:ascii="Times New Roman" w:eastAsia="Times New Roman" w:hAnsi="Times New Roman" w:cs="Times New Roman"/>
-              </w:rPr>
-            </w:pPr>
-            <w:r>
-              <w:rPr>
-                <w:rFonts w:ascii="Arial" w:eastAsia="Times New Roman" w:hAnsi="Arial" w:cs="Arial"/>
-                <w:color w:val="000000"/>
-                <w:sz w:val="18"/>
-                <w:szCs w:val="18"/>
-              </w:rPr>
-              <w:t> jchu0057@student.monash.edu</w:t>
-            </w:r>
-          </w:p>
-          <w:p>
-            <w:pPr>
-              <w:rPr>
-                <w:rFonts w:ascii="Times New Roman" w:eastAsia="Times New Roman" w:hAnsi="Times New Roman" w:cs="Times New Roman"/>
-              </w:rPr>
-            </w:pPr>
-          </w:p>
-          <w:p>
-            <w:pPr>
-              <w:jc w:val="both"/>
-              <w:rPr>
-                <w:rFonts w:ascii="Times New Roman" w:eastAsia="Times New Roman" w:hAnsi="Times New Roman" w:cs="Times New Roman"/>
-              </w:rPr>
-            </w:pPr>
-            <w:r>
-              <w:rPr>
-                <w:rFonts w:ascii="Arial" w:eastAsia="Times New Roman" w:hAnsi="Arial" w:cs="Arial"/>
-                <w:b/>
-                <w:bCs/>
-                <w:color w:val="000000"/>
-                <w:sz w:val="18"/>
-                <w:szCs w:val="18"/>
-              </w:rPr>
-              <w:t>Phone</w:t>
-            </w:r>
-            <w:r>
-              <w:rPr>
-                <w:rFonts w:ascii="Arial" w:eastAsia="Times New Roman" w:hAnsi="Arial" w:cs="Arial"/>
-                <w:color w:val="000000"/>
-                <w:sz w:val="18"/>
-                <w:szCs w:val="18"/>
-              </w:rPr>
-              <w:t>:</w:t>
-            </w:r>
-          </w:p>
-          <w:p>
-            <w:pPr>
-              <w:jc w:val="both"/>
-              <w:rPr>
-                <w:rFonts w:ascii="Times New Roman" w:eastAsia="Times New Roman" w:hAnsi="Times New Roman" w:cs="Times New Roman"/>
-              </w:rPr>
-            </w:pPr>
-            <w:r>
-              <w:rPr>
-                <w:rFonts w:ascii="Arial" w:eastAsia="Times New Roman" w:hAnsi="Arial" w:cs="Arial"/>
-                <w:color w:val="000000"/>
-                <w:sz w:val="18"/>
-                <w:szCs w:val="18"/>
-              </w:rPr>
-              <w:t>0177338896</w:t>
-            </w:r>
+              <w:pStyle w:val="NormalWeb"/>
+              <w:spacing w:before="0" w:beforeAutospacing="0" w:after="0" w:afterAutospacing="0"/>
+              <w:rPr>
+                <w:rFonts w:asciiTheme="minorHAnsi" w:hAnsiTheme="minorHAnsi" w:cstheme="minorHAnsi"/>
+                <w:color w:val="000000"/>
+                <w:sz w:val="18"/>
+                <w:szCs w:val="18"/>
+              </w:rPr>
+            </w:pPr>
+            <w:r>
+              <w:rPr>
+                <w:rFonts w:asciiTheme="minorHAnsi" w:hAnsiTheme="minorHAnsi" w:cstheme="minorHAnsi"/>
+                <w:color w:val="000000"/>
+                <w:sz w:val="18"/>
+                <w:szCs w:val="18"/>
+              </w:rPr>
+              <w:t xml:space="preserve">Comfortable using Python, Java, </w:t>
+            </w:r>
+            <w:proofErr w:type="spellStart"/>
+            <w:r>
+              <w:rPr>
+                <w:rFonts w:asciiTheme="minorHAnsi" w:hAnsiTheme="minorHAnsi" w:cstheme="minorHAnsi"/>
+                <w:color w:val="000000"/>
+                <w:sz w:val="18"/>
+                <w:szCs w:val="18"/>
+              </w:rPr>
+              <w:t>Javascript</w:t>
+            </w:r>
+            <w:proofErr w:type="spellEnd"/>
+            <w:r>
+              <w:rPr>
+                <w:rFonts w:asciiTheme="minorHAnsi" w:hAnsiTheme="minorHAnsi" w:cstheme="minorHAnsi"/>
+                <w:color w:val="000000"/>
+                <w:sz w:val="18"/>
+                <w:szCs w:val="18"/>
+              </w:rPr>
+              <w:t xml:space="preserve"> and HTML.</w:t>
+            </w:r>
+          </w:p>
+          <w:p>
+            <w:pPr>
+              <w:pStyle w:val="NormalWeb"/>
+              <w:spacing w:before="0" w:beforeAutospacing="0" w:after="0" w:afterAutospacing="0"/>
+              <w:rPr>
+                <w:rFonts w:asciiTheme="minorHAnsi" w:hAnsiTheme="minorHAnsi" w:cstheme="minorHAnsi"/>
+              </w:rPr>
+            </w:pPr>
+            <w:r>
+              <w:rPr>
+                <w:rFonts w:asciiTheme="minorHAnsi" w:hAnsiTheme="minorHAnsi" w:cstheme="minorHAnsi"/>
+                <w:color w:val="000000"/>
+                <w:sz w:val="18"/>
+                <w:szCs w:val="18"/>
+              </w:rPr>
+              <w:t>Can understand things in an easy and fast way.</w:t>
+            </w:r>
+          </w:p>
+          <w:p>
+            <w:pPr>
+              <w:rPr>
+                <w:rFonts w:eastAsia="Times New Roman" w:cstheme="minorHAnsi"/>
+                <w:lang w:val="en-US"/>
+              </w:rPr>
+            </w:pPr>
           </w:p>
         </w:tc>
         <w:tc>
@@ -1142,47 +1324,188 @@
           </w:tcPr>
           <w:p>
             <w:pPr>
-              <w:pStyle w:val="NormalWeb"/>
-              <w:spacing w:before="0" w:beforeAutospacing="0" w:after="0" w:afterAutospacing="0"/>
-              <w:rPr>
-                <w:rFonts w:ascii="Arial" w:hAnsi="Arial" w:cs="Arial"/>
-                <w:color w:val="000000"/>
-                <w:sz w:val="18"/>
-                <w:szCs w:val="18"/>
-              </w:rPr>
-            </w:pPr>
-            <w:r>
-              <w:rPr>
-                <w:rFonts w:ascii="Arial" w:hAnsi="Arial" w:cs="Arial"/>
-                <w:color w:val="000000"/>
-                <w:sz w:val="18"/>
-                <w:szCs w:val="18"/>
-              </w:rPr>
-              <w:t>Comfortable using Python, Java, Javascript and HTML.</w:t>
-            </w:r>
-          </w:p>
-          <w:p>
-            <w:pPr>
-              <w:pStyle w:val="NormalWeb"/>
-              <w:spacing w:before="0" w:beforeAutospacing="0" w:after="0" w:afterAutospacing="0"/>
-            </w:pPr>
-            <w:r>
-              <w:rPr>
-                <w:rFonts w:ascii="Arial" w:hAnsi="Arial" w:cs="Arial"/>
-                <w:color w:val="000000"/>
-                <w:sz w:val="18"/>
-                <w:szCs w:val="18"/>
-              </w:rPr>
-              <w:t>Can understand things in an easy and fast way.</w:t>
-            </w:r>
-          </w:p>
-          <w:p>
-            <w:pPr>
-              <w:rPr>
-                <w:rFonts w:ascii="Times New Roman" w:eastAsia="Times New Roman" w:hAnsi="Times New Roman" w:cs="Times New Roman"/>
-                <w:lang w:val="en-US"/>
-              </w:rPr>
-            </w:pPr>
+              <w:rPr>
+                <w:rFonts w:eastAsia="Times New Roman" w:cstheme="minorHAnsi"/>
+              </w:rPr>
+            </w:pPr>
+            <w:r>
+              <w:rPr>
+                <w:rFonts w:cstheme="minorHAnsi"/>
+                <w:color w:val="000000"/>
+                <w:sz w:val="18"/>
+                <w:szCs w:val="18"/>
+              </w:rPr>
+              <w:t>Admitted to hospital after eating 5 fried chicken breasts.</w:t>
+            </w:r>
+          </w:p>
+        </w:tc>
+      </w:tr>
+      <w:tr>
+        <w:trPr>
+          <w:trHeight w:val="1365"/>
+        </w:trPr>
+        <w:tc>
+          <w:tcPr>
+            <w:tcW w:w="1250" w:type="dxa"/>
+            <w:tcBorders>
+              <w:top w:val="single" w:sz="8" w:space="0" w:color="000000"/>
+              <w:left w:val="single" w:sz="8" w:space="0" w:color="000000"/>
+              <w:bottom w:val="single" w:sz="8" w:space="0" w:color="000000"/>
+              <w:right w:val="single" w:sz="8" w:space="0" w:color="000000"/>
+            </w:tcBorders>
+            <w:tcMar>
+              <w:top w:w="100" w:type="dxa"/>
+              <w:left w:w="100" w:type="dxa"/>
+              <w:bottom w:w="100" w:type="dxa"/>
+              <w:right w:w="100" w:type="dxa"/>
+            </w:tcMar>
+            <w:hideMark/>
+          </w:tcPr>
+          <w:p>
+            <w:pPr>
+              <w:rPr>
+                <w:rFonts w:eastAsia="Times New Roman" w:cstheme="minorHAnsi"/>
+              </w:rPr>
+            </w:pPr>
+          </w:p>
+          <w:p>
+            <w:pPr>
+              <w:jc w:val="center"/>
+              <w:rPr>
+                <w:rFonts w:eastAsia="Times New Roman" w:cstheme="minorHAnsi"/>
+              </w:rPr>
+            </w:pPr>
+            <w:r>
+              <w:rPr>
+                <w:rFonts w:eastAsia="Times New Roman" w:cstheme="minorHAnsi"/>
+                <w:color w:val="000000"/>
+                <w:sz w:val="18"/>
+                <w:szCs w:val="18"/>
+              </w:rPr>
+              <w:t>Soo Guan Yin</w:t>
+            </w:r>
+          </w:p>
+          <w:p>
+            <w:pPr>
+              <w:rPr>
+                <w:rFonts w:eastAsia="Times New Roman" w:cstheme="minorHAnsi"/>
+              </w:rPr>
+            </w:pPr>
+          </w:p>
+        </w:tc>
+        <w:tc>
+          <w:tcPr>
+            <w:tcW w:w="2540" w:type="dxa"/>
+            <w:tcBorders>
+              <w:top w:val="single" w:sz="8" w:space="0" w:color="000000"/>
+              <w:left w:val="single" w:sz="8" w:space="0" w:color="000000"/>
+              <w:bottom w:val="single" w:sz="8" w:space="0" w:color="000000"/>
+              <w:right w:val="single" w:sz="8" w:space="0" w:color="000000"/>
+            </w:tcBorders>
+            <w:tcMar>
+              <w:top w:w="100" w:type="dxa"/>
+              <w:left w:w="100" w:type="dxa"/>
+              <w:bottom w:w="100" w:type="dxa"/>
+              <w:right w:w="100" w:type="dxa"/>
+            </w:tcMar>
+            <w:hideMark/>
+          </w:tcPr>
+          <w:p>
+            <w:pPr>
+              <w:jc w:val="both"/>
+              <w:rPr>
+                <w:rFonts w:eastAsia="Times New Roman" w:cstheme="minorHAnsi"/>
+              </w:rPr>
+            </w:pPr>
+            <w:r>
+              <w:rPr>
+                <w:rFonts w:eastAsia="Times New Roman" w:cstheme="minorHAnsi"/>
+                <w:b/>
+                <w:bCs/>
+                <w:color w:val="000000"/>
+                <w:sz w:val="18"/>
+                <w:szCs w:val="18"/>
+              </w:rPr>
+              <w:t>Email</w:t>
+            </w:r>
+            <w:r>
+              <w:rPr>
+                <w:rFonts w:eastAsia="Times New Roman" w:cstheme="minorHAnsi"/>
+                <w:color w:val="000000"/>
+                <w:sz w:val="18"/>
+                <w:szCs w:val="18"/>
+              </w:rPr>
+              <w:t>:  </w:t>
+            </w:r>
+          </w:p>
+          <w:p>
+            <w:pPr>
+              <w:jc w:val="both"/>
+              <w:rPr>
+                <w:rFonts w:eastAsia="Times New Roman" w:cstheme="minorHAnsi"/>
+              </w:rPr>
+            </w:pPr>
+            <w:r>
+              <w:rPr>
+                <w:rFonts w:eastAsia="Times New Roman" w:cstheme="minorHAnsi"/>
+                <w:color w:val="000000"/>
+                <w:sz w:val="18"/>
+                <w:szCs w:val="18"/>
+              </w:rPr>
+              <w:t>gsoo0005@student.monash.edu </w:t>
+            </w:r>
+          </w:p>
+          <w:p>
+            <w:pPr>
+              <w:rPr>
+                <w:rFonts w:eastAsia="Times New Roman" w:cstheme="minorHAnsi"/>
+              </w:rPr>
+            </w:pPr>
+          </w:p>
+          <w:p>
+            <w:pPr>
+              <w:jc w:val="both"/>
+              <w:rPr>
+                <w:rFonts w:eastAsia="Times New Roman" w:cstheme="minorHAnsi"/>
+              </w:rPr>
+            </w:pPr>
+            <w:r>
+              <w:rPr>
+                <w:rFonts w:eastAsia="Times New Roman" w:cstheme="minorHAnsi"/>
+                <w:b/>
+                <w:bCs/>
+                <w:color w:val="000000"/>
+                <w:sz w:val="18"/>
+                <w:szCs w:val="18"/>
+              </w:rPr>
+              <w:t>Phone</w:t>
+            </w:r>
+            <w:r>
+              <w:rPr>
+                <w:rFonts w:eastAsia="Times New Roman" w:cstheme="minorHAnsi"/>
+                <w:color w:val="000000"/>
+                <w:sz w:val="18"/>
+                <w:szCs w:val="18"/>
+              </w:rPr>
+              <w:t>:</w:t>
+            </w:r>
+          </w:p>
+          <w:p>
+            <w:pPr>
+              <w:jc w:val="both"/>
+              <w:rPr>
+                <w:rFonts w:eastAsia="Times New Roman" w:cstheme="minorHAnsi"/>
+              </w:rPr>
+            </w:pPr>
+            <w:r>
+              <w:rPr>
+                <w:rFonts w:eastAsia="Times New Roman" w:cstheme="minorHAnsi"/>
+                <w:color w:val="000000"/>
+                <w:sz w:val="18"/>
+                <w:szCs w:val="18"/>
+              </w:rPr>
+              <w:t>0135339558</w:t>
+            </w:r>
           </w:p>
         </w:tc>
         <w:tc>
@@ -1205,70 +1528,59 @@
           <w:p>
             <w:pPr>
               <w:rPr>
-                <w:rFonts w:ascii="Times New Roman" w:eastAsia="Times New Roman" w:hAnsi="Times New Roman" w:cs="Times New Roman"/>
-              </w:rPr>
-            </w:pPr>
-            <w:r>
-              <w:rPr>
-                <w:rFonts w:ascii="Arial" w:hAnsi="Arial" w:cs="Arial"/>
-                <w:color w:val="000000"/>
-                <w:sz w:val="18"/>
-                <w:szCs w:val="18"/>
-              </w:rPr>
-              <w:t>Admitted to hospital after eating 5 fried chicken breasts.</w:t>
-            </w:r>
-          </w:p>
-        </w:tc>
-      </w:tr>
-      <w:tr>
-        <w:trPr>
-          <w:trHeight w:val="1344"/>
-        </w:trPr>
-        <w:tc>
-          <w:tcPr>
-            <w:tcW w:w="0" w:type="auto"/>
-            <w:tcBorders>
-              <w:top w:val="single" w:sz="8" w:space="0" w:color="000000"/>
-              <w:left w:val="single" w:sz="8" w:space="0" w:color="000000"/>
-              <w:bottom w:val="single" w:sz="8" w:space="0" w:color="000000"/>
-              <w:right w:val="single" w:sz="8" w:space="0" w:color="000000"/>
-            </w:tcBorders>
-            <w:tcMar>
-              <w:top w:w="100" w:type="dxa"/>
-              <w:left w:w="100" w:type="dxa"/>
-              <w:bottom w:w="100" w:type="dxa"/>
-              <w:right w:w="100" w:type="dxa"/>
-            </w:tcMar>
-            <w:hideMark/>
-          </w:tcPr>
-          <w:p>
-            <w:pPr>
-              <w:rPr>
-                <w:rFonts w:ascii="Times New Roman" w:eastAsia="Times New Roman" w:hAnsi="Times New Roman" w:cs="Times New Roman"/>
-              </w:rPr>
-            </w:pPr>
-          </w:p>
-          <w:p>
-            <w:pPr>
-              <w:jc w:val="center"/>
-              <w:rPr>
-                <w:rFonts w:ascii="Times New Roman" w:eastAsia="Times New Roman" w:hAnsi="Times New Roman" w:cs="Times New Roman"/>
-              </w:rPr>
-            </w:pPr>
-            <w:r>
-              <w:rPr>
-                <w:rFonts w:ascii="Arial" w:eastAsia="Times New Roman" w:hAnsi="Arial" w:cs="Arial"/>
-                <w:color w:val="000000"/>
-                <w:sz w:val="18"/>
-                <w:szCs w:val="18"/>
-              </w:rPr>
-              <w:t>Soo Guan Yin</w:t>
-            </w:r>
-          </w:p>
-          <w:p>
-            <w:pPr>
-              <w:rPr>
-                <w:rFonts w:ascii="Times New Roman" w:eastAsia="Times New Roman" w:hAnsi="Times New Roman" w:cs="Times New Roman"/>
+                <w:rFonts w:eastAsia="Times New Roman" w:cstheme="minorHAnsi"/>
+              </w:rPr>
+            </w:pPr>
+            <w:r>
+              <w:rPr>
+                <w:rFonts w:eastAsia="Times New Roman" w:cstheme="minorHAnsi"/>
+                <w:color w:val="000000"/>
+                <w:sz w:val="18"/>
+                <w:szCs w:val="18"/>
+              </w:rPr>
+              <w:t xml:space="preserve">Comfortable with using python, </w:t>
+            </w:r>
+            <w:proofErr w:type="gramStart"/>
+            <w:r>
+              <w:rPr>
+                <w:rFonts w:eastAsia="Times New Roman" w:cstheme="minorHAnsi"/>
+                <w:color w:val="000000"/>
+                <w:sz w:val="18"/>
+                <w:szCs w:val="18"/>
+              </w:rPr>
+              <w:t>JavaScript</w:t>
+            </w:r>
+            <w:proofErr w:type="gramEnd"/>
+            <w:r>
+              <w:rPr>
+                <w:rFonts w:eastAsia="Times New Roman" w:cstheme="minorHAnsi"/>
+                <w:color w:val="000000"/>
+                <w:sz w:val="18"/>
+                <w:szCs w:val="18"/>
+              </w:rPr>
+              <w:t xml:space="preserve"> and HTML. </w:t>
+            </w:r>
+          </w:p>
+          <w:p>
+            <w:pPr>
+              <w:rPr>
+                <w:rFonts w:eastAsia="Times New Roman" w:cstheme="minorHAnsi"/>
+              </w:rPr>
+            </w:pPr>
+            <w:r>
+              <w:rPr>
+                <w:rFonts w:eastAsia="Times New Roman" w:cstheme="minorHAnsi"/>
+                <w:color w:val="000000"/>
+                <w:sz w:val="18"/>
+                <w:szCs w:val="18"/>
+              </w:rPr>
+              <w:t>Having more experience with backend development.</w:t>
+            </w:r>
+          </w:p>
+          <w:p>
+            <w:pPr>
+              <w:rPr>
+                <w:rFonts w:eastAsia="Times New Roman" w:cstheme="minorHAnsi"/>
               </w:rPr>
             </w:pPr>
           </w:p>
@@ -1292,14 +1604,126 @@
           </w:tcPr>
           <w:p>
             <w:pPr>
+              <w:rPr>
+                <w:rFonts w:eastAsia="Times New Roman" w:cstheme="minorHAnsi"/>
+              </w:rPr>
+            </w:pPr>
+            <w:r>
+              <w:rPr>
+                <w:rFonts w:eastAsia="Times New Roman" w:cstheme="minorHAnsi"/>
+                <w:color w:val="000000"/>
+                <w:sz w:val="18"/>
+                <w:szCs w:val="18"/>
+              </w:rPr>
+              <w:t>I like coffee.</w:t>
+            </w:r>
+          </w:p>
+          <w:p>
+            <w:pPr>
+              <w:rPr>
+                <w:rFonts w:eastAsia="Times New Roman" w:cstheme="minorHAnsi"/>
+              </w:rPr>
+            </w:pPr>
+            <w:r>
+              <w:rPr>
+                <w:rFonts w:eastAsia="Times New Roman" w:cstheme="minorHAnsi"/>
+                <w:color w:val="000000"/>
+                <w:sz w:val="18"/>
+                <w:szCs w:val="18"/>
+              </w:rPr>
+              <w:t>Admitted to hospital after eating Korean spicy noodles.</w:t>
+            </w:r>
+          </w:p>
+        </w:tc>
+      </w:tr>
+      <w:tr>
+        <w:tc>
+          <w:tcPr>
+            <w:tcW w:w="1250" w:type="dxa"/>
+            <w:tcBorders>
+              <w:top w:val="single" w:sz="8" w:space="0" w:color="000000"/>
+              <w:left w:val="single" w:sz="8" w:space="0" w:color="000000"/>
+              <w:bottom w:val="single" w:sz="8" w:space="0" w:color="000000"/>
+              <w:right w:val="single" w:sz="8" w:space="0" w:color="000000"/>
+            </w:tcBorders>
+            <w:tcMar>
+              <w:top w:w="100" w:type="dxa"/>
+              <w:left w:w="100" w:type="dxa"/>
+              <w:bottom w:w="100" w:type="dxa"/>
+              <w:right w:w="100" w:type="dxa"/>
+            </w:tcMar>
+            <w:hideMark/>
+          </w:tcPr>
+          <w:p>
+            <w:pPr>
+              <w:rPr>
+                <w:rFonts w:eastAsia="Times New Roman" w:cstheme="minorHAnsi"/>
+              </w:rPr>
+            </w:pPr>
+          </w:p>
+          <w:p>
+            <w:pPr>
+              <w:jc w:val="center"/>
+              <w:rPr>
+                <w:rFonts w:eastAsia="Times New Roman" w:cstheme="minorHAnsi"/>
+              </w:rPr>
+            </w:pPr>
+            <w:r>
+              <w:rPr>
+                <w:rFonts w:eastAsia="Times New Roman" w:cstheme="minorHAnsi"/>
+                <w:color w:val="000000"/>
+                <w:sz w:val="18"/>
+                <w:szCs w:val="18"/>
+              </w:rPr>
+              <w:t xml:space="preserve">Justin </w:t>
+            </w:r>
+            <w:proofErr w:type="spellStart"/>
+            <w:r>
+              <w:rPr>
+                <w:rFonts w:eastAsia="Times New Roman" w:cstheme="minorHAnsi"/>
+                <w:color w:val="000000"/>
+                <w:sz w:val="18"/>
+                <w:szCs w:val="18"/>
+              </w:rPr>
+              <w:t>Chuah</w:t>
+            </w:r>
+            <w:proofErr w:type="spellEnd"/>
+          </w:p>
+          <w:p>
+            <w:pPr>
+              <w:rPr>
+                <w:rFonts w:eastAsia="Times New Roman" w:cstheme="minorHAnsi"/>
+              </w:rPr>
+            </w:pPr>
+          </w:p>
+        </w:tc>
+        <w:tc>
+          <w:tcPr>
+            <w:tcW w:w="2540" w:type="dxa"/>
+            <w:tcBorders>
+              <w:top w:val="single" w:sz="8" w:space="0" w:color="000000"/>
+              <w:left w:val="single" w:sz="8" w:space="0" w:color="000000"/>
+              <w:bottom w:val="single" w:sz="8" w:space="0" w:color="000000"/>
+              <w:right w:val="single" w:sz="8" w:space="0" w:color="000000"/>
+            </w:tcBorders>
+            <w:tcMar>
+              <w:top w:w="100" w:type="dxa"/>
+              <w:left w:w="100" w:type="dxa"/>
+              <w:bottom w:w="100" w:type="dxa"/>
+              <w:right w:w="100" w:type="dxa"/>
+            </w:tcMar>
+            <w:hideMark/>
+          </w:tcPr>
+          <w:p>
+            <w:pPr>
               <w:jc w:val="both"/>
               <w:rPr>
-                <w:rFonts w:ascii="Times New Roman" w:eastAsia="Times New Roman" w:hAnsi="Times New Roman" w:cs="Times New Roman"/>
-              </w:rPr>
-            </w:pPr>
-            <w:r>
-              <w:rPr>
-                <w:rFonts w:ascii="Arial" w:eastAsia="Times New Roman" w:hAnsi="Arial" w:cs="Arial"/>
+                <w:rFonts w:eastAsia="Times New Roman" w:cstheme="minorHAnsi"/>
+              </w:rPr>
+            </w:pPr>
+            <w:r>
+              <w:rPr>
+                <w:rFonts w:eastAsia="Times New Roman" w:cstheme="minorHAnsi"/>
                 <w:b/>
                 <w:bCs/>
                 <w:color w:val="000000"/>
@@ -1310,35 +1734,35 @@
             </w:r>
             <w:r>
               <w:rPr>
-                <w:rFonts w:ascii="Arial" w:eastAsia="Times New Roman" w:hAnsi="Arial" w:cs="Arial"/>
-                <w:color w:val="000000"/>
-                <w:sz w:val="18"/>
-                <w:szCs w:val="18"/>
-              </w:rPr>
-              <w:t xml:space="preserve"> :  </w:t>
+                <w:rFonts w:eastAsia="Times New Roman" w:cstheme="minorHAnsi"/>
+                <w:color w:val="000000"/>
+                <w:sz w:val="18"/>
+                <w:szCs w:val="18"/>
+              </w:rPr>
+              <w:t>:  </w:t>
             </w:r>
           </w:p>
           <w:p>
             <w:pPr>
               <w:jc w:val="both"/>
               <w:rPr>
-                <w:rFonts w:ascii="Times New Roman" w:eastAsia="Times New Roman" w:hAnsi="Times New Roman" w:cs="Times New Roman"/>
-              </w:rPr>
-            </w:pPr>
-            <w:r>
-              <w:rPr>
-                <w:rFonts w:ascii="Arial" w:eastAsia="Times New Roman" w:hAnsi="Arial" w:cs="Arial"/>
-                <w:color w:val="000000"/>
-                <w:sz w:val="18"/>
-                <w:szCs w:val="18"/>
-              </w:rPr>
-              <w:t>gsoo0005@student.monash.edu </w:t>
-            </w:r>
-          </w:p>
-          <w:p>
-            <w:pPr>
-              <w:rPr>
-                <w:rFonts w:ascii="Times New Roman" w:eastAsia="Times New Roman" w:hAnsi="Times New Roman" w:cs="Times New Roman"/>
+                <w:rFonts w:eastAsia="Times New Roman" w:cstheme="minorHAnsi"/>
+              </w:rPr>
+            </w:pPr>
+            <w:r>
+              <w:rPr>
+                <w:rFonts w:eastAsia="Times New Roman" w:cstheme="minorHAnsi"/>
+                <w:color w:val="000000"/>
+                <w:sz w:val="18"/>
+                <w:szCs w:val="18"/>
+              </w:rPr>
+              <w:t>jchu0056@student.monash.edu</w:t>
+            </w:r>
+          </w:p>
+          <w:p>
+            <w:pPr>
+              <w:rPr>
+                <w:rFonts w:eastAsia="Times New Roman" w:cstheme="minorHAnsi"/>
               </w:rPr>
             </w:pPr>
           </w:p>
@@ -1346,12 +1770,12 @@
             <w:pPr>
               <w:jc w:val="both"/>
               <w:rPr>
-                <w:rFonts w:ascii="Times New Roman" w:eastAsia="Times New Roman" w:hAnsi="Times New Roman" w:cs="Times New Roman"/>
-              </w:rPr>
-            </w:pPr>
-            <w:r>
-              <w:rPr>
-                <w:rFonts w:ascii="Arial" w:eastAsia="Times New Roman" w:hAnsi="Arial" w:cs="Arial"/>
+                <w:rFonts w:eastAsia="Times New Roman" w:cstheme="minorHAnsi"/>
+              </w:rPr>
+            </w:pPr>
+            <w:r>
+              <w:rPr>
+                <w:rFonts w:eastAsia="Times New Roman" w:cstheme="minorHAnsi"/>
                 <w:b/>
                 <w:bCs/>
                 <w:color w:val="000000"/>
@@ -1362,7 +1786,7 @@
             </w:r>
             <w:r>
               <w:rPr>
-                <w:rFonts w:ascii="Arial" w:eastAsia="Times New Roman" w:hAnsi="Arial" w:cs="Arial"/>
+                <w:rFonts w:eastAsia="Times New Roman" w:cstheme="minorHAnsi"/>
                 <w:color w:val="000000"/>
                 <w:sz w:val="18"/>
                 <w:szCs w:val="18"/>
@@ -1374,17 +1798,17 @@
             <w:pPr>
               <w:jc w:val="both"/>
               <w:rPr>
-                <w:rFonts w:ascii="Times New Roman" w:eastAsia="Times New Roman" w:hAnsi="Times New Roman" w:cs="Times New Roman"/>
-              </w:rPr>
-            </w:pPr>
-            <w:r>
-              <w:rPr>
-                <w:rFonts w:ascii="Arial" w:eastAsia="Times New Roman" w:hAnsi="Arial" w:cs="Arial"/>
-                <w:color w:val="000000"/>
-                <w:sz w:val="18"/>
-                <w:szCs w:val="18"/>
-              </w:rPr>
-              <w:t>0135339558</w:t>
+                <w:rFonts w:eastAsia="Times New Roman" w:cstheme="minorHAnsi"/>
+              </w:rPr>
+            </w:pPr>
+            <w:r>
+              <w:rPr>
+                <w:rFonts w:eastAsia="Times New Roman" w:cstheme="minorHAnsi"/>
+                <w:color w:val="000000"/>
+                <w:sz w:val="18"/>
+                <w:szCs w:val="18"/>
+              </w:rPr>
+              <w:t>0122895924</w:t>
             </w:r>
           </w:p>
         </w:tc>
@@ -1408,41 +1832,18 @@
           <w:p>
             <w:pPr>
               <w:rPr>
-                <w:rFonts w:ascii="Times New Roman" w:eastAsia="Times New Roman" w:hAnsi="Times New Roman" w:cs="Times New Roman"/>
-              </w:rPr>
-            </w:pPr>
-            <w:r>
-              <w:rPr>
-                <w:rFonts w:ascii="Arial" w:eastAsia="Times New Roman" w:hAnsi="Arial" w:cs="Arial"/>
-                <w:color w:val="000000"/>
-                <w:sz w:val="18"/>
-                <w:szCs w:val="18"/>
-              </w:rPr>
-              <w:t>Comfortable with using python, JavaScript and HTML. </w:t>
-            </w:r>
-          </w:p>
-          <w:p>
-            <w:pPr>
-              <w:rPr>
-                <w:rFonts w:ascii="Times New Roman" w:eastAsia="Times New Roman" w:hAnsi="Times New Roman" w:cs="Times New Roman"/>
-              </w:rPr>
-            </w:pPr>
-            <w:r>
-              <w:rPr>
-                <w:rFonts w:ascii="Arial" w:eastAsia="Times New Roman" w:hAnsi="Arial" w:cs="Arial"/>
-                <w:color w:val="000000"/>
-                <w:sz w:val="18"/>
-                <w:szCs w:val="18"/>
-              </w:rPr>
-              <w:t>Having more experience with backend development.</w:t>
-            </w:r>
-          </w:p>
-          <w:p>
-            <w:pPr>
-              <w:rPr>
-                <w:rFonts w:ascii="Times New Roman" w:eastAsia="Times New Roman" w:hAnsi="Times New Roman" w:cs="Times New Roman"/>
-              </w:rPr>
-            </w:pPr>
+                <w:rFonts w:eastAsia="Times New Roman" w:cstheme="minorHAnsi"/>
+              </w:rPr>
+            </w:pPr>
+            <w:r>
+              <w:rPr>
+                <w:rFonts w:cstheme="minorHAnsi"/>
+                <w:color w:val="000000"/>
+                <w:sz w:val="18"/>
+                <w:szCs w:val="18"/>
+              </w:rPr>
+              <w:t>Comfortable with Python and Java. Able to pick up new concepts relatively well.</w:t>
+            </w:r>
           </w:p>
         </w:tc>
         <w:tc>
@@ -1465,33 +1866,17 @@
           <w:p>
             <w:pPr>
               <w:rPr>
-                <w:rFonts w:ascii="Times New Roman" w:eastAsia="Times New Roman" w:hAnsi="Times New Roman" w:cs="Times New Roman"/>
-              </w:rPr>
-            </w:pPr>
-            <w:r>
-              <w:rPr>
-                <w:rFonts w:ascii="Arial" w:eastAsia="Times New Roman" w:hAnsi="Arial" w:cs="Arial"/>
-                <w:color w:val="000000"/>
-                <w:sz w:val="18"/>
-                <w:szCs w:val="18"/>
-              </w:rPr>
-              <w:t>I like coffee.</w:t>
-            </w:r>
-          </w:p>
-          <w:p>
-            <w:pPr>
-              <w:rPr>
-                <w:rFonts w:ascii="Times New Roman" w:eastAsia="Times New Roman" w:hAnsi="Times New Roman" w:cs="Times New Roman"/>
-              </w:rPr>
-            </w:pPr>
-            <w:r>
-              <w:rPr>
-                <w:rFonts w:ascii="Arial" w:eastAsia="Times New Roman" w:hAnsi="Arial" w:cs="Arial"/>
-                <w:color w:val="000000"/>
-                <w:sz w:val="18"/>
-                <w:szCs w:val="18"/>
-              </w:rPr>
-              <w:t>Admitted to hospital after eating Korean spicy noodles.</w:t>
+                <w:rFonts w:eastAsia="Times New Roman" w:cstheme="minorHAnsi"/>
+              </w:rPr>
+            </w:pPr>
+            <w:r>
+              <w:rPr>
+                <w:rFonts w:cstheme="minorHAnsi"/>
+                <w:color w:val="000000"/>
+                <w:sz w:val="18"/>
+                <w:szCs w:val="18"/>
+              </w:rPr>
+              <w:t>I share the same day of birth with one of the US presidents.</w:t>
             </w:r>
           </w:p>
         </w:tc>
@@ -1499,7 +1884,7 @@
       <w:tr>
         <w:tc>
           <w:tcPr>
-            <w:tcW w:w="0" w:type="auto"/>
+            <w:tcW w:w="1250" w:type="dxa"/>
             <w:tcBorders>
               <w:top w:val="single" w:sz="8" w:space="0" w:color="000000"/>
               <w:left w:val="single" w:sz="8" w:space="0" w:color="000000"/>
@@ -1517,7 +1902,7 @@
           <w:p>
             <w:pPr>
               <w:rPr>
-                <w:rFonts w:ascii="Times New Roman" w:eastAsia="Times New Roman" w:hAnsi="Times New Roman" w:cs="Times New Roman"/>
+                <w:rFonts w:eastAsia="Times New Roman" w:cstheme="minorHAnsi"/>
               </w:rPr>
             </w:pPr>
           </w:p>
@@ -1525,25 +1910,151 @@
             <w:pPr>
               <w:jc w:val="center"/>
               <w:rPr>
-                <w:rFonts w:ascii="Times New Roman" w:eastAsia="Times New Roman" w:hAnsi="Times New Roman" w:cs="Times New Roman"/>
-              </w:rPr>
-            </w:pPr>
-            <w:r>
-              <w:rPr>
-                <w:rFonts w:ascii="Arial" w:eastAsia="Times New Roman" w:hAnsi="Arial" w:cs="Arial"/>
-                <w:color w:val="000000"/>
-                <w:sz w:val="18"/>
-                <w:szCs w:val="18"/>
-              </w:rPr>
-              <w:t>Justin Chuah</w:t>
-            </w:r>
-          </w:p>
-          <w:p>
-            <w:pPr>
-              <w:rPr>
-                <w:rFonts w:ascii="Times New Roman" w:eastAsia="Times New Roman" w:hAnsi="Times New Roman" w:cs="Times New Roman"/>
-              </w:rPr>
-            </w:pPr>
+                <w:rFonts w:eastAsia="Times New Roman" w:cstheme="minorHAnsi"/>
+              </w:rPr>
+            </w:pPr>
+            <w:r>
+              <w:rPr>
+                <w:rFonts w:eastAsia="Times New Roman" w:cstheme="minorHAnsi"/>
+                <w:color w:val="000000"/>
+                <w:sz w:val="18"/>
+                <w:szCs w:val="18"/>
+              </w:rPr>
+              <w:t xml:space="preserve">Lim </w:t>
+            </w:r>
+            <w:proofErr w:type="spellStart"/>
+            <w:r>
+              <w:rPr>
+                <w:rFonts w:eastAsia="Times New Roman" w:cstheme="minorHAnsi"/>
+                <w:color w:val="000000"/>
+                <w:sz w:val="18"/>
+                <w:szCs w:val="18"/>
+              </w:rPr>
+              <w:t>Fluoryynx</w:t>
+            </w:r>
+            <w:proofErr w:type="spellEnd"/>
+          </w:p>
+          <w:p>
+            <w:pPr>
+              <w:rPr>
+                <w:rFonts w:eastAsia="Times New Roman" w:cstheme="minorHAnsi"/>
+              </w:rPr>
+            </w:pPr>
+          </w:p>
+        </w:tc>
+        <w:tc>
+          <w:tcPr>
+            <w:tcW w:w="2540" w:type="dxa"/>
+            <w:tcBorders>
+              <w:top w:val="single" w:sz="8" w:space="0" w:color="000000"/>
+              <w:left w:val="single" w:sz="8" w:space="0" w:color="000000"/>
+              <w:bottom w:val="single" w:sz="8" w:space="0" w:color="000000"/>
+              <w:right w:val="single" w:sz="8" w:space="0" w:color="000000"/>
+            </w:tcBorders>
+            <w:tcMar>
+              <w:top w:w="100" w:type="dxa"/>
+              <w:left w:w="100" w:type="dxa"/>
+              <w:bottom w:w="100" w:type="dxa"/>
+              <w:right w:w="100" w:type="dxa"/>
+            </w:tcMar>
+            <w:hideMark/>
+          </w:tcPr>
+          <w:p>
+            <w:pPr>
+              <w:jc w:val="both"/>
+              <w:rPr>
+                <w:rFonts w:eastAsia="Times New Roman" w:cstheme="minorHAnsi"/>
+              </w:rPr>
+            </w:pPr>
+            <w:r>
+              <w:rPr>
+                <w:rFonts w:eastAsia="Times New Roman" w:cstheme="minorHAnsi"/>
+                <w:b/>
+                <w:bCs/>
+                <w:color w:val="000000"/>
+                <w:sz w:val="18"/>
+                <w:szCs w:val="18"/>
+              </w:rPr>
+              <w:t>Email</w:t>
+            </w:r>
+            <w:r>
+              <w:rPr>
+                <w:rFonts w:eastAsia="Times New Roman" w:cstheme="minorHAnsi"/>
+                <w:color w:val="000000"/>
+                <w:sz w:val="18"/>
+                <w:szCs w:val="18"/>
+              </w:rPr>
+              <w:t>:  </w:t>
+            </w:r>
+          </w:p>
+          <w:p>
+            <w:pPr>
+              <w:jc w:val="both"/>
+              <w:rPr>
+                <w:rFonts w:eastAsia="Times New Roman" w:cstheme="minorHAnsi"/>
+              </w:rPr>
+            </w:pPr>
+            <w:r>
+              <w:rPr>
+                <w:rFonts w:eastAsia="Times New Roman" w:cstheme="minorHAnsi"/>
+                <w:color w:val="000000"/>
+                <w:sz w:val="18"/>
+                <w:szCs w:val="18"/>
+              </w:rPr>
+              <w:t>flim0012@student.monash.edu </w:t>
+            </w:r>
+          </w:p>
+          <w:p>
+            <w:pPr>
+              <w:rPr>
+                <w:rFonts w:eastAsia="Times New Roman" w:cstheme="minorHAnsi"/>
+              </w:rPr>
+            </w:pPr>
+          </w:p>
+          <w:p>
+            <w:pPr>
+              <w:jc w:val="both"/>
+              <w:rPr>
+                <w:rFonts w:eastAsia="Times New Roman" w:cstheme="minorHAnsi"/>
+              </w:rPr>
+            </w:pPr>
+            <w:r>
+              <w:rPr>
+                <w:rFonts w:eastAsia="Times New Roman" w:cstheme="minorHAnsi"/>
+                <w:b/>
+                <w:bCs/>
+                <w:color w:val="000000"/>
+                <w:sz w:val="18"/>
+                <w:szCs w:val="18"/>
+              </w:rPr>
+              <w:t>Phone</w:t>
+            </w:r>
+            <w:r>
+              <w:rPr>
+                <w:rFonts w:eastAsia="Times New Roman" w:cstheme="minorHAnsi"/>
+                <w:color w:val="000000"/>
+                <w:sz w:val="18"/>
+                <w:szCs w:val="18"/>
+              </w:rPr>
+              <w:t>:</w:t>
+            </w:r>
+          </w:p>
+          <w:p>
+            <w:pPr>
+              <w:jc w:val="both"/>
+              <w:rPr>
+                <w:rFonts w:eastAsia="Times New Roman" w:cstheme="minorHAnsi"/>
+              </w:rPr>
+            </w:pPr>
+            <w:r>
+              <w:rPr>
+                <w:rFonts w:eastAsia="Times New Roman" w:cstheme="minorHAnsi"/>
+                <w:color w:val="000000"/>
+                <w:sz w:val="18"/>
+                <w:szCs w:val="18"/>
+              </w:rPr>
+              <w:t>0186695811</w:t>
+            </w:r>
           </w:p>
         </w:tc>
         <w:tc>
@@ -1565,100 +2076,10 @@
           </w:tcPr>
           <w:p>
             <w:pPr>
-              <w:jc w:val="both"/>
-              <w:rPr>
-                <w:rFonts w:ascii="Times New Roman" w:eastAsia="Times New Roman" w:hAnsi="Times New Roman" w:cs="Times New Roman"/>
-              </w:rPr>
-            </w:pPr>
-            <w:r>
-              <w:rPr>
-                <w:rFonts w:ascii="Arial" w:eastAsia="Times New Roman" w:hAnsi="Arial" w:cs="Arial"/>
-                <w:b/>
-                <w:bCs/>
-                <w:color w:val="000000"/>
-                <w:sz w:val="18"/>
-                <w:szCs w:val="18"/>
-              </w:rPr>
-              <w:t>Email</w:t>
-            </w:r>
-            <w:r>
-              <w:rPr>
-                <w:rFonts w:ascii="Arial" w:eastAsia="Times New Roman" w:hAnsi="Arial" w:cs="Arial"/>
-                <w:color w:val="000000"/>
-                <w:sz w:val="18"/>
-                <w:szCs w:val="18"/>
-              </w:rPr>
-              <w:t xml:space="preserve"> :  </w:t>
-            </w:r>
-          </w:p>
-          <w:p>
-            <w:pPr>
-              <w:jc w:val="both"/>
-              <w:rPr>
-                <w:rFonts w:ascii="Times New Roman" w:eastAsia="Times New Roman" w:hAnsi="Times New Roman" w:cs="Times New Roman"/>
-              </w:rPr>
-            </w:pPr>
-            <w:r>
-              <w:rPr>
-                <w:rFonts w:ascii="Arial" w:eastAsia="Times New Roman" w:hAnsi="Arial" w:cs="Arial"/>
-                <w:color w:val="000000"/>
-                <w:sz w:val="18"/>
-                <w:szCs w:val="18"/>
-              </w:rPr>
-              <w:t>jchu0056@student.monash.edu</w:t>
-            </w:r>
-          </w:p>
-          <w:p>
-            <w:pPr>
-              <w:rPr>
-                <w:rFonts w:ascii="Times New Roman" w:eastAsia="Times New Roman" w:hAnsi="Times New Roman" w:cs="Times New Roman"/>
-              </w:rPr>
-            </w:pPr>
-          </w:p>
-          <w:p>
-            <w:pPr>
-              <w:jc w:val="both"/>
-              <w:rPr>
-                <w:rFonts w:ascii="Times New Roman" w:eastAsia="Times New Roman" w:hAnsi="Times New Roman" w:cs="Times New Roman"/>
-              </w:rPr>
-            </w:pPr>
-            <w:r>
-              <w:rPr>
-                <w:rFonts w:ascii="Arial" w:eastAsia="Times New Roman" w:hAnsi="Arial" w:cs="Arial"/>
-                <w:b/>
-                <w:bCs/>
-                <w:color w:val="000000"/>
-                <w:sz w:val="18"/>
-                <w:szCs w:val="18"/>
-              </w:rPr>
-              <w:t>Phone</w:t>
-            </w:r>
-            <w:r>
-              <w:rPr>
-                <w:rFonts w:ascii="Arial" w:eastAsia="Times New Roman" w:hAnsi="Arial" w:cs="Arial"/>
-                <w:color w:val="000000"/>
-                <w:sz w:val="18"/>
-                <w:szCs w:val="18"/>
-              </w:rPr>
-              <w:t>:</w:t>
-            </w:r>
-          </w:p>
-          <w:p>
-            <w:pPr>
-              <w:jc w:val="both"/>
-              <w:rPr>
-                <w:rFonts w:ascii="Times New Roman" w:eastAsia="Times New Roman" w:hAnsi="Times New Roman" w:cs="Times New Roman"/>
-              </w:rPr>
-            </w:pPr>
-            <w:r>
-              <w:rPr>
-                <w:rFonts w:ascii="Arial" w:eastAsia="Times New Roman" w:hAnsi="Arial" w:cs="Arial"/>
-                <w:color w:val="000000"/>
-                <w:sz w:val="18"/>
-                <w:szCs w:val="18"/>
-              </w:rPr>
-              <w:t>0122895924</w:t>
-            </w:r>
+              <w:rPr>
+                <w:rFonts w:eastAsia="Times New Roman" w:cstheme="minorHAnsi"/>
+              </w:rPr>
+            </w:pPr>
           </w:p>
         </w:tc>
         <w:tc>
@@ -1681,266 +2102,7 @@
           <w:p>
             <w:pPr>
               <w:rPr>
-                <w:rFonts w:ascii="Times New Roman" w:eastAsia="Times New Roman" w:hAnsi="Times New Roman" w:cs="Times New Roman"/>
-              </w:rPr>
-            </w:pPr>
-            <w:r>
-              <w:rPr>
-                <w:rFonts w:ascii="Arial" w:hAnsi="Arial" w:cs="Arial"/>
-                <w:color w:val="000000"/>
-                <w:sz w:val="18"/>
-                <w:szCs w:val="18"/>
-              </w:rPr>
-              <w:t>Comfortable with Python and Java. Able to pick up new concepts relatively well.</w:t>
-            </w:r>
-          </w:p>
-        </w:tc>
-        <w:tc>
-          <w:tcPr>
-            <w:tcW w:w="0" w:type="auto"/>
-            <w:tcBorders>
-              <w:top w:val="single" w:sz="8" w:space="0" w:color="000000"/>
-              <w:left w:val="single" w:sz="8" w:space="0" w:color="000000"/>
-              <w:bottom w:val="single" w:sz="8" w:space="0" w:color="000000"/>
-              <w:right w:val="single" w:sz="8" w:space="0" w:color="000000"/>
-            </w:tcBorders>
-            <w:tcMar>
-              <w:top w:w="100" w:type="dxa"/>
-              <w:left w:w="100" w:type="dxa"/>
-              <w:bottom w:w="100" w:type="dxa"/>
-              <w:right w:w="100" w:type="dxa"/>
-            </w:tcMar>
-            <w:hideMark/>
-          </w:tcPr>
-          <w:p>
-            <w:pPr>
-              <w:rPr>
-                <w:rFonts w:ascii="Times New Roman" w:eastAsia="Times New Roman" w:hAnsi="Times New Roman" w:cs="Times New Roman"/>
-              </w:rPr>
-            </w:pPr>
-            <w:r>
-              <w:rPr>
-                <w:rFonts w:ascii="Arial" w:hAnsi="Arial" w:cs="Arial"/>
-                <w:color w:val="000000"/>
-                <w:sz w:val="18"/>
-                <w:szCs w:val="18"/>
-              </w:rPr>
-              <w:t>I share the same day of birth with one of the US presidents.</w:t>
-            </w:r>
-          </w:p>
-        </w:tc>
-      </w:tr>
-      <w:tr>
-        <w:tc>
-          <w:tcPr>
-            <w:tcW w:w="0" w:type="auto"/>
-            <w:tcBorders>
-              <w:top w:val="single" w:sz="8" w:space="0" w:color="000000"/>
-              <w:left w:val="single" w:sz="8" w:space="0" w:color="000000"/>
-              <w:bottom w:val="single" w:sz="8" w:space="0" w:color="000000"/>
-              <w:right w:val="single" w:sz="8" w:space="0" w:color="000000"/>
-            </w:tcBorders>
-            <w:tcMar>
-              <w:top w:w="100" w:type="dxa"/>
-              <w:left w:w="100" w:type="dxa"/>
-              <w:bottom w:w="100" w:type="dxa"/>
-              <w:right w:w="100" w:type="dxa"/>
-            </w:tcMar>
-            <w:hideMark/>
-          </w:tcPr>
-          <w:p>
-            <w:pPr>
-              <w:rPr>
-                <w:rFonts w:ascii="Times New Roman" w:eastAsia="Times New Roman" w:hAnsi="Times New Roman" w:cs="Times New Roman"/>
-              </w:rPr>
-            </w:pPr>
-          </w:p>
-          <w:p>
-            <w:pPr>
-              <w:jc w:val="center"/>
-              <w:rPr>
-                <w:rFonts w:ascii="Times New Roman" w:eastAsia="Times New Roman" w:hAnsi="Times New Roman" w:cs="Times New Roman"/>
-              </w:rPr>
-            </w:pPr>
-            <w:r>
-              <w:rPr>
-                <w:rFonts w:ascii="Arial" w:eastAsia="Times New Roman" w:hAnsi="Arial" w:cs="Arial"/>
-                <w:color w:val="000000"/>
-                <w:sz w:val="18"/>
-                <w:szCs w:val="18"/>
-              </w:rPr>
-              <w:t>Lim Fluoryynx</w:t>
-            </w:r>
-          </w:p>
-          <w:p>
-            <w:pPr>
-              <w:rPr>
-                <w:rFonts w:ascii="Times New Roman" w:eastAsia="Times New Roman" w:hAnsi="Times New Roman" w:cs="Times New Roman"/>
-              </w:rPr>
-            </w:pPr>
-          </w:p>
-        </w:tc>
-        <w:tc>
-          <w:tcPr>
-            <w:tcW w:w="0" w:type="auto"/>
-            <w:tcBorders>
-              <w:top w:val="single" w:sz="8" w:space="0" w:color="000000"/>
-              <w:left w:val="single" w:sz="8" w:space="0" w:color="000000"/>
-              <w:bottom w:val="single" w:sz="8" w:space="0" w:color="000000"/>
-              <w:right w:val="single" w:sz="8" w:space="0" w:color="000000"/>
-            </w:tcBorders>
-            <w:tcMar>
-              <w:top w:w="100" w:type="dxa"/>
-              <w:left w:w="100" w:type="dxa"/>
-              <w:bottom w:w="100" w:type="dxa"/>
-              <w:right w:w="100" w:type="dxa"/>
-            </w:tcMar>
-            <w:hideMark/>
-          </w:tcPr>
-          <w:p>
-            <w:pPr>
-              <w:jc w:val="both"/>
-              <w:rPr>
-                <w:rFonts w:ascii="Times New Roman" w:eastAsia="Times New Roman" w:hAnsi="Times New Roman" w:cs="Times New Roman"/>
-              </w:rPr>
-            </w:pPr>
-            <w:r>
-              <w:rPr>
-                <w:rFonts w:ascii="Arial" w:eastAsia="Times New Roman" w:hAnsi="Arial" w:cs="Arial"/>
-                <w:b/>
-                <w:bCs/>
-                <w:color w:val="000000"/>
-                <w:sz w:val="18"/>
-                <w:szCs w:val="18"/>
-              </w:rPr>
-              <w:t>Email</w:t>
-            </w:r>
-            <w:r>
-              <w:rPr>
-                <w:rFonts w:ascii="Arial" w:eastAsia="Times New Roman" w:hAnsi="Arial" w:cs="Arial"/>
-                <w:color w:val="000000"/>
-                <w:sz w:val="18"/>
-                <w:szCs w:val="18"/>
-              </w:rPr>
-              <w:t xml:space="preserve"> :  </w:t>
-            </w:r>
-          </w:p>
-          <w:p>
-            <w:pPr>
-              <w:jc w:val="both"/>
-              <w:rPr>
-                <w:rFonts w:ascii="Times New Roman" w:eastAsia="Times New Roman" w:hAnsi="Times New Roman" w:cs="Times New Roman"/>
-              </w:rPr>
-            </w:pPr>
-            <w:r>
-              <w:rPr>
-                <w:rFonts w:ascii="Arial" w:eastAsia="Times New Roman" w:hAnsi="Arial" w:cs="Arial"/>
-                <w:color w:val="000000"/>
-                <w:sz w:val="18"/>
-                <w:szCs w:val="18"/>
-              </w:rPr>
-              <w:t>flim0012@student.monash.edu </w:t>
-            </w:r>
-          </w:p>
-          <w:p>
-            <w:pPr>
-              <w:rPr>
-                <w:rFonts w:ascii="Times New Roman" w:eastAsia="Times New Roman" w:hAnsi="Times New Roman" w:cs="Times New Roman"/>
-              </w:rPr>
-            </w:pPr>
-          </w:p>
-          <w:p>
-            <w:pPr>
-              <w:jc w:val="both"/>
-              <w:rPr>
-                <w:rFonts w:ascii="Times New Roman" w:eastAsia="Times New Roman" w:hAnsi="Times New Roman" w:cs="Times New Roman"/>
-              </w:rPr>
-            </w:pPr>
-            <w:r>
-              <w:rPr>
-                <w:rFonts w:ascii="Arial" w:eastAsia="Times New Roman" w:hAnsi="Arial" w:cs="Arial"/>
-                <w:b/>
-                <w:bCs/>
-                <w:color w:val="000000"/>
-                <w:sz w:val="18"/>
-                <w:szCs w:val="18"/>
-              </w:rPr>
-              <w:t>Phone</w:t>
-            </w:r>
-            <w:r>
-              <w:rPr>
-                <w:rFonts w:ascii="Arial" w:eastAsia="Times New Roman" w:hAnsi="Arial" w:cs="Arial"/>
-                <w:color w:val="000000"/>
-                <w:sz w:val="18"/>
-                <w:szCs w:val="18"/>
-              </w:rPr>
-              <w:t>:</w:t>
-            </w:r>
-          </w:p>
-          <w:p>
-            <w:pPr>
-              <w:jc w:val="both"/>
-              <w:rPr>
-                <w:rFonts w:ascii="Times New Roman" w:eastAsia="Times New Roman" w:hAnsi="Times New Roman" w:cs="Times New Roman"/>
-              </w:rPr>
-            </w:pPr>
-            <w:r>
-              <w:rPr>
-                <w:rFonts w:ascii="Arial" w:eastAsia="Times New Roman" w:hAnsi="Arial" w:cs="Arial"/>
-                <w:color w:val="000000"/>
-                <w:sz w:val="18"/>
-                <w:szCs w:val="18"/>
-              </w:rPr>
-              <w:t>0186695811</w:t>
-            </w:r>
-          </w:p>
-        </w:tc>
-        <w:tc>
-          <w:tcPr>
-            <w:tcW w:w="0" w:type="auto"/>
-            <w:tcBorders>
-              <w:top w:val="single" w:sz="8" w:space="0" w:color="000000"/>
-              <w:left w:val="single" w:sz="8" w:space="0" w:color="000000"/>
-              <w:bottom w:val="single" w:sz="8" w:space="0" w:color="000000"/>
-              <w:right w:val="single" w:sz="8" w:space="0" w:color="000000"/>
-            </w:tcBorders>
-            <w:tcMar>
-              <w:top w:w="100" w:type="dxa"/>
-              <w:left w:w="100" w:type="dxa"/>
-              <w:bottom w:w="100" w:type="dxa"/>
-              <w:right w:w="100" w:type="dxa"/>
-            </w:tcMar>
-            <w:hideMark/>
-          </w:tcPr>
-          <w:p>
-            <w:pPr>
-              <w:rPr>
-                <w:rFonts w:ascii="Times New Roman" w:eastAsia="Times New Roman" w:hAnsi="Times New Roman" w:cs="Times New Roman"/>
-              </w:rPr>
-            </w:pPr>
-          </w:p>
-        </w:tc>
-        <w:tc>
-          <w:tcPr>
-            <w:tcW w:w="0" w:type="auto"/>
-            <w:tcBorders>
-              <w:top w:val="single" w:sz="8" w:space="0" w:color="000000"/>
-              <w:left w:val="single" w:sz="8" w:space="0" w:color="000000"/>
-              <w:bottom w:val="single" w:sz="8" w:space="0" w:color="000000"/>
-              <w:right w:val="single" w:sz="8" w:space="0" w:color="000000"/>
-            </w:tcBorders>
-            <w:tcMar>
-              <w:top w:w="100" w:type="dxa"/>
-              <w:left w:w="100" w:type="dxa"/>
-              <w:bottom w:w="100" w:type="dxa"/>
-              <w:right w:w="100" w:type="dxa"/>
-            </w:tcMar>
-            <w:hideMark/>
-          </w:tcPr>
-          <w:p>
-            <w:pPr>
-              <w:rPr>
-                <w:rFonts w:ascii="Times New Roman" w:eastAsia="Times New Roman" w:hAnsi="Times New Roman" w:cs="Times New Roman"/>
+                <w:rFonts w:eastAsia="Times New Roman" w:cstheme="minorHAnsi"/>
               </w:rPr>
             </w:pPr>
           </w:p>
@@ -1970,16 +2132,16 @@
       <w:pPr>
         <w:jc w:val="both"/>
         <w:rPr>
-          <w:rFonts w:ascii="Times New Roman" w:eastAsia="Times New Roman" w:hAnsi="Times New Roman" w:cs="Times New Roman"/>
+          <w:rFonts w:eastAsia="Times New Roman" w:cstheme="minorHAnsi"/>
+          <w:sz w:val="28"/>
+          <w:szCs w:val="28"/>
           <w:lang w:val="en-US"/>
         </w:rPr>
       </w:pPr>
       <w:r>
         <w:rPr>
-          <w:rFonts w:ascii="Arial" w:eastAsia="Times New Roman" w:hAnsi="Arial" w:cs="Arial"/>
-          <w:color w:val="000000"/>
-          <w:sz w:val="22"/>
-          <w:szCs w:val="22"/>
+          <w:rFonts w:eastAsia="Times New Roman" w:cstheme="minorHAnsi"/>
+          <w:color w:val="000000"/>
           <w:lang w:val="en-US"/>
         </w:rPr>
         <w:t>A scheduled meeting will be held on every Friday of the week. The purpose of the meeting is for each other to check up on another’s progress. If any team member is facing difficulties, he/she should voice out the difficulties during the meeting. </w:t>
@@ -1988,7 +2150,9 @@
     <w:p>
       <w:pPr>
         <w:rPr>
-          <w:rFonts w:ascii="Times New Roman" w:eastAsia="Times New Roman" w:hAnsi="Times New Roman" w:cs="Times New Roman"/>
+          <w:rFonts w:eastAsia="Times New Roman" w:cstheme="minorHAnsi"/>
+          <w:sz w:val="28"/>
+          <w:szCs w:val="28"/>
           <w:lang w:val="en-US"/>
         </w:rPr>
       </w:pPr>
@@ -1997,76 +2161,64 @@
       <w:pPr>
         <w:jc w:val="both"/>
         <w:rPr>
-          <w:rFonts w:ascii="Times New Roman" w:eastAsia="Times New Roman" w:hAnsi="Times New Roman" w:cs="Times New Roman"/>
+          <w:rFonts w:eastAsia="Times New Roman" w:cstheme="minorHAnsi"/>
+          <w:sz w:val="28"/>
+          <w:szCs w:val="28"/>
           <w:lang w:val="en-US"/>
         </w:rPr>
       </w:pPr>
       <w:r>
         <w:rPr>
-          <w:rFonts w:ascii="Arial" w:eastAsia="Times New Roman" w:hAnsi="Arial" w:cs="Arial"/>
-          <w:color w:val="000000"/>
-          <w:sz w:val="22"/>
-          <w:szCs w:val="22"/>
+          <w:rFonts w:eastAsia="Times New Roman" w:cstheme="minorHAnsi"/>
+          <w:color w:val="000000"/>
           <w:lang w:val="en-US"/>
         </w:rPr>
         <w:t xml:space="preserve">There also exists a team wiki document that is in </w:t>
       </w:r>
       <w:r>
         <w:rPr>
-          <w:rFonts w:ascii="Arial" w:eastAsia="Times New Roman" w:hAnsi="Arial" w:cs="Arial"/>
-          <w:color w:val="000000"/>
-          <w:sz w:val="22"/>
-          <w:szCs w:val="22"/>
+          <w:rFonts w:eastAsia="Times New Roman" w:cstheme="minorHAnsi"/>
+          <w:color w:val="000000"/>
           <w:lang w:val="en-US"/>
         </w:rPr>
         <w:t>Gitlab</w:t>
       </w:r>
       <w:r>
         <w:rPr>
-          <w:rFonts w:ascii="Arial" w:eastAsia="Times New Roman" w:hAnsi="Arial" w:cs="Arial"/>
-          <w:color w:val="000000"/>
-          <w:sz w:val="22"/>
-          <w:szCs w:val="22"/>
+          <w:rFonts w:eastAsia="Times New Roman" w:cstheme="minorHAnsi"/>
+          <w:color w:val="000000"/>
           <w:lang w:val="en-US"/>
         </w:rPr>
         <w:t xml:space="preserve">. The wiki is used for each team member to </w:t>
       </w:r>
       <w:r>
         <w:rPr>
-          <w:rFonts w:ascii="Arial" w:eastAsia="Times New Roman" w:hAnsi="Arial" w:cs="Arial"/>
-          <w:color w:val="000000"/>
-          <w:sz w:val="22"/>
-          <w:szCs w:val="22"/>
+          <w:rFonts w:eastAsia="Times New Roman" w:cstheme="minorHAnsi"/>
+          <w:color w:val="000000"/>
           <w:lang w:val="en-US"/>
         </w:rPr>
         <w:t>record</w:t>
       </w:r>
       <w:r>
         <w:rPr>
-          <w:rFonts w:ascii="Arial" w:eastAsia="Times New Roman" w:hAnsi="Arial" w:cs="Arial"/>
-          <w:color w:val="000000"/>
-          <w:sz w:val="22"/>
-          <w:szCs w:val="22"/>
+          <w:rFonts w:eastAsia="Times New Roman" w:cstheme="minorHAnsi"/>
+          <w:color w:val="000000"/>
           <w:lang w:val="en-US"/>
         </w:rPr>
         <w:t xml:space="preserve"> their individual progression on the tasks they are working on. It consists of information such </w:t>
       </w:r>
       <w:r>
         <w:rPr>
-          <w:rFonts w:ascii="Arial" w:eastAsia="Times New Roman" w:hAnsi="Arial" w:cs="Arial"/>
-          <w:color w:val="000000"/>
-          <w:sz w:val="22"/>
-          <w:szCs w:val="22"/>
+          <w:rFonts w:eastAsia="Times New Roman" w:cstheme="minorHAnsi"/>
+          <w:color w:val="000000"/>
           <w:lang w:val="en-US"/>
         </w:rPr>
         <w:t>as</w:t>
       </w:r>
       <w:r>
         <w:rPr>
-          <w:rFonts w:ascii="Arial" w:eastAsia="Times New Roman" w:hAnsi="Arial" w:cs="Arial"/>
-          <w:color w:val="000000"/>
-          <w:sz w:val="22"/>
-          <w:szCs w:val="22"/>
+          <w:rFonts w:eastAsia="Times New Roman" w:cstheme="minorHAnsi"/>
+          <w:color w:val="000000"/>
           <w:lang w:val="en-US"/>
         </w:rPr>
         <w:t xml:space="preserve"> task name, task assignee, total working hours etc. The wiki is updated regularly, at least once per week from the team. Furthermore, the team uses Trello for task tracking and monitoring. When the team member obtains a task, he/she should add the tasks into the Trello as well.</w:t>
@@ -2075,7 +2227,9 @@
     <w:p>
       <w:pPr>
         <w:rPr>
-          <w:rFonts w:ascii="Times New Roman" w:eastAsia="Times New Roman" w:hAnsi="Times New Roman" w:cs="Times New Roman"/>
+          <w:rFonts w:eastAsia="Times New Roman" w:cstheme="minorHAnsi"/>
+          <w:sz w:val="28"/>
+          <w:szCs w:val="28"/>
           <w:lang w:val="en-US"/>
         </w:rPr>
       </w:pPr>
@@ -2084,23 +2238,35 @@
       <w:pPr>
         <w:jc w:val="both"/>
         <w:rPr>
-          <w:rFonts w:ascii="Times New Roman" w:eastAsia="Times New Roman" w:hAnsi="Times New Roman" w:cs="Times New Roman"/>
+          <w:rFonts w:eastAsia="Times New Roman" w:cstheme="minorHAnsi"/>
+          <w:sz w:val="28"/>
+          <w:szCs w:val="28"/>
           <w:lang w:val="en-US"/>
         </w:rPr>
       </w:pPr>
       <w:r>
         <w:rPr>
-          <w:rFonts w:ascii="Arial" w:eastAsia="Times New Roman" w:hAnsi="Arial" w:cs="Arial"/>
-          <w:color w:val="000000"/>
-          <w:sz w:val="22"/>
-          <w:szCs w:val="22"/>
+          <w:rFonts w:eastAsia="Times New Roman" w:cstheme="minorHAnsi"/>
+          <w:color w:val="000000"/>
           <w:lang w:val="en-US"/>
         </w:rPr>
         <w:t xml:space="preserve">There is no fixed work schedule for the team members, but each team member is expected to make some progression each week. </w:t>
       </w:r>
     </w:p>
     <w:p>
-      <w:r>
+      <w:pPr>
+        <w:rPr>
+          <w:rFonts w:cstheme="minorHAnsi"/>
+          <w:sz w:val="28"/>
+          <w:szCs w:val="28"/>
+        </w:rPr>
+      </w:pPr>
+      <w:r>
+        <w:rPr>
+          <w:rFonts w:cstheme="minorHAnsi"/>
+          <w:sz w:val="28"/>
+          <w:szCs w:val="28"/>
+        </w:rPr>
         <w:br w:type="page"/>
       </w:r>
     </w:p>
@@ -2196,7 +2362,15 @@
     <w:p/>
     <w:p>
       <w:r>
-        <w:t>Python is a versatile programming language that can be used for a wide range of tasks involving programming. It can be used to create both frontend UI and backend logic. All members of the team possess a strong knowledge of the language and are comfortable using it to develop applications. However, it doesn't completely meet the assignment requirement of utilising an object-oriented programming language. This is due to the fact that while Python only supports all the concepts of object-oriented programming, it is possible to write code without creating a class.</w:t>
+        <w:t xml:space="preserve">Python is a versatile programming language that can be used for a wide range of tasks involving programming. It can be used to create both frontend UI and backend logic. All members of the team possess a strong knowledge of the language and are comfortable using it to develop applications. However, it doesn't completely meet the assignment requirement of utilising an object-oriented programming language. This is </w:t>
+      </w:r>
+      <w:proofErr w:type="gramStart"/>
+      <w:r>
+        <w:t>due to the fact that</w:t>
+      </w:r>
+      <w:proofErr w:type="gramEnd"/>
+      <w:r>
+        <w:t xml:space="preserve"> while Python only supports all the concepts of object-oriented programming, it is possible to write code without creating a class.</w:t>
       </w:r>
     </w:p>
     <w:p/>
@@ -2231,15 +2405,23 @@
     <w:p/>
     <w:p>
       <w:r>
-        <w:t>From the comparison above, the team had chosen Java as the backend language to build the core logic of the application as Java adheres strictly to the principles of object-oriented programming. As for the creation of GUI of the application, the team believes that using JavaFX will decrease the time needed to develop the GUI of the application. Furthermore, the process of combining the frontend and backend of the application does not need to include any “middle man”, as both front and back end of the application uses the same language.</w:t>
+        <w:t>From the comparison above, the team had chosen Java as the backend language to build the core logic of the application as Java adheres strictly to the principles of object-oriented programming. As for the creation of GUI of the application, the team believes that using JavaFX will decrease the time needed to develop the GUI of the application. Furthermore, the process of combining the frontend and backend of the application does not need to include any “</w:t>
+      </w:r>
+      <w:proofErr w:type="gramStart"/>
+      <w:r>
+        <w:t>middle man</w:t>
+      </w:r>
+      <w:proofErr w:type="gramEnd"/>
+      <w:r>
+        <w:t>”, as both front and back end of the application uses the same language.</w:t>
       </w:r>
     </w:p>
     <w:p/>
     <w:p/>
     <w:p/>
     <w:sectPr>
-      <w:footerReference w:type="even" r:id="rId7"/>
-      <w:footerReference w:type="default" r:id="rId8"/>
+      <w:footerReference w:type="even" r:id="rId8"/>
+      <w:footerReference w:type="default" r:id="rId9"/>
       <w:pgSz w:w="11906" w:h="16838"/>
       <w:pgMar w:top="1440" w:right="1440" w:bottom="1440" w:left="1440" w:header="708" w:footer="708" w:gutter="0"/>
       <w:cols w:space="708"/>
@@ -2251,7 +2433,7 @@
 </file>
 
 <file path=word/endnotes.xml><?xml version="1.0" encoding="utf-8"?>
-<w:endnotes xmlns:wpc="http://schemas.microsoft.com/office/word/2010/wordprocessingCanvas" xmlns:cx="http://schemas.microsoft.com/office/drawing/2014/chartex" xmlns:cx1="http://schemas.microsoft.com/office/drawing/2015/9/8/chartex" xmlns:cx2="http://schemas.microsoft.com/office/drawing/2015/10/21/chartex" xmlns:cx3="http://schemas.microsoft.com/office/drawing/2016/5/9/chartex" xmlns:cx4="http://schemas.microsoft.com/office/drawing/2016/5/10/chartex" xmlns:cx5="http://schemas.microsoft.com/office/drawing/2016/5/11/chartex" xmlns:cx6="http://schemas.microsoft.com/office/drawing/2016/5/12/chartex" xmlns:cx7="http://schemas.microsoft.com/office/drawing/2016/5/13/chartex" xmlns:cx8="http://schemas.microsoft.com/office/drawing/2016/5/14/chartex" xmlns:mc="http://schemas.openxmlformats.org/markup-compatibility/2006" xmlns:aink="http://schemas.microsoft.com/office/drawing/2016/ink" xmlns:am3d="http://schemas.microsoft.com/office/drawing/2017/model3d" xmlns:o="urn:schemas-microsoft-com:office:office" xmlns:oel="http://schemas.microsoft.com/office/2019/extlst" xmlns:r="http://schemas.openxmlformats.org/officeDocument/2006/relationships" xmlns:m="http://schemas.openxmlformats.org/officeDocument/2006/math" xmlns:v="urn:schemas-microsoft-com:vml" xmlns:wp14="http://schemas.microsoft.com/office/word/2010/wordprocessingDrawing" xmlns:wp="http://schemas.openxmlformats.org/drawingml/2006/wordprocessingDrawing" xmlns:w10="urn:schemas-microsoft-com:office:word" xmlns:w="http://schemas.openxmlformats.org/wordprocessingml/2006/main" xmlns:w14="http://schemas.microsoft.com/office/word/2010/wordml" xmlns:w15="http://schemas.microsoft.com/office/word/2012/wordml" xmlns:w16cex="http://schemas.microsoft.com/office/word/2018/wordml/cex" xmlns:w16cid="http://schemas.microsoft.com/office/word/2016/wordml/cid" xmlns:w16="http://schemas.microsoft.com/office/word/2018/wordml" xmlns:w16du="http://schemas.microsoft.com/office/word/2023/wordml/word16du" xmlns:w16sdtdh="http://schemas.microsoft.com/office/word/2020/wordml/sdtdatahash" xmlns:w16se="http://schemas.microsoft.com/office/word/2015/wordml/symex" xmlns:wpg="http://schemas.microsoft.com/office/word/2010/wordprocessingGroup" xmlns:wpi="http://schemas.microsoft.com/office/word/2010/wordprocessingInk" xmlns:wne="http://schemas.microsoft.com/office/word/2006/wordml" xmlns:wps="http://schemas.microsoft.com/office/word/2010/wordprocessingShape" mc:Ignorable="w14 w15 w16se w16cid w16 w16cex w16sdtdh wp14">
+<w:endnotes xmlns:wpc="http://schemas.microsoft.com/office/word/2010/wordprocessingCanvas" xmlns:cx="http://schemas.microsoft.com/office/drawing/2014/chartex" xmlns:cx1="http://schemas.microsoft.com/office/drawing/2015/9/8/chartex" xmlns:cx2="http://schemas.microsoft.com/office/drawing/2015/10/21/chartex" xmlns:cx3="http://schemas.microsoft.com/office/drawing/2016/5/9/chartex" xmlns:cx4="http://schemas.microsoft.com/office/drawing/2016/5/10/chartex" xmlns:cx5="http://schemas.microsoft.com/office/drawing/2016/5/11/chartex" xmlns:cx6="http://schemas.microsoft.com/office/drawing/2016/5/12/chartex" xmlns:cx7="http://schemas.microsoft.com/office/drawing/2016/5/13/chartex" xmlns:cx8="http://schemas.microsoft.com/office/drawing/2016/5/14/chartex" xmlns:mc="http://schemas.openxmlformats.org/markup-compatibility/2006" xmlns:aink="http://schemas.microsoft.com/office/drawing/2016/ink" xmlns:am3d="http://schemas.microsoft.com/office/drawing/2017/model3d" xmlns:o="urn:schemas-microsoft-com:office:office" xmlns:oel="http://schemas.microsoft.com/office/2019/extlst" xmlns:r="http://schemas.openxmlformats.org/officeDocument/2006/relationships" xmlns:m="http://schemas.openxmlformats.org/officeDocument/2006/math" xmlns:v="urn:schemas-microsoft-com:vml" xmlns:wp14="http://schemas.microsoft.com/office/word/2010/wordprocessingDrawing" xmlns:wp="http://schemas.openxmlformats.org/drawingml/2006/wordprocessingDrawing" xmlns:w10="urn:schemas-microsoft-com:office:word" xmlns:w="http://schemas.openxmlformats.org/wordprocessingml/2006/main" xmlns:w14="http://schemas.microsoft.com/office/word/2010/wordml" xmlns:w15="http://schemas.microsoft.com/office/word/2012/wordml" xmlns:w16cex="http://schemas.microsoft.com/office/word/2018/wordml/cex" xmlns:w16cid="http://schemas.microsoft.com/office/word/2016/wordml/cid" xmlns:w16="http://schemas.microsoft.com/office/word/2018/wordml" xmlns:w16sdtdh="http://schemas.microsoft.com/office/word/2020/wordml/sdtdatahash" xmlns:w16se="http://schemas.microsoft.com/office/word/2015/wordml/symex" xmlns:wpg="http://schemas.microsoft.com/office/word/2010/wordprocessingGroup" xmlns:wpi="http://schemas.microsoft.com/office/word/2010/wordprocessingInk" xmlns:wne="http://schemas.microsoft.com/office/word/2006/wordml" xmlns:wps="http://schemas.microsoft.com/office/word/2010/wordprocessingShape" mc:Ignorable="w14 w15 w16se w16cid w16 w16cex w16sdtdh wp14">
   <w:endnote w:type="separator" w:id="-1">
     <w:p>
       <w:r>
@@ -2270,7 +2452,7 @@
 </file>
 
 <file path=word/footer1.xml><?xml version="1.0" encoding="utf-8"?>
-<w:ftr xmlns:wpc="http://schemas.microsoft.com/office/word/2010/wordprocessingCanvas" xmlns:cx="http://schemas.microsoft.com/office/drawing/2014/chartex" xmlns:cx1="http://schemas.microsoft.com/office/drawing/2015/9/8/chartex" xmlns:cx2="http://schemas.microsoft.com/office/drawing/2015/10/21/chartex" xmlns:cx3="http://schemas.microsoft.com/office/drawing/2016/5/9/chartex" xmlns:cx4="http://schemas.microsoft.com/office/drawing/2016/5/10/chartex" xmlns:cx5="http://schemas.microsoft.com/office/drawing/2016/5/11/chartex" xmlns:cx6="http://schemas.microsoft.com/office/drawing/2016/5/12/chartex" xmlns:cx7="http://schemas.microsoft.com/office/drawing/2016/5/13/chartex" xmlns:cx8="http://schemas.microsoft.com/office/drawing/2016/5/14/chartex" xmlns:mc="http://schemas.openxmlformats.org/markup-compatibility/2006" xmlns:aink="http://schemas.microsoft.com/office/drawing/2016/ink" xmlns:am3d="http://schemas.microsoft.com/office/drawing/2017/model3d" xmlns:o="urn:schemas-microsoft-com:office:office" xmlns:oel="http://schemas.microsoft.com/office/2019/extlst" xmlns:r="http://schemas.openxmlformats.org/officeDocument/2006/relationships" xmlns:m="http://schemas.openxmlformats.org/officeDocument/2006/math" xmlns:v="urn:schemas-microsoft-com:vml" xmlns:wp14="http://schemas.microsoft.com/office/word/2010/wordprocessingDrawing" xmlns:wp="http://schemas.openxmlformats.org/drawingml/2006/wordprocessingDrawing" xmlns:w10="urn:schemas-microsoft-com:office:word" xmlns:w="http://schemas.openxmlformats.org/wordprocessingml/2006/main" xmlns:w14="http://schemas.microsoft.com/office/word/2010/wordml" xmlns:w15="http://schemas.microsoft.com/office/word/2012/wordml" xmlns:w16cex="http://schemas.microsoft.com/office/word/2018/wordml/cex" xmlns:w16cid="http://schemas.microsoft.com/office/word/2016/wordml/cid" xmlns:w16="http://schemas.microsoft.com/office/word/2018/wordml" xmlns:w16du="http://schemas.microsoft.com/office/word/2023/wordml/word16du" xmlns:w16sdtdh="http://schemas.microsoft.com/office/word/2020/wordml/sdtdatahash" xmlns:w16se="http://schemas.microsoft.com/office/word/2015/wordml/symex" xmlns:wpg="http://schemas.microsoft.com/office/word/2010/wordprocessingGroup" xmlns:wpi="http://schemas.microsoft.com/office/word/2010/wordprocessingInk" xmlns:wne="http://schemas.microsoft.com/office/word/2006/wordml" xmlns:wps="http://schemas.microsoft.com/office/word/2010/wordprocessingShape" mc:Ignorable="w14 w15 w16se w16cid w16 w16cex w16sdtdh wp14">
+<w:ftr xmlns:wpc="http://schemas.microsoft.com/office/word/2010/wordprocessingCanvas" xmlns:cx="http://schemas.microsoft.com/office/drawing/2014/chartex" xmlns:cx1="http://schemas.microsoft.com/office/drawing/2015/9/8/chartex" xmlns:cx2="http://schemas.microsoft.com/office/drawing/2015/10/21/chartex" xmlns:cx3="http://schemas.microsoft.com/office/drawing/2016/5/9/chartex" xmlns:cx4="http://schemas.microsoft.com/office/drawing/2016/5/10/chartex" xmlns:cx5="http://schemas.microsoft.com/office/drawing/2016/5/11/chartex" xmlns:cx6="http://schemas.microsoft.com/office/drawing/2016/5/12/chartex" xmlns:cx7="http://schemas.microsoft.com/office/drawing/2016/5/13/chartex" xmlns:cx8="http://schemas.microsoft.com/office/drawing/2016/5/14/chartex" xmlns:mc="http://schemas.openxmlformats.org/markup-compatibility/2006" xmlns:aink="http://schemas.microsoft.com/office/drawing/2016/ink" xmlns:am3d="http://schemas.microsoft.com/office/drawing/2017/model3d" xmlns:o="urn:schemas-microsoft-com:office:office" xmlns:oel="http://schemas.microsoft.com/office/2019/extlst" xmlns:r="http://schemas.openxmlformats.org/officeDocument/2006/relationships" xmlns:m="http://schemas.openxmlformats.org/officeDocument/2006/math" xmlns:v="urn:schemas-microsoft-com:vml" xmlns:wp14="http://schemas.microsoft.com/office/word/2010/wordprocessingDrawing" xmlns:wp="http://schemas.openxmlformats.org/drawingml/2006/wordprocessingDrawing" xmlns:w10="urn:schemas-microsoft-com:office:word" xmlns:w="http://schemas.openxmlformats.org/wordprocessingml/2006/main" xmlns:w14="http://schemas.microsoft.com/office/word/2010/wordml" xmlns:w15="http://schemas.microsoft.com/office/word/2012/wordml" xmlns:w16cex="http://schemas.microsoft.com/office/word/2018/wordml/cex" xmlns:w16cid="http://schemas.microsoft.com/office/word/2016/wordml/cid" xmlns:w16="http://schemas.microsoft.com/office/word/2018/wordml" xmlns:w16sdtdh="http://schemas.microsoft.com/office/word/2020/wordml/sdtdatahash" xmlns:w16se="http://schemas.microsoft.com/office/word/2015/wordml/symex" xmlns:wpg="http://schemas.microsoft.com/office/word/2010/wordprocessingGroup" xmlns:wpi="http://schemas.microsoft.com/office/word/2010/wordprocessingInk" xmlns:wne="http://schemas.microsoft.com/office/word/2006/wordml" xmlns:wps="http://schemas.microsoft.com/office/word/2010/wordprocessingShape" mc:Ignorable="w14 w15 w16se w16cid w16 w16cex w16sdtdh wp14">
   <w:sdt>
     <w:sdtPr>
       <w:rPr>
@@ -2335,7 +2517,7 @@
 </file>
 
 <file path=word/footer2.xml><?xml version="1.0" encoding="utf-8"?>
-<w:ftr xmlns:wpc="http://schemas.microsoft.com/office/word/2010/wordprocessingCanvas" xmlns:cx="http://schemas.microsoft.com/office/drawing/2014/chartex" xmlns:cx1="http://schemas.microsoft.com/office/drawing/2015/9/8/chartex" xmlns:cx2="http://schemas.microsoft.com/office/drawing/2015/10/21/chartex" xmlns:cx3="http://schemas.microsoft.com/office/drawing/2016/5/9/chartex" xmlns:cx4="http://schemas.microsoft.com/office/drawing/2016/5/10/chartex" xmlns:cx5="http://schemas.microsoft.com/office/drawing/2016/5/11/chartex" xmlns:cx6="http://schemas.microsoft.com/office/drawing/2016/5/12/chartex" xmlns:cx7="http://schemas.microsoft.com/office/drawing/2016/5/13/chartex" xmlns:cx8="http://schemas.microsoft.com/office/drawing/2016/5/14/chartex" xmlns:mc="http://schemas.openxmlformats.org/markup-compatibility/2006" xmlns:aink="http://schemas.microsoft.com/office/drawing/2016/ink" xmlns:am3d="http://schemas.microsoft.com/office/drawing/2017/model3d" xmlns:o="urn:schemas-microsoft-com:office:office" xmlns:oel="http://schemas.microsoft.com/office/2019/extlst" xmlns:r="http://schemas.openxmlformats.org/officeDocument/2006/relationships" xmlns:m="http://schemas.openxmlformats.org/officeDocument/2006/math" xmlns:v="urn:schemas-microsoft-com:vml" xmlns:wp14="http://schemas.microsoft.com/office/word/2010/wordprocessingDrawing" xmlns:wp="http://schemas.openxmlformats.org/drawingml/2006/wordprocessingDrawing" xmlns:w10="urn:schemas-microsoft-com:office:word" xmlns:w="http://schemas.openxmlformats.org/wordprocessingml/2006/main" xmlns:w14="http://schemas.microsoft.com/office/word/2010/wordml" xmlns:w15="http://schemas.microsoft.com/office/word/2012/wordml" xmlns:w16cex="http://schemas.microsoft.com/office/word/2018/wordml/cex" xmlns:w16cid="http://schemas.microsoft.com/office/word/2016/wordml/cid" xmlns:w16="http://schemas.microsoft.com/office/word/2018/wordml" xmlns:w16du="http://schemas.microsoft.com/office/word/2023/wordml/word16du" xmlns:w16sdtdh="http://schemas.microsoft.com/office/word/2020/wordml/sdtdatahash" xmlns:w16se="http://schemas.microsoft.com/office/word/2015/wordml/symex" xmlns:wpg="http://schemas.microsoft.com/office/word/2010/wordprocessingGroup" xmlns:wpi="http://schemas.microsoft.com/office/word/2010/wordprocessingInk" xmlns:wne="http://schemas.microsoft.com/office/word/2006/wordml" xmlns:wps="http://schemas.microsoft.com/office/word/2010/wordprocessingShape" mc:Ignorable="w14 w15 w16se w16cid w16 w16cex w16sdtdh wp14">
+<w:ftr xmlns:wpc="http://schemas.microsoft.com/office/word/2010/wordprocessingCanvas" xmlns:cx="http://schemas.microsoft.com/office/drawing/2014/chartex" xmlns:cx1="http://schemas.microsoft.com/office/drawing/2015/9/8/chartex" xmlns:cx2="http://schemas.microsoft.com/office/drawing/2015/10/21/chartex" xmlns:cx3="http://schemas.microsoft.com/office/drawing/2016/5/9/chartex" xmlns:cx4="http://schemas.microsoft.com/office/drawing/2016/5/10/chartex" xmlns:cx5="http://schemas.microsoft.com/office/drawing/2016/5/11/chartex" xmlns:cx6="http://schemas.microsoft.com/office/drawing/2016/5/12/chartex" xmlns:cx7="http://schemas.microsoft.com/office/drawing/2016/5/13/chartex" xmlns:cx8="http://schemas.microsoft.com/office/drawing/2016/5/14/chartex" xmlns:mc="http://schemas.openxmlformats.org/markup-compatibility/2006" xmlns:aink="http://schemas.microsoft.com/office/drawing/2016/ink" xmlns:am3d="http://schemas.microsoft.com/office/drawing/2017/model3d" xmlns:o="urn:schemas-microsoft-com:office:office" xmlns:oel="http://schemas.microsoft.com/office/2019/extlst" xmlns:r="http://schemas.openxmlformats.org/officeDocument/2006/relationships" xmlns:m="http://schemas.openxmlformats.org/officeDocument/2006/math" xmlns:v="urn:schemas-microsoft-com:vml" xmlns:wp14="http://schemas.microsoft.com/office/word/2010/wordprocessingDrawing" xmlns:wp="http://schemas.openxmlformats.org/drawingml/2006/wordprocessingDrawing" xmlns:w10="urn:schemas-microsoft-com:office:word" xmlns:w="http://schemas.openxmlformats.org/wordprocessingml/2006/main" xmlns:w14="http://schemas.microsoft.com/office/word/2010/wordml" xmlns:w15="http://schemas.microsoft.com/office/word/2012/wordml" xmlns:w16cex="http://schemas.microsoft.com/office/word/2018/wordml/cex" xmlns:w16cid="http://schemas.microsoft.com/office/word/2016/wordml/cid" xmlns:w16="http://schemas.microsoft.com/office/word/2018/wordml" xmlns:w16sdtdh="http://schemas.microsoft.com/office/word/2020/wordml/sdtdatahash" xmlns:w16se="http://schemas.microsoft.com/office/word/2015/wordml/symex" xmlns:wpg="http://schemas.microsoft.com/office/word/2010/wordprocessingGroup" xmlns:wpi="http://schemas.microsoft.com/office/word/2010/wordprocessingInk" xmlns:wne="http://schemas.microsoft.com/office/word/2006/wordml" xmlns:wps="http://schemas.microsoft.com/office/word/2010/wordprocessingShape" mc:Ignorable="w14 w15 w16se w16cid w16 w16cex w16sdtdh wp14">
   <w:sdt>
     <w:sdtPr>
       <w:rPr>
@@ -2400,7 +2582,7 @@
 </file>
 
 <file path=word/footnotes.xml><?xml version="1.0" encoding="utf-8"?>
-<w:footnotes xmlns:wpc="http://schemas.microsoft.com/office/word/2010/wordprocessingCanvas" xmlns:cx="http://schemas.microsoft.com/office/drawing/2014/chartex" xmlns:cx1="http://schemas.microsoft.com/office/drawing/2015/9/8/chartex" xmlns:cx2="http://schemas.microsoft.com/office/drawing/2015/10/21/chartex" xmlns:cx3="http://schemas.microsoft.com/office/drawing/2016/5/9/chartex" xmlns:cx4="http://schemas.microsoft.com/office/drawing/2016/5/10/chartex" xmlns:cx5="http://schemas.microsoft.com/office/drawing/2016/5/11/chartex" xmlns:cx6="http://schemas.microsoft.com/office/drawing/2016/5/12/chartex" xmlns:cx7="http://schemas.microsoft.com/office/drawing/2016/5/13/chartex" xmlns:cx8="http://schemas.microsoft.com/office/drawing/2016/5/14/chartex" xmlns:mc="http://schemas.openxmlformats.org/markup-compatibility/2006" xmlns:aink="http://schemas.microsoft.com/office/drawing/2016/ink" xmlns:am3d="http://schemas.microsoft.com/office/drawing/2017/model3d" xmlns:o="urn:schemas-microsoft-com:office:office" xmlns:oel="http://schemas.microsoft.com/office/2019/extlst" xmlns:r="http://schemas.openxmlformats.org/officeDocument/2006/relationships" xmlns:m="http://schemas.openxmlformats.org/officeDocument/2006/math" xmlns:v="urn:schemas-microsoft-com:vml" xmlns:wp14="http://schemas.microsoft.com/office/word/2010/wordprocessingDrawing" xmlns:wp="http://schemas.openxmlformats.org/drawingml/2006/wordprocessingDrawing" xmlns:w10="urn:schemas-microsoft-com:office:word" xmlns:w="http://schemas.openxmlformats.org/wordprocessingml/2006/main" xmlns:w14="http://schemas.microsoft.com/office/word/2010/wordml" xmlns:w15="http://schemas.microsoft.com/office/word/2012/wordml" xmlns:w16cex="http://schemas.microsoft.com/office/word/2018/wordml/cex" xmlns:w16cid="http://schemas.microsoft.com/office/word/2016/wordml/cid" xmlns:w16="http://schemas.microsoft.com/office/word/2018/wordml" xmlns:w16du="http://schemas.microsoft.com/office/word/2023/wordml/word16du" xmlns:w16sdtdh="http://schemas.microsoft.com/office/word/2020/wordml/sdtdatahash" xmlns:w16se="http://schemas.microsoft.com/office/word/2015/wordml/symex" xmlns:wpg="http://schemas.microsoft.com/office/word/2010/wordprocessingGroup" xmlns:wpi="http://schemas.microsoft.com/office/word/2010/wordprocessingInk" xmlns:wne="http://schemas.microsoft.com/office/word/2006/wordml" xmlns:wps="http://schemas.microsoft.com/office/word/2010/wordprocessingShape" mc:Ignorable="w14 w15 w16se w16cid w16 w16cex w16sdtdh wp14">
+<w:footnotes xmlns:wpc="http://schemas.microsoft.com/office/word/2010/wordprocessingCanvas" xmlns:cx="http://schemas.microsoft.com/office/drawing/2014/chartex" xmlns:cx1="http://schemas.microsoft.com/office/drawing/2015/9/8/chartex" xmlns:cx2="http://schemas.microsoft.com/office/drawing/2015/10/21/chartex" xmlns:cx3="http://schemas.microsoft.com/office/drawing/2016/5/9/chartex" xmlns:cx4="http://schemas.microsoft.com/office/drawing/2016/5/10/chartex" xmlns:cx5="http://schemas.microsoft.com/office/drawing/2016/5/11/chartex" xmlns:cx6="http://schemas.microsoft.com/office/drawing/2016/5/12/chartex" xmlns:cx7="http://schemas.microsoft.com/office/drawing/2016/5/13/chartex" xmlns:cx8="http://schemas.microsoft.com/office/drawing/2016/5/14/chartex" xmlns:mc="http://schemas.openxmlformats.org/markup-compatibility/2006" xmlns:aink="http://schemas.microsoft.com/office/drawing/2016/ink" xmlns:am3d="http://schemas.microsoft.com/office/drawing/2017/model3d" xmlns:o="urn:schemas-microsoft-com:office:office" xmlns:oel="http://schemas.microsoft.com/office/2019/extlst" xmlns:r="http://schemas.openxmlformats.org/officeDocument/2006/relationships" xmlns:m="http://schemas.openxmlformats.org/officeDocument/2006/math" xmlns:v="urn:schemas-microsoft-com:vml" xmlns:wp14="http://schemas.microsoft.com/office/word/2010/wordprocessingDrawing" xmlns:wp="http://schemas.openxmlformats.org/drawingml/2006/wordprocessingDrawing" xmlns:w10="urn:schemas-microsoft-com:office:word" xmlns:w="http://schemas.openxmlformats.org/wordprocessingml/2006/main" xmlns:w14="http://schemas.microsoft.com/office/word/2010/wordml" xmlns:w15="http://schemas.microsoft.com/office/word/2012/wordml" xmlns:w16cex="http://schemas.microsoft.com/office/word/2018/wordml/cex" xmlns:w16cid="http://schemas.microsoft.com/office/word/2016/wordml/cid" xmlns:w16="http://schemas.microsoft.com/office/word/2018/wordml" xmlns:w16sdtdh="http://schemas.microsoft.com/office/word/2020/wordml/sdtdatahash" xmlns:w16se="http://schemas.microsoft.com/office/word/2015/wordml/symex" xmlns:wpg="http://schemas.microsoft.com/office/word/2010/wordprocessingGroup" xmlns:wpi="http://schemas.microsoft.com/office/word/2010/wordprocessingInk" xmlns:wne="http://schemas.microsoft.com/office/word/2006/wordml" xmlns:wps="http://schemas.microsoft.com/office/word/2010/wordprocessingShape" mc:Ignorable="w14 w15 w16se w16cid w16 w16cex w16sdtdh wp14">
   <w:footnote w:type="separator" w:id="-1">
     <w:p>
       <w:r>

</xml_diff>

<commit_message>
added Discarded Alternative in Technology Stack and Justification
</commit_message>
<xml_diff>
--- a/Project Document/Team Information.docx
+++ b/Project Document/Team Information.docx
@@ -1,6 +1,6 @@
 
 <file path=word/document.xml><?xml version="1.0" encoding="utf-8"?>
-<w:document xmlns:wpc="http://schemas.microsoft.com/office/word/2010/wordprocessingCanvas" xmlns:cx="http://schemas.microsoft.com/office/drawing/2014/chartex" xmlns:cx1="http://schemas.microsoft.com/office/drawing/2015/9/8/chartex" xmlns:cx2="http://schemas.microsoft.com/office/drawing/2015/10/21/chartex" xmlns:cx3="http://schemas.microsoft.com/office/drawing/2016/5/9/chartex" xmlns:cx4="http://schemas.microsoft.com/office/drawing/2016/5/10/chartex" xmlns:cx5="http://schemas.microsoft.com/office/drawing/2016/5/11/chartex" xmlns:cx6="http://schemas.microsoft.com/office/drawing/2016/5/12/chartex" xmlns:cx7="http://schemas.microsoft.com/office/drawing/2016/5/13/chartex" xmlns:cx8="http://schemas.microsoft.com/office/drawing/2016/5/14/chartex" xmlns:mc="http://schemas.openxmlformats.org/markup-compatibility/2006" xmlns:aink="http://schemas.microsoft.com/office/drawing/2016/ink" xmlns:am3d="http://schemas.microsoft.com/office/drawing/2017/model3d" xmlns:o="urn:schemas-microsoft-com:office:office" xmlns:oel="http://schemas.microsoft.com/office/2019/extlst" xmlns:r="http://schemas.openxmlformats.org/officeDocument/2006/relationships" xmlns:m="http://schemas.openxmlformats.org/officeDocument/2006/math" xmlns:v="urn:schemas-microsoft-com:vml" xmlns:wp14="http://schemas.microsoft.com/office/word/2010/wordprocessingDrawing" xmlns:wp="http://schemas.openxmlformats.org/drawingml/2006/wordprocessingDrawing" xmlns:w10="urn:schemas-microsoft-com:office:word" xmlns:w="http://schemas.openxmlformats.org/wordprocessingml/2006/main" xmlns:w14="http://schemas.microsoft.com/office/word/2010/wordml" xmlns:w15="http://schemas.microsoft.com/office/word/2012/wordml" xmlns:w16cex="http://schemas.microsoft.com/office/word/2018/wordml/cex" xmlns:w16cid="http://schemas.microsoft.com/office/word/2016/wordml/cid" xmlns:w16="http://schemas.microsoft.com/office/word/2018/wordml" xmlns:w16sdtdh="http://schemas.microsoft.com/office/word/2020/wordml/sdtdatahash" xmlns:w16se="http://schemas.microsoft.com/office/word/2015/wordml/symex" xmlns:wpg="http://schemas.microsoft.com/office/word/2010/wordprocessingGroup" xmlns:wpi="http://schemas.microsoft.com/office/word/2010/wordprocessingInk" xmlns:wne="http://schemas.microsoft.com/office/word/2006/wordml" xmlns:wps="http://schemas.microsoft.com/office/word/2010/wordprocessingShape" mc:Ignorable="w14 w15 w16se w16cid w16 w16cex w16sdtdh wp14">
+<w:document xmlns:wpc="http://schemas.microsoft.com/office/word/2010/wordprocessingCanvas" xmlns:cx="http://schemas.microsoft.com/office/drawing/2014/chartex" xmlns:cx1="http://schemas.microsoft.com/office/drawing/2015/9/8/chartex" xmlns:cx2="http://schemas.microsoft.com/office/drawing/2015/10/21/chartex" xmlns:cx3="http://schemas.microsoft.com/office/drawing/2016/5/9/chartex" xmlns:cx4="http://schemas.microsoft.com/office/drawing/2016/5/10/chartex" xmlns:cx5="http://schemas.microsoft.com/office/drawing/2016/5/11/chartex" xmlns:cx6="http://schemas.microsoft.com/office/drawing/2016/5/12/chartex" xmlns:cx7="http://schemas.microsoft.com/office/drawing/2016/5/13/chartex" xmlns:cx8="http://schemas.microsoft.com/office/drawing/2016/5/14/chartex" xmlns:mc="http://schemas.openxmlformats.org/markup-compatibility/2006" xmlns:aink="http://schemas.microsoft.com/office/drawing/2016/ink" xmlns:am3d="http://schemas.microsoft.com/office/drawing/2017/model3d" xmlns:o="urn:schemas-microsoft-com:office:office" xmlns:oel="http://schemas.microsoft.com/office/2019/extlst" xmlns:r="http://schemas.openxmlformats.org/officeDocument/2006/relationships" xmlns:m="http://schemas.openxmlformats.org/officeDocument/2006/math" xmlns:v="urn:schemas-microsoft-com:vml" xmlns:wp14="http://schemas.microsoft.com/office/word/2010/wordprocessingDrawing" xmlns:wp="http://schemas.openxmlformats.org/drawingml/2006/wordprocessingDrawing" xmlns:w10="urn:schemas-microsoft-com:office:word" xmlns:w="http://schemas.openxmlformats.org/wordprocessingml/2006/main" xmlns:w14="http://schemas.microsoft.com/office/word/2010/wordml" xmlns:w15="http://schemas.microsoft.com/office/word/2012/wordml" xmlns:w16cex="http://schemas.microsoft.com/office/word/2018/wordml/cex" xmlns:w16cid="http://schemas.microsoft.com/office/word/2016/wordml/cid" xmlns:w16="http://schemas.microsoft.com/office/word/2018/wordml" xmlns:w16du="http://schemas.microsoft.com/office/word/2023/wordml/word16du" xmlns:w16sdtdh="http://schemas.microsoft.com/office/word/2020/wordml/sdtdatahash" xmlns:w16se="http://schemas.microsoft.com/office/word/2015/wordml/symex" xmlns:wpg="http://schemas.microsoft.com/office/word/2010/wordprocessingGroup" xmlns:wpi="http://schemas.microsoft.com/office/word/2010/wordprocessingInk" xmlns:wne="http://schemas.microsoft.com/office/word/2006/wordml" xmlns:wps="http://schemas.microsoft.com/office/word/2010/wordprocessingShape" mc:Ignorable="w14 w15 w16se w16cid w16 w16cex w16sdtdh wp14">
   <w:body>
     <w:p>
       <w:pPr>
@@ -261,7 +261,27 @@
           <w:sz w:val="22"/>
           <w:szCs w:val="22"/>
         </w:rPr>
-        <w:t xml:space="preserve">Soo Guan Yin, Chua Jun Jie, Justin </w:t>
+        <w:t xml:space="preserve">Soo Guan Yin, Chua Jun </w:t>
+      </w:r>
+      <w:proofErr w:type="spellStart"/>
+      <w:r>
+        <w:rPr>
+          <w:rFonts w:ascii="Arial" w:eastAsia="Times New Roman" w:hAnsi="Arial" w:cs="Arial"/>
+          <w:color w:val="000000"/>
+          <w:sz w:val="22"/>
+          <w:szCs w:val="22"/>
+        </w:rPr>
+        <w:t>Jie</w:t>
+      </w:r>
+      <w:proofErr w:type="spellEnd"/>
+      <w:r>
+        <w:rPr>
+          <w:rFonts w:ascii="Arial" w:eastAsia="Times New Roman" w:hAnsi="Arial" w:cs="Arial"/>
+          <w:color w:val="000000"/>
+          <w:sz w:val="22"/>
+          <w:szCs w:val="22"/>
+        </w:rPr>
+        <w:t xml:space="preserve">, Justin </w:t>
       </w:r>
       <w:proofErr w:type="spellStart"/>
       <w:r>
@@ -354,9 +374,6 @@
               <w:i w:val="0"/>
               <w:iCs w:val="0"/>
               <w:noProof/>
-              <w:sz w:val="22"/>
-              <w:szCs w:val="22"/>
-              <w:lang w:val="en-US"/>
             </w:rPr>
           </w:pPr>
           <w:r>
@@ -376,7 +393,7 @@
             </w:rPr>
             <w:fldChar w:fldCharType="separate"/>
           </w:r>
-          <w:hyperlink w:anchor="_Toc131156523" w:history="1">
+          <w:hyperlink w:anchor="_Toc131257390" w:history="1">
             <w:r>
               <w:rPr>
                 <w:rStyle w:val="Hyperlink"/>
@@ -403,7 +420,7 @@
                 <w:noProof/>
                 <w:webHidden/>
               </w:rPr>
-              <w:instrText xml:space="preserve"> PAGEREF _Toc131156523 \h </w:instrText>
+              <w:instrText xml:space="preserve"> PAGEREF _Toc131257390 \h </w:instrText>
             </w:r>
             <w:r>
               <w:rPr>
@@ -447,12 +464,9 @@
               <w:i w:val="0"/>
               <w:iCs w:val="0"/>
               <w:noProof/>
-              <w:sz w:val="22"/>
-              <w:szCs w:val="22"/>
-              <w:lang w:val="en-US"/>
             </w:rPr>
           </w:pPr>
-          <w:hyperlink w:anchor="_Toc131156524" w:history="1">
+          <w:hyperlink w:anchor="_Toc131257391" w:history="1">
             <w:r>
               <w:rPr>
                 <w:rStyle w:val="Hyperlink"/>
@@ -479,7 +493,7 @@
                 <w:noProof/>
                 <w:webHidden/>
               </w:rPr>
-              <w:instrText xml:space="preserve"> PAGEREF _Toc131156524 \h </w:instrText>
+              <w:instrText xml:space="preserve"> PAGEREF _Toc131257391 \h </w:instrText>
             </w:r>
             <w:r>
               <w:rPr>
@@ -523,12 +537,9 @@
               <w:i w:val="0"/>
               <w:iCs w:val="0"/>
               <w:noProof/>
-              <w:sz w:val="22"/>
-              <w:szCs w:val="22"/>
-              <w:lang w:val="en-US"/>
             </w:rPr>
           </w:pPr>
-          <w:hyperlink w:anchor="_Toc131156525" w:history="1">
+          <w:hyperlink w:anchor="_Toc131257392" w:history="1">
             <w:r>
               <w:rPr>
                 <w:rStyle w:val="Hyperlink"/>
@@ -555,7 +566,7 @@
                 <w:noProof/>
                 <w:webHidden/>
               </w:rPr>
-              <w:instrText xml:space="preserve"> PAGEREF _Toc131156525 \h </w:instrText>
+              <w:instrText xml:space="preserve"> PAGEREF _Toc131257392 \h </w:instrText>
             </w:r>
             <w:r>
               <w:rPr>
@@ -599,12 +610,9 @@
               <w:i w:val="0"/>
               <w:iCs w:val="0"/>
               <w:noProof/>
-              <w:sz w:val="22"/>
-              <w:szCs w:val="22"/>
-              <w:lang w:val="en-US"/>
             </w:rPr>
           </w:pPr>
-          <w:hyperlink w:anchor="_Toc131156526" w:history="1">
+          <w:hyperlink w:anchor="_Toc131257393" w:history="1">
             <w:r>
               <w:rPr>
                 <w:rStyle w:val="Hyperlink"/>
@@ -631,7 +639,7 @@
                 <w:noProof/>
                 <w:webHidden/>
               </w:rPr>
-              <w:instrText xml:space="preserve"> PAGEREF _Toc131156526 \h </w:instrText>
+              <w:instrText xml:space="preserve"> PAGEREF _Toc131257393 \h </w:instrText>
             </w:r>
             <w:r>
               <w:rPr>
@@ -675,12 +683,9 @@
               <w:i w:val="0"/>
               <w:iCs w:val="0"/>
               <w:noProof/>
-              <w:sz w:val="22"/>
-              <w:szCs w:val="22"/>
-              <w:lang w:val="en-US"/>
             </w:rPr>
           </w:pPr>
-          <w:hyperlink w:anchor="_Toc131156527" w:history="1">
+          <w:hyperlink w:anchor="_Toc131257394" w:history="1">
             <w:r>
               <w:rPr>
                 <w:rStyle w:val="Hyperlink"/>
@@ -707,7 +712,7 @@
                 <w:noProof/>
                 <w:webHidden/>
               </w:rPr>
-              <w:instrText xml:space="preserve"> PAGEREF _Toc131156527 \h </w:instrText>
+              <w:instrText xml:space="preserve"> PAGEREF _Toc131257394 \h </w:instrText>
             </w:r>
             <w:r>
               <w:rPr>
@@ -728,6 +733,582 @@
                 <w:webHidden/>
               </w:rPr>
               <w:t>5</w:t>
+            </w:r>
+            <w:r>
+              <w:rPr>
+                <w:noProof/>
+                <w:webHidden/>
+              </w:rPr>
+              <w:fldChar w:fldCharType="end"/>
+            </w:r>
+          </w:hyperlink>
+        </w:p>
+        <w:p>
+          <w:pPr>
+            <w:pStyle w:val="TOC2"/>
+            <w:tabs>
+              <w:tab w:val="right" w:leader="dot" w:pos="9016"/>
+            </w:tabs>
+            <w:rPr>
+              <w:rFonts w:cstheme="minorBidi"/>
+              <w:b w:val="0"/>
+              <w:bCs w:val="0"/>
+              <w:noProof/>
+              <w:sz w:val="24"/>
+              <w:szCs w:val="24"/>
+            </w:rPr>
+          </w:pPr>
+          <w:hyperlink w:anchor="_Toc131257395" w:history="1">
+            <w:r>
+              <w:rPr>
+                <w:rStyle w:val="Hyperlink"/>
+                <w:noProof/>
+              </w:rPr>
+              <w:t>Potential Language/Framework for Frontend</w:t>
+            </w:r>
+            <w:r>
+              <w:rPr>
+                <w:noProof/>
+                <w:webHidden/>
+              </w:rPr>
+              <w:tab/>
+            </w:r>
+            <w:r>
+              <w:rPr>
+                <w:noProof/>
+                <w:webHidden/>
+              </w:rPr>
+              <w:fldChar w:fldCharType="begin"/>
+            </w:r>
+            <w:r>
+              <w:rPr>
+                <w:noProof/>
+                <w:webHidden/>
+              </w:rPr>
+              <w:instrText xml:space="preserve"> PAGEREF _Toc131257395 \h </w:instrText>
+            </w:r>
+            <w:r>
+              <w:rPr>
+                <w:noProof/>
+                <w:webHidden/>
+              </w:rPr>
+            </w:r>
+            <w:r>
+              <w:rPr>
+                <w:noProof/>
+                <w:webHidden/>
+              </w:rPr>
+              <w:fldChar w:fldCharType="separate"/>
+            </w:r>
+            <w:r>
+              <w:rPr>
+                <w:noProof/>
+                <w:webHidden/>
+              </w:rPr>
+              <w:t>5</w:t>
+            </w:r>
+            <w:r>
+              <w:rPr>
+                <w:noProof/>
+                <w:webHidden/>
+              </w:rPr>
+              <w:fldChar w:fldCharType="end"/>
+            </w:r>
+          </w:hyperlink>
+        </w:p>
+        <w:p>
+          <w:pPr>
+            <w:pStyle w:val="TOC3"/>
+            <w:tabs>
+              <w:tab w:val="right" w:leader="dot" w:pos="9016"/>
+            </w:tabs>
+            <w:rPr>
+              <w:rFonts w:cstheme="minorBidi"/>
+              <w:noProof/>
+              <w:sz w:val="24"/>
+              <w:szCs w:val="24"/>
+            </w:rPr>
+          </w:pPr>
+          <w:hyperlink w:anchor="_Toc131257396" w:history="1">
+            <w:r>
+              <w:rPr>
+                <w:rStyle w:val="Hyperlink"/>
+                <w:noProof/>
+              </w:rPr>
+              <w:t>ReactJS (JS + HTML)</w:t>
+            </w:r>
+            <w:r>
+              <w:rPr>
+                <w:noProof/>
+                <w:webHidden/>
+              </w:rPr>
+              <w:tab/>
+            </w:r>
+            <w:r>
+              <w:rPr>
+                <w:noProof/>
+                <w:webHidden/>
+              </w:rPr>
+              <w:fldChar w:fldCharType="begin"/>
+            </w:r>
+            <w:r>
+              <w:rPr>
+                <w:noProof/>
+                <w:webHidden/>
+              </w:rPr>
+              <w:instrText xml:space="preserve"> PAGEREF _Toc131257396 \h </w:instrText>
+            </w:r>
+            <w:r>
+              <w:rPr>
+                <w:noProof/>
+                <w:webHidden/>
+              </w:rPr>
+            </w:r>
+            <w:r>
+              <w:rPr>
+                <w:noProof/>
+                <w:webHidden/>
+              </w:rPr>
+              <w:fldChar w:fldCharType="separate"/>
+            </w:r>
+            <w:r>
+              <w:rPr>
+                <w:noProof/>
+                <w:webHidden/>
+              </w:rPr>
+              <w:t>5</w:t>
+            </w:r>
+            <w:r>
+              <w:rPr>
+                <w:noProof/>
+                <w:webHidden/>
+              </w:rPr>
+              <w:fldChar w:fldCharType="end"/>
+            </w:r>
+          </w:hyperlink>
+        </w:p>
+        <w:p>
+          <w:pPr>
+            <w:pStyle w:val="TOC3"/>
+            <w:tabs>
+              <w:tab w:val="right" w:leader="dot" w:pos="9016"/>
+            </w:tabs>
+            <w:rPr>
+              <w:rFonts w:cstheme="minorBidi"/>
+              <w:noProof/>
+              <w:sz w:val="24"/>
+              <w:szCs w:val="24"/>
+            </w:rPr>
+          </w:pPr>
+          <w:hyperlink w:anchor="_Toc131257397" w:history="1">
+            <w:r>
+              <w:rPr>
+                <w:rStyle w:val="Hyperlink"/>
+                <w:noProof/>
+              </w:rPr>
+              <w:t>JavaFX</w:t>
+            </w:r>
+            <w:r>
+              <w:rPr>
+                <w:noProof/>
+                <w:webHidden/>
+              </w:rPr>
+              <w:tab/>
+            </w:r>
+            <w:r>
+              <w:rPr>
+                <w:noProof/>
+                <w:webHidden/>
+              </w:rPr>
+              <w:fldChar w:fldCharType="begin"/>
+            </w:r>
+            <w:r>
+              <w:rPr>
+                <w:noProof/>
+                <w:webHidden/>
+              </w:rPr>
+              <w:instrText xml:space="preserve"> PAGEREF _Toc131257397 \h </w:instrText>
+            </w:r>
+            <w:r>
+              <w:rPr>
+                <w:noProof/>
+                <w:webHidden/>
+              </w:rPr>
+            </w:r>
+            <w:r>
+              <w:rPr>
+                <w:noProof/>
+                <w:webHidden/>
+              </w:rPr>
+              <w:fldChar w:fldCharType="separate"/>
+            </w:r>
+            <w:r>
+              <w:rPr>
+                <w:noProof/>
+                <w:webHidden/>
+              </w:rPr>
+              <w:t>5</w:t>
+            </w:r>
+            <w:r>
+              <w:rPr>
+                <w:noProof/>
+                <w:webHidden/>
+              </w:rPr>
+              <w:fldChar w:fldCharType="end"/>
+            </w:r>
+          </w:hyperlink>
+        </w:p>
+        <w:p>
+          <w:pPr>
+            <w:pStyle w:val="TOC2"/>
+            <w:tabs>
+              <w:tab w:val="right" w:leader="dot" w:pos="9016"/>
+            </w:tabs>
+            <w:rPr>
+              <w:rFonts w:cstheme="minorBidi"/>
+              <w:b w:val="0"/>
+              <w:bCs w:val="0"/>
+              <w:noProof/>
+              <w:sz w:val="24"/>
+              <w:szCs w:val="24"/>
+            </w:rPr>
+          </w:pPr>
+          <w:hyperlink w:anchor="_Toc131257398" w:history="1">
+            <w:r>
+              <w:rPr>
+                <w:rStyle w:val="Hyperlink"/>
+                <w:noProof/>
+              </w:rPr>
+              <w:t>Potential Language/Framework for Backend</w:t>
+            </w:r>
+            <w:r>
+              <w:rPr>
+                <w:noProof/>
+                <w:webHidden/>
+              </w:rPr>
+              <w:tab/>
+            </w:r>
+            <w:r>
+              <w:rPr>
+                <w:noProof/>
+                <w:webHidden/>
+              </w:rPr>
+              <w:fldChar w:fldCharType="begin"/>
+            </w:r>
+            <w:r>
+              <w:rPr>
+                <w:noProof/>
+                <w:webHidden/>
+              </w:rPr>
+              <w:instrText xml:space="preserve"> PAGEREF _Toc131257398 \h </w:instrText>
+            </w:r>
+            <w:r>
+              <w:rPr>
+                <w:noProof/>
+                <w:webHidden/>
+              </w:rPr>
+            </w:r>
+            <w:r>
+              <w:rPr>
+                <w:noProof/>
+                <w:webHidden/>
+              </w:rPr>
+              <w:fldChar w:fldCharType="separate"/>
+            </w:r>
+            <w:r>
+              <w:rPr>
+                <w:noProof/>
+                <w:webHidden/>
+              </w:rPr>
+              <w:t>5</w:t>
+            </w:r>
+            <w:r>
+              <w:rPr>
+                <w:noProof/>
+                <w:webHidden/>
+              </w:rPr>
+              <w:fldChar w:fldCharType="end"/>
+            </w:r>
+          </w:hyperlink>
+        </w:p>
+        <w:p>
+          <w:pPr>
+            <w:pStyle w:val="TOC3"/>
+            <w:tabs>
+              <w:tab w:val="right" w:leader="dot" w:pos="9016"/>
+            </w:tabs>
+            <w:rPr>
+              <w:rFonts w:cstheme="minorBidi"/>
+              <w:noProof/>
+              <w:sz w:val="24"/>
+              <w:szCs w:val="24"/>
+            </w:rPr>
+          </w:pPr>
+          <w:hyperlink w:anchor="_Toc131257399" w:history="1">
+            <w:r>
+              <w:rPr>
+                <w:rStyle w:val="Hyperlink"/>
+                <w:noProof/>
+              </w:rPr>
+              <w:t>Python</w:t>
+            </w:r>
+            <w:r>
+              <w:rPr>
+                <w:noProof/>
+                <w:webHidden/>
+              </w:rPr>
+              <w:tab/>
+            </w:r>
+            <w:r>
+              <w:rPr>
+                <w:noProof/>
+                <w:webHidden/>
+              </w:rPr>
+              <w:fldChar w:fldCharType="begin"/>
+            </w:r>
+            <w:r>
+              <w:rPr>
+                <w:noProof/>
+                <w:webHidden/>
+              </w:rPr>
+              <w:instrText xml:space="preserve"> PAGEREF _Toc131257399 \h </w:instrText>
+            </w:r>
+            <w:r>
+              <w:rPr>
+                <w:noProof/>
+                <w:webHidden/>
+              </w:rPr>
+            </w:r>
+            <w:r>
+              <w:rPr>
+                <w:noProof/>
+                <w:webHidden/>
+              </w:rPr>
+              <w:fldChar w:fldCharType="separate"/>
+            </w:r>
+            <w:r>
+              <w:rPr>
+                <w:noProof/>
+                <w:webHidden/>
+              </w:rPr>
+              <w:t>5</w:t>
+            </w:r>
+            <w:r>
+              <w:rPr>
+                <w:noProof/>
+                <w:webHidden/>
+              </w:rPr>
+              <w:fldChar w:fldCharType="end"/>
+            </w:r>
+          </w:hyperlink>
+        </w:p>
+        <w:p>
+          <w:pPr>
+            <w:pStyle w:val="TOC3"/>
+            <w:tabs>
+              <w:tab w:val="right" w:leader="dot" w:pos="9016"/>
+            </w:tabs>
+            <w:rPr>
+              <w:rFonts w:cstheme="minorBidi"/>
+              <w:noProof/>
+              <w:sz w:val="24"/>
+              <w:szCs w:val="24"/>
+            </w:rPr>
+          </w:pPr>
+          <w:hyperlink w:anchor="_Toc131257400" w:history="1">
+            <w:r>
+              <w:rPr>
+                <w:rStyle w:val="Hyperlink"/>
+                <w:noProof/>
+              </w:rPr>
+              <w:t>Java</w:t>
+            </w:r>
+            <w:r>
+              <w:rPr>
+                <w:noProof/>
+                <w:webHidden/>
+              </w:rPr>
+              <w:tab/>
+            </w:r>
+            <w:r>
+              <w:rPr>
+                <w:noProof/>
+                <w:webHidden/>
+              </w:rPr>
+              <w:fldChar w:fldCharType="begin"/>
+            </w:r>
+            <w:r>
+              <w:rPr>
+                <w:noProof/>
+                <w:webHidden/>
+              </w:rPr>
+              <w:instrText xml:space="preserve"> PAGEREF _Toc131257400 \h </w:instrText>
+            </w:r>
+            <w:r>
+              <w:rPr>
+                <w:noProof/>
+                <w:webHidden/>
+              </w:rPr>
+            </w:r>
+            <w:r>
+              <w:rPr>
+                <w:noProof/>
+                <w:webHidden/>
+              </w:rPr>
+              <w:fldChar w:fldCharType="separate"/>
+            </w:r>
+            <w:r>
+              <w:rPr>
+                <w:noProof/>
+                <w:webHidden/>
+              </w:rPr>
+              <w:t>5</w:t>
+            </w:r>
+            <w:r>
+              <w:rPr>
+                <w:noProof/>
+                <w:webHidden/>
+              </w:rPr>
+              <w:fldChar w:fldCharType="end"/>
+            </w:r>
+          </w:hyperlink>
+        </w:p>
+        <w:p>
+          <w:pPr>
+            <w:pStyle w:val="TOC2"/>
+            <w:tabs>
+              <w:tab w:val="right" w:leader="dot" w:pos="9016"/>
+            </w:tabs>
+            <w:rPr>
+              <w:rFonts w:cstheme="minorBidi"/>
+              <w:b w:val="0"/>
+              <w:bCs w:val="0"/>
+              <w:noProof/>
+              <w:sz w:val="24"/>
+              <w:szCs w:val="24"/>
+            </w:rPr>
+          </w:pPr>
+          <w:hyperlink w:anchor="_Toc131257401" w:history="1">
+            <w:r>
+              <w:rPr>
+                <w:rStyle w:val="Hyperlink"/>
+                <w:noProof/>
+              </w:rPr>
+              <w:t>Final Decision</w:t>
+            </w:r>
+            <w:r>
+              <w:rPr>
+                <w:noProof/>
+                <w:webHidden/>
+              </w:rPr>
+              <w:tab/>
+            </w:r>
+            <w:r>
+              <w:rPr>
+                <w:noProof/>
+                <w:webHidden/>
+              </w:rPr>
+              <w:fldChar w:fldCharType="begin"/>
+            </w:r>
+            <w:r>
+              <w:rPr>
+                <w:noProof/>
+                <w:webHidden/>
+              </w:rPr>
+              <w:instrText xml:space="preserve"> PAGEREF _Toc131257401 \h </w:instrText>
+            </w:r>
+            <w:r>
+              <w:rPr>
+                <w:noProof/>
+                <w:webHidden/>
+              </w:rPr>
+            </w:r>
+            <w:r>
+              <w:rPr>
+                <w:noProof/>
+                <w:webHidden/>
+              </w:rPr>
+              <w:fldChar w:fldCharType="separate"/>
+            </w:r>
+            <w:r>
+              <w:rPr>
+                <w:noProof/>
+                <w:webHidden/>
+              </w:rPr>
+              <w:t>6</w:t>
+            </w:r>
+            <w:r>
+              <w:rPr>
+                <w:noProof/>
+                <w:webHidden/>
+              </w:rPr>
+              <w:fldChar w:fldCharType="end"/>
+            </w:r>
+          </w:hyperlink>
+        </w:p>
+        <w:p>
+          <w:pPr>
+            <w:pStyle w:val="TOC2"/>
+            <w:tabs>
+              <w:tab w:val="right" w:leader="dot" w:pos="9016"/>
+            </w:tabs>
+            <w:rPr>
+              <w:rFonts w:cstheme="minorBidi"/>
+              <w:b w:val="0"/>
+              <w:bCs w:val="0"/>
+              <w:noProof/>
+              <w:sz w:val="24"/>
+              <w:szCs w:val="24"/>
+            </w:rPr>
+          </w:pPr>
+          <w:hyperlink w:anchor="_Toc131257402" w:history="1">
+            <w:r>
+              <w:rPr>
+                <w:rStyle w:val="Hyperlink"/>
+                <w:noProof/>
+              </w:rPr>
+              <w:t>Discarded Alternative</w:t>
+            </w:r>
+            <w:r>
+              <w:rPr>
+                <w:noProof/>
+                <w:webHidden/>
+              </w:rPr>
+              <w:tab/>
+            </w:r>
+            <w:r>
+              <w:rPr>
+                <w:noProof/>
+                <w:webHidden/>
+              </w:rPr>
+              <w:fldChar w:fldCharType="begin"/>
+            </w:r>
+            <w:r>
+              <w:rPr>
+                <w:noProof/>
+                <w:webHidden/>
+              </w:rPr>
+              <w:instrText xml:space="preserve"> PAGEREF _Toc131257402 \h </w:instrText>
+            </w:r>
+            <w:r>
+              <w:rPr>
+                <w:noProof/>
+                <w:webHidden/>
+              </w:rPr>
+            </w:r>
+            <w:r>
+              <w:rPr>
+                <w:noProof/>
+                <w:webHidden/>
+              </w:rPr>
+              <w:fldChar w:fldCharType="separate"/>
+            </w:r>
+            <w:r>
+              <w:rPr>
+                <w:noProof/>
+                <w:webHidden/>
+              </w:rPr>
+              <w:t>6</w:t>
             </w:r>
             <w:r>
               <w:rPr>
@@ -767,7 +1348,7 @@
       <w:pPr>
         <w:pStyle w:val="Heading1"/>
       </w:pPr>
-      <w:bookmarkStart w:id="1" w:name="_Toc131156523"/>
+      <w:bookmarkStart w:id="1" w:name="_Toc131257390"/>
       <w:r>
         <w:lastRenderedPageBreak/>
         <w:t>Team Name</w:t>
@@ -791,7 +1372,7 @@
         <w:pStyle w:val="Heading1"/>
       </w:pPr>
       <w:bookmarkStart w:id="2" w:name="_Toc131103892"/>
-      <w:bookmarkStart w:id="3" w:name="_Toc131156524"/>
+      <w:bookmarkStart w:id="3" w:name="_Toc131257391"/>
       <w:r>
         <w:t>Team Photo</w:t>
       </w:r>
@@ -810,7 +1391,7 @@
           <w:noProof/>
         </w:rPr>
         <w:drawing>
-          <wp:inline distT="0" distB="0" distL="0" distR="0" wp14:anchorId="3C7273D5" wp14:editId="160648E0">
+          <wp:inline distT="0" distB="0" distL="0" distR="0" wp14:anchorId="3C7273D5" wp14:editId="75C44CA1">
             <wp:extent cx="4879046" cy="6505575"/>
             <wp:effectExtent l="0" t="0" r="0" b="0"/>
             <wp:docPr id="1" name="Picture 1"/>
@@ -839,7 +1420,7 @@
                   <pic:spPr>
                     <a:xfrm>
                       <a:off x="0" y="0"/>
-                      <a:ext cx="4880477" cy="6507483"/>
+                      <a:ext cx="4879046" cy="6505575"/>
                     </a:xfrm>
                     <a:prstGeom prst="rect">
                       <a:avLst/>
@@ -869,7 +1450,7 @@
         <w:pStyle w:val="Heading1"/>
       </w:pPr>
       <w:bookmarkStart w:id="4" w:name="_Toc131103893"/>
-      <w:bookmarkStart w:id="5" w:name="_Toc131156525"/>
+      <w:bookmarkStart w:id="5" w:name="_Toc131257392"/>
       <w:r>
         <w:lastRenderedPageBreak/>
         <w:t>Team Membership</w:t>
@@ -1538,27 +2119,7 @@
                 <w:sz w:val="18"/>
                 <w:szCs w:val="18"/>
               </w:rPr>
-              <w:t xml:space="preserve">Comfortable with using python, </w:t>
-            </w:r>
-            <w:proofErr w:type="gramStart"/>
-            <w:r>
-              <w:rPr>
-                <w:rFonts w:eastAsia="Times New Roman" w:cstheme="minorHAnsi"/>
-                <w:color w:val="000000"/>
-                <w:sz w:val="18"/>
-                <w:szCs w:val="18"/>
-              </w:rPr>
-              <w:t>JavaScript</w:t>
-            </w:r>
-            <w:proofErr w:type="gramEnd"/>
-            <w:r>
-              <w:rPr>
-                <w:rFonts w:eastAsia="Times New Roman" w:cstheme="minorHAnsi"/>
-                <w:color w:val="000000"/>
-                <w:sz w:val="18"/>
-                <w:szCs w:val="18"/>
-              </w:rPr>
-              <w:t xml:space="preserve"> and HTML. </w:t>
+              <w:t>Comfortable with using python, JavaScript and HTML. </w:t>
             </w:r>
           </w:p>
           <w:p>
@@ -2122,7 +2683,7 @@
       <w:pPr>
         <w:pStyle w:val="Heading1"/>
       </w:pPr>
-      <w:bookmarkStart w:id="7" w:name="_Toc131156526"/>
+      <w:bookmarkStart w:id="7" w:name="_Toc131257393"/>
       <w:r>
         <w:t>Team Schedule</w:t>
       </w:r>
@@ -2274,7 +2835,7 @@
       <w:pPr>
         <w:pStyle w:val="Heading1"/>
       </w:pPr>
-      <w:bookmarkStart w:id="8" w:name="_Toc131156527"/>
+      <w:bookmarkStart w:id="8" w:name="_Toc131257394"/>
       <w:r>
         <w:lastRenderedPageBreak/>
         <w:t>Technology Stack and Justification</w:t>
@@ -2294,8 +2855,13 @@
           <w:bCs/>
         </w:rPr>
       </w:pPr>
-      <w:r>
-        <w:t>Potential Language/Framework for Frontend </w:t>
+      <w:bookmarkStart w:id="9" w:name="_Toc131257395"/>
+      <w:r>
+        <w:t>Potential Language/Framework for Frontend</w:t>
+      </w:r>
+      <w:bookmarkEnd w:id="9"/>
+      <w:r>
+        <w:t> </w:t>
       </w:r>
     </w:p>
     <w:p/>
@@ -2307,11 +2873,15 @@
           <w:bCs/>
         </w:rPr>
       </w:pPr>
-      <w:r>
-        <w:t>ReactJS (JS + HTML) </w:t>
-      </w:r>
-    </w:p>
-    <w:p/>
+      <w:bookmarkStart w:id="10" w:name="_Toc131257396"/>
+      <w:r>
+        <w:t>ReactJS (JS + HTML)</w:t>
+      </w:r>
+      <w:bookmarkEnd w:id="10"/>
+      <w:r>
+        <w:t> </w:t>
+      </w:r>
+    </w:p>
     <w:p>
       <w:r>
         <w:t>ReactJS is a robust platform used for building web applications. It comes with an extensive built-in library containing a diverse range of features that can be intricate and challenging to implement. However, this allows developers to save time in creating their applications as they don't have to create these features themselves. One of the drawbacks of using web-based applications is that the logic or backend of the application must be implemented in JavaScript, which doesn't comply with the requirements of the assignment as it is not an object-oriented programming language. A limitation of developing a web-based application is that it necessitates the installation of a browser on the client's device to access and run the application.</w:t>
@@ -2326,11 +2896,15 @@
           <w:bCs/>
         </w:rPr>
       </w:pPr>
-      <w:r>
-        <w:t>JavaFX </w:t>
-      </w:r>
-    </w:p>
-    <w:p/>
+      <w:bookmarkStart w:id="11" w:name="_Toc131257397"/>
+      <w:r>
+        <w:t>JavaFX</w:t>
+      </w:r>
+      <w:bookmarkEnd w:id="11"/>
+      <w:r>
+        <w:t> </w:t>
+      </w:r>
+    </w:p>
     <w:p>
       <w:r>
         <w:t>JavaFX is a collection of graphics packages in Java that enables developers to build client-side applications. Its user interface is user-friendly and facilitates the creation of the application's user interface with ease. A significant advantage of using JavaFX to develop the application is that the application's logic or backend can be developed in Java, which satisfies the assignment's requirement of utilising an object-oriented programming language.</w:t>
@@ -2346,8 +2920,13 @@
           <w:bCs/>
         </w:rPr>
       </w:pPr>
-      <w:r>
-        <w:t>Potential Language/Framework for Backend </w:t>
+      <w:bookmarkStart w:id="12" w:name="_Toc131257398"/>
+      <w:r>
+        <w:t>Potential Language/Framework for Backend</w:t>
+      </w:r>
+      <w:bookmarkEnd w:id="12"/>
+      <w:r>
+        <w:t> </w:t>
       </w:r>
     </w:p>
     <w:p/>
@@ -2355,22 +2934,18 @@
       <w:pPr>
         <w:pStyle w:val="Heading3"/>
       </w:pPr>
-      <w:r>
-        <w:t>Python </w:t>
-      </w:r>
-    </w:p>
-    <w:p/>
-    <w:p>
-      <w:r>
-        <w:t xml:space="preserve">Python is a versatile programming language that can be used for a wide range of tasks involving programming. It can be used to create both frontend UI and backend logic. All members of the team possess a strong knowledge of the language and are comfortable using it to develop applications. However, it doesn't completely meet the assignment requirement of utilising an object-oriented programming language. This is </w:t>
-      </w:r>
-      <w:proofErr w:type="gramStart"/>
-      <w:r>
-        <w:t>due to the fact that</w:t>
-      </w:r>
-      <w:proofErr w:type="gramEnd"/>
-      <w:r>
-        <w:t xml:space="preserve"> while Python only supports all the concepts of object-oriented programming, it is possible to write code without creating a class.</w:t>
+      <w:bookmarkStart w:id="13" w:name="_Toc131257399"/>
+      <w:r>
+        <w:t>Python</w:t>
+      </w:r>
+      <w:bookmarkEnd w:id="13"/>
+      <w:r>
+        <w:t> </w:t>
+      </w:r>
+    </w:p>
+    <w:p>
+      <w:r>
+        <w:t>Python is a versatile programming language that can be used for a wide range of tasks involving programming. It can be used to create both frontend UI and backend logic. All members of the team possess a strong knowledge of the language and are comfortable using it to develop applications. However, it doesn't completely meet the assignment requirement of utilising an object-oriented programming language. This is due to the fact that while Python only supports all the concepts of object-oriented programming, it is possible to write code without creating a class.</w:t>
       </w:r>
     </w:p>
     <w:p/>
@@ -2378,47 +2953,72 @@
       <w:pPr>
         <w:pStyle w:val="Heading3"/>
       </w:pPr>
+      <w:bookmarkStart w:id="14" w:name="_Toc131257400"/>
       <w:r>
         <w:t>Java</w:t>
       </w:r>
-    </w:p>
-    <w:p/>
+      <w:bookmarkEnd w:id="14"/>
+    </w:p>
     <w:p>
       <w:r>
         <w:t>Java is a programming language that adheres strictly to the principles of object-oriented programming. Concepts such as encapsulation, abstraction, and inheritance from object-oriented programming help to safeguard the application against unwanted data access and function manipulation by the user. This enhances the security of the application. Finally, all team members have adequate knowledge of the language, which is sufficient to create a smaller scale application.</w:t>
-      </w:r>
-    </w:p>
-    <w:p/>
-    <w:p/>
-    <w:p>
-      <w:pPr>
-        <w:pStyle w:val="Heading2"/>
-        <w:rPr>
-          <w:b/>
-          <w:bCs/>
-        </w:rPr>
-      </w:pPr>
-      <w:r>
-        <w:t>Final Decision</w:t>
-      </w:r>
-    </w:p>
-    <w:p/>
-    <w:p>
-      <w:r>
-        <w:t>From the comparison above, the team had chosen Java as the backend language to build the core logic of the application as Java adheres strictly to the principles of object-oriented programming. As for the creation of GUI of the application, the team believes that using JavaFX will decrease the time needed to develop the GUI of the application. Furthermore, the process of combining the frontend and backend of the application does not need to include any “</w:t>
-      </w:r>
-      <w:proofErr w:type="gramStart"/>
-      <w:r>
-        <w:t>middle man</w:t>
-      </w:r>
-      <w:proofErr w:type="gramEnd"/>
-      <w:r>
-        <w:t>”, as both front and back end of the application uses the same language.</w:t>
       </w:r>
     </w:p>
     <w:p/>
     <w:p/>
     <w:p/>
+    <w:p>
+      <w:pPr>
+        <w:pStyle w:val="Heading2"/>
+        <w:rPr>
+          <w:b/>
+          <w:bCs/>
+        </w:rPr>
+      </w:pPr>
+      <w:bookmarkStart w:id="15" w:name="_Toc131257401"/>
+      <w:r>
+        <w:lastRenderedPageBreak/>
+        <w:t>Final Decision</w:t>
+      </w:r>
+      <w:bookmarkEnd w:id="15"/>
+    </w:p>
+    <w:p>
+      <w:r>
+        <w:t>From the comparison above, the team had chosen Java as the backend language to build the core logic of the application as Java adheres strictly to the principles of object-oriented programming. As for the creation of GUI of the application, the team believes that using JavaFX will decrease the time needed to develop the GUI of the application. Furthermore, the process of combining the frontend and backend of the application does not need to include any “middle man”, as both front and back end of the application uses the same language.</w:t>
+      </w:r>
+    </w:p>
+    <w:p/>
+    <w:p>
+      <w:pPr>
+        <w:pStyle w:val="Heading2"/>
+      </w:pPr>
+    </w:p>
+    <w:p>
+      <w:pPr>
+        <w:pStyle w:val="Heading2"/>
+      </w:pPr>
+      <w:bookmarkStart w:id="16" w:name="_Toc131257402"/>
+      <w:r>
+        <w:t>Discarded Alternative</w:t>
+      </w:r>
+      <w:bookmarkEnd w:id="16"/>
+    </w:p>
+    <w:p>
+      <w:r>
+        <w:t>The decision to not use ReactJS as the frontend framework is based on the requirement for an external browser application to view and interact with the application. Additionally, when developing the backend logic with Java, an API must be used to communicate with the frontend side of the application.</w:t>
+      </w:r>
+    </w:p>
+    <w:p/>
+    <w:p>
+      <w:r>
+        <w:t>Python is not being used as the backend language for developing the logic due to its incapability to fully follow the rules and concepts of object-oriented programming, which does not satisfy the assignment requirement of using object-oriented programming.</w:t>
+      </w:r>
+    </w:p>
+    <w:p>
+      <w:r>
+        <w:t xml:space="preserve"> </w:t>
+      </w:r>
+    </w:p>
     <w:sectPr>
       <w:footerReference w:type="even" r:id="rId8"/>
       <w:footerReference w:type="default" r:id="rId9"/>
@@ -2433,7 +3033,7 @@
 </file>
 
 <file path=word/endnotes.xml><?xml version="1.0" encoding="utf-8"?>
-<w:endnotes xmlns:wpc="http://schemas.microsoft.com/office/word/2010/wordprocessingCanvas" xmlns:cx="http://schemas.microsoft.com/office/drawing/2014/chartex" xmlns:cx1="http://schemas.microsoft.com/office/drawing/2015/9/8/chartex" xmlns:cx2="http://schemas.microsoft.com/office/drawing/2015/10/21/chartex" xmlns:cx3="http://schemas.microsoft.com/office/drawing/2016/5/9/chartex" xmlns:cx4="http://schemas.microsoft.com/office/drawing/2016/5/10/chartex" xmlns:cx5="http://schemas.microsoft.com/office/drawing/2016/5/11/chartex" xmlns:cx6="http://schemas.microsoft.com/office/drawing/2016/5/12/chartex" xmlns:cx7="http://schemas.microsoft.com/office/drawing/2016/5/13/chartex" xmlns:cx8="http://schemas.microsoft.com/office/drawing/2016/5/14/chartex" xmlns:mc="http://schemas.openxmlformats.org/markup-compatibility/2006" xmlns:aink="http://schemas.microsoft.com/office/drawing/2016/ink" xmlns:am3d="http://schemas.microsoft.com/office/drawing/2017/model3d" xmlns:o="urn:schemas-microsoft-com:office:office" xmlns:oel="http://schemas.microsoft.com/office/2019/extlst" xmlns:r="http://schemas.openxmlformats.org/officeDocument/2006/relationships" xmlns:m="http://schemas.openxmlformats.org/officeDocument/2006/math" xmlns:v="urn:schemas-microsoft-com:vml" xmlns:wp14="http://schemas.microsoft.com/office/word/2010/wordprocessingDrawing" xmlns:wp="http://schemas.openxmlformats.org/drawingml/2006/wordprocessingDrawing" xmlns:w10="urn:schemas-microsoft-com:office:word" xmlns:w="http://schemas.openxmlformats.org/wordprocessingml/2006/main" xmlns:w14="http://schemas.microsoft.com/office/word/2010/wordml" xmlns:w15="http://schemas.microsoft.com/office/word/2012/wordml" xmlns:w16cex="http://schemas.microsoft.com/office/word/2018/wordml/cex" xmlns:w16cid="http://schemas.microsoft.com/office/word/2016/wordml/cid" xmlns:w16="http://schemas.microsoft.com/office/word/2018/wordml" xmlns:w16sdtdh="http://schemas.microsoft.com/office/word/2020/wordml/sdtdatahash" xmlns:w16se="http://schemas.microsoft.com/office/word/2015/wordml/symex" xmlns:wpg="http://schemas.microsoft.com/office/word/2010/wordprocessingGroup" xmlns:wpi="http://schemas.microsoft.com/office/word/2010/wordprocessingInk" xmlns:wne="http://schemas.microsoft.com/office/word/2006/wordml" xmlns:wps="http://schemas.microsoft.com/office/word/2010/wordprocessingShape" mc:Ignorable="w14 w15 w16se w16cid w16 w16cex w16sdtdh wp14">
+<w:endnotes xmlns:wpc="http://schemas.microsoft.com/office/word/2010/wordprocessingCanvas" xmlns:cx="http://schemas.microsoft.com/office/drawing/2014/chartex" xmlns:cx1="http://schemas.microsoft.com/office/drawing/2015/9/8/chartex" xmlns:cx2="http://schemas.microsoft.com/office/drawing/2015/10/21/chartex" xmlns:cx3="http://schemas.microsoft.com/office/drawing/2016/5/9/chartex" xmlns:cx4="http://schemas.microsoft.com/office/drawing/2016/5/10/chartex" xmlns:cx5="http://schemas.microsoft.com/office/drawing/2016/5/11/chartex" xmlns:cx6="http://schemas.microsoft.com/office/drawing/2016/5/12/chartex" xmlns:cx7="http://schemas.microsoft.com/office/drawing/2016/5/13/chartex" xmlns:cx8="http://schemas.microsoft.com/office/drawing/2016/5/14/chartex" xmlns:mc="http://schemas.openxmlformats.org/markup-compatibility/2006" xmlns:aink="http://schemas.microsoft.com/office/drawing/2016/ink" xmlns:am3d="http://schemas.microsoft.com/office/drawing/2017/model3d" xmlns:o="urn:schemas-microsoft-com:office:office" xmlns:oel="http://schemas.microsoft.com/office/2019/extlst" xmlns:r="http://schemas.openxmlformats.org/officeDocument/2006/relationships" xmlns:m="http://schemas.openxmlformats.org/officeDocument/2006/math" xmlns:v="urn:schemas-microsoft-com:vml" xmlns:wp14="http://schemas.microsoft.com/office/word/2010/wordprocessingDrawing" xmlns:wp="http://schemas.openxmlformats.org/drawingml/2006/wordprocessingDrawing" xmlns:w10="urn:schemas-microsoft-com:office:word" xmlns:w="http://schemas.openxmlformats.org/wordprocessingml/2006/main" xmlns:w14="http://schemas.microsoft.com/office/word/2010/wordml" xmlns:w15="http://schemas.microsoft.com/office/word/2012/wordml" xmlns:w16cex="http://schemas.microsoft.com/office/word/2018/wordml/cex" xmlns:w16cid="http://schemas.microsoft.com/office/word/2016/wordml/cid" xmlns:w16="http://schemas.microsoft.com/office/word/2018/wordml" xmlns:w16du="http://schemas.microsoft.com/office/word/2023/wordml/word16du" xmlns:w16sdtdh="http://schemas.microsoft.com/office/word/2020/wordml/sdtdatahash" xmlns:w16se="http://schemas.microsoft.com/office/word/2015/wordml/symex" xmlns:wpg="http://schemas.microsoft.com/office/word/2010/wordprocessingGroup" xmlns:wpi="http://schemas.microsoft.com/office/word/2010/wordprocessingInk" xmlns:wne="http://schemas.microsoft.com/office/word/2006/wordml" xmlns:wps="http://schemas.microsoft.com/office/word/2010/wordprocessingShape" mc:Ignorable="w14 w15 w16se w16cid w16 w16cex w16sdtdh wp14">
   <w:endnote w:type="separator" w:id="-1">
     <w:p>
       <w:r>
@@ -2452,7 +3052,7 @@
 </file>
 
 <file path=word/footer1.xml><?xml version="1.0" encoding="utf-8"?>
-<w:ftr xmlns:wpc="http://schemas.microsoft.com/office/word/2010/wordprocessingCanvas" xmlns:cx="http://schemas.microsoft.com/office/drawing/2014/chartex" xmlns:cx1="http://schemas.microsoft.com/office/drawing/2015/9/8/chartex" xmlns:cx2="http://schemas.microsoft.com/office/drawing/2015/10/21/chartex" xmlns:cx3="http://schemas.microsoft.com/office/drawing/2016/5/9/chartex" xmlns:cx4="http://schemas.microsoft.com/office/drawing/2016/5/10/chartex" xmlns:cx5="http://schemas.microsoft.com/office/drawing/2016/5/11/chartex" xmlns:cx6="http://schemas.microsoft.com/office/drawing/2016/5/12/chartex" xmlns:cx7="http://schemas.microsoft.com/office/drawing/2016/5/13/chartex" xmlns:cx8="http://schemas.microsoft.com/office/drawing/2016/5/14/chartex" xmlns:mc="http://schemas.openxmlformats.org/markup-compatibility/2006" xmlns:aink="http://schemas.microsoft.com/office/drawing/2016/ink" xmlns:am3d="http://schemas.microsoft.com/office/drawing/2017/model3d" xmlns:o="urn:schemas-microsoft-com:office:office" xmlns:oel="http://schemas.microsoft.com/office/2019/extlst" xmlns:r="http://schemas.openxmlformats.org/officeDocument/2006/relationships" xmlns:m="http://schemas.openxmlformats.org/officeDocument/2006/math" xmlns:v="urn:schemas-microsoft-com:vml" xmlns:wp14="http://schemas.microsoft.com/office/word/2010/wordprocessingDrawing" xmlns:wp="http://schemas.openxmlformats.org/drawingml/2006/wordprocessingDrawing" xmlns:w10="urn:schemas-microsoft-com:office:word" xmlns:w="http://schemas.openxmlformats.org/wordprocessingml/2006/main" xmlns:w14="http://schemas.microsoft.com/office/word/2010/wordml" xmlns:w15="http://schemas.microsoft.com/office/word/2012/wordml" xmlns:w16cex="http://schemas.microsoft.com/office/word/2018/wordml/cex" xmlns:w16cid="http://schemas.microsoft.com/office/word/2016/wordml/cid" xmlns:w16="http://schemas.microsoft.com/office/word/2018/wordml" xmlns:w16sdtdh="http://schemas.microsoft.com/office/word/2020/wordml/sdtdatahash" xmlns:w16se="http://schemas.microsoft.com/office/word/2015/wordml/symex" xmlns:wpg="http://schemas.microsoft.com/office/word/2010/wordprocessingGroup" xmlns:wpi="http://schemas.microsoft.com/office/word/2010/wordprocessingInk" xmlns:wne="http://schemas.microsoft.com/office/word/2006/wordml" xmlns:wps="http://schemas.microsoft.com/office/word/2010/wordprocessingShape" mc:Ignorable="w14 w15 w16se w16cid w16 w16cex w16sdtdh wp14">
+<w:ftr xmlns:wpc="http://schemas.microsoft.com/office/word/2010/wordprocessingCanvas" xmlns:cx="http://schemas.microsoft.com/office/drawing/2014/chartex" xmlns:cx1="http://schemas.microsoft.com/office/drawing/2015/9/8/chartex" xmlns:cx2="http://schemas.microsoft.com/office/drawing/2015/10/21/chartex" xmlns:cx3="http://schemas.microsoft.com/office/drawing/2016/5/9/chartex" xmlns:cx4="http://schemas.microsoft.com/office/drawing/2016/5/10/chartex" xmlns:cx5="http://schemas.microsoft.com/office/drawing/2016/5/11/chartex" xmlns:cx6="http://schemas.microsoft.com/office/drawing/2016/5/12/chartex" xmlns:cx7="http://schemas.microsoft.com/office/drawing/2016/5/13/chartex" xmlns:cx8="http://schemas.microsoft.com/office/drawing/2016/5/14/chartex" xmlns:mc="http://schemas.openxmlformats.org/markup-compatibility/2006" xmlns:aink="http://schemas.microsoft.com/office/drawing/2016/ink" xmlns:am3d="http://schemas.microsoft.com/office/drawing/2017/model3d" xmlns:o="urn:schemas-microsoft-com:office:office" xmlns:oel="http://schemas.microsoft.com/office/2019/extlst" xmlns:r="http://schemas.openxmlformats.org/officeDocument/2006/relationships" xmlns:m="http://schemas.openxmlformats.org/officeDocument/2006/math" xmlns:v="urn:schemas-microsoft-com:vml" xmlns:wp14="http://schemas.microsoft.com/office/word/2010/wordprocessingDrawing" xmlns:wp="http://schemas.openxmlformats.org/drawingml/2006/wordprocessingDrawing" xmlns:w10="urn:schemas-microsoft-com:office:word" xmlns:w="http://schemas.openxmlformats.org/wordprocessingml/2006/main" xmlns:w14="http://schemas.microsoft.com/office/word/2010/wordml" xmlns:w15="http://schemas.microsoft.com/office/word/2012/wordml" xmlns:w16cex="http://schemas.microsoft.com/office/word/2018/wordml/cex" xmlns:w16cid="http://schemas.microsoft.com/office/word/2016/wordml/cid" xmlns:w16="http://schemas.microsoft.com/office/word/2018/wordml" xmlns:w16du="http://schemas.microsoft.com/office/word/2023/wordml/word16du" xmlns:w16sdtdh="http://schemas.microsoft.com/office/word/2020/wordml/sdtdatahash" xmlns:w16se="http://schemas.microsoft.com/office/word/2015/wordml/symex" xmlns:wpg="http://schemas.microsoft.com/office/word/2010/wordprocessingGroup" xmlns:wpi="http://schemas.microsoft.com/office/word/2010/wordprocessingInk" xmlns:wne="http://schemas.microsoft.com/office/word/2006/wordml" xmlns:wps="http://schemas.microsoft.com/office/word/2010/wordprocessingShape" mc:Ignorable="w14 w15 w16se w16cid w16 w16cex w16sdtdh wp14">
   <w:sdt>
     <w:sdtPr>
       <w:rPr>
@@ -2517,7 +3117,7 @@
 </file>
 
 <file path=word/footer2.xml><?xml version="1.0" encoding="utf-8"?>
-<w:ftr xmlns:wpc="http://schemas.microsoft.com/office/word/2010/wordprocessingCanvas" xmlns:cx="http://schemas.microsoft.com/office/drawing/2014/chartex" xmlns:cx1="http://schemas.microsoft.com/office/drawing/2015/9/8/chartex" xmlns:cx2="http://schemas.microsoft.com/office/drawing/2015/10/21/chartex" xmlns:cx3="http://schemas.microsoft.com/office/drawing/2016/5/9/chartex" xmlns:cx4="http://schemas.microsoft.com/office/drawing/2016/5/10/chartex" xmlns:cx5="http://schemas.microsoft.com/office/drawing/2016/5/11/chartex" xmlns:cx6="http://schemas.microsoft.com/office/drawing/2016/5/12/chartex" xmlns:cx7="http://schemas.microsoft.com/office/drawing/2016/5/13/chartex" xmlns:cx8="http://schemas.microsoft.com/office/drawing/2016/5/14/chartex" xmlns:mc="http://schemas.openxmlformats.org/markup-compatibility/2006" xmlns:aink="http://schemas.microsoft.com/office/drawing/2016/ink" xmlns:am3d="http://schemas.microsoft.com/office/drawing/2017/model3d" xmlns:o="urn:schemas-microsoft-com:office:office" xmlns:oel="http://schemas.microsoft.com/office/2019/extlst" xmlns:r="http://schemas.openxmlformats.org/officeDocument/2006/relationships" xmlns:m="http://schemas.openxmlformats.org/officeDocument/2006/math" xmlns:v="urn:schemas-microsoft-com:vml" xmlns:wp14="http://schemas.microsoft.com/office/word/2010/wordprocessingDrawing" xmlns:wp="http://schemas.openxmlformats.org/drawingml/2006/wordprocessingDrawing" xmlns:w10="urn:schemas-microsoft-com:office:word" xmlns:w="http://schemas.openxmlformats.org/wordprocessingml/2006/main" xmlns:w14="http://schemas.microsoft.com/office/word/2010/wordml" xmlns:w15="http://schemas.microsoft.com/office/word/2012/wordml" xmlns:w16cex="http://schemas.microsoft.com/office/word/2018/wordml/cex" xmlns:w16cid="http://schemas.microsoft.com/office/word/2016/wordml/cid" xmlns:w16="http://schemas.microsoft.com/office/word/2018/wordml" xmlns:w16sdtdh="http://schemas.microsoft.com/office/word/2020/wordml/sdtdatahash" xmlns:w16se="http://schemas.microsoft.com/office/word/2015/wordml/symex" xmlns:wpg="http://schemas.microsoft.com/office/word/2010/wordprocessingGroup" xmlns:wpi="http://schemas.microsoft.com/office/word/2010/wordprocessingInk" xmlns:wne="http://schemas.microsoft.com/office/word/2006/wordml" xmlns:wps="http://schemas.microsoft.com/office/word/2010/wordprocessingShape" mc:Ignorable="w14 w15 w16se w16cid w16 w16cex w16sdtdh wp14">
+<w:ftr xmlns:wpc="http://schemas.microsoft.com/office/word/2010/wordprocessingCanvas" xmlns:cx="http://schemas.microsoft.com/office/drawing/2014/chartex" xmlns:cx1="http://schemas.microsoft.com/office/drawing/2015/9/8/chartex" xmlns:cx2="http://schemas.microsoft.com/office/drawing/2015/10/21/chartex" xmlns:cx3="http://schemas.microsoft.com/office/drawing/2016/5/9/chartex" xmlns:cx4="http://schemas.microsoft.com/office/drawing/2016/5/10/chartex" xmlns:cx5="http://schemas.microsoft.com/office/drawing/2016/5/11/chartex" xmlns:cx6="http://schemas.microsoft.com/office/drawing/2016/5/12/chartex" xmlns:cx7="http://schemas.microsoft.com/office/drawing/2016/5/13/chartex" xmlns:cx8="http://schemas.microsoft.com/office/drawing/2016/5/14/chartex" xmlns:mc="http://schemas.openxmlformats.org/markup-compatibility/2006" xmlns:aink="http://schemas.microsoft.com/office/drawing/2016/ink" xmlns:am3d="http://schemas.microsoft.com/office/drawing/2017/model3d" xmlns:o="urn:schemas-microsoft-com:office:office" xmlns:oel="http://schemas.microsoft.com/office/2019/extlst" xmlns:r="http://schemas.openxmlformats.org/officeDocument/2006/relationships" xmlns:m="http://schemas.openxmlformats.org/officeDocument/2006/math" xmlns:v="urn:schemas-microsoft-com:vml" xmlns:wp14="http://schemas.microsoft.com/office/word/2010/wordprocessingDrawing" xmlns:wp="http://schemas.openxmlformats.org/drawingml/2006/wordprocessingDrawing" xmlns:w10="urn:schemas-microsoft-com:office:word" xmlns:w="http://schemas.openxmlformats.org/wordprocessingml/2006/main" xmlns:w14="http://schemas.microsoft.com/office/word/2010/wordml" xmlns:w15="http://schemas.microsoft.com/office/word/2012/wordml" xmlns:w16cex="http://schemas.microsoft.com/office/word/2018/wordml/cex" xmlns:w16cid="http://schemas.microsoft.com/office/word/2016/wordml/cid" xmlns:w16="http://schemas.microsoft.com/office/word/2018/wordml" xmlns:w16du="http://schemas.microsoft.com/office/word/2023/wordml/word16du" xmlns:w16sdtdh="http://schemas.microsoft.com/office/word/2020/wordml/sdtdatahash" xmlns:w16se="http://schemas.microsoft.com/office/word/2015/wordml/symex" xmlns:wpg="http://schemas.microsoft.com/office/word/2010/wordprocessingGroup" xmlns:wpi="http://schemas.microsoft.com/office/word/2010/wordprocessingInk" xmlns:wne="http://schemas.microsoft.com/office/word/2006/wordml" xmlns:wps="http://schemas.microsoft.com/office/word/2010/wordprocessingShape" mc:Ignorable="w14 w15 w16se w16cid w16 w16cex w16sdtdh wp14">
   <w:sdt>
     <w:sdtPr>
       <w:rPr>
@@ -2582,7 +3182,7 @@
 </file>
 
 <file path=word/footnotes.xml><?xml version="1.0" encoding="utf-8"?>
-<w:footnotes xmlns:wpc="http://schemas.microsoft.com/office/word/2010/wordprocessingCanvas" xmlns:cx="http://schemas.microsoft.com/office/drawing/2014/chartex" xmlns:cx1="http://schemas.microsoft.com/office/drawing/2015/9/8/chartex" xmlns:cx2="http://schemas.microsoft.com/office/drawing/2015/10/21/chartex" xmlns:cx3="http://schemas.microsoft.com/office/drawing/2016/5/9/chartex" xmlns:cx4="http://schemas.microsoft.com/office/drawing/2016/5/10/chartex" xmlns:cx5="http://schemas.microsoft.com/office/drawing/2016/5/11/chartex" xmlns:cx6="http://schemas.microsoft.com/office/drawing/2016/5/12/chartex" xmlns:cx7="http://schemas.microsoft.com/office/drawing/2016/5/13/chartex" xmlns:cx8="http://schemas.microsoft.com/office/drawing/2016/5/14/chartex" xmlns:mc="http://schemas.openxmlformats.org/markup-compatibility/2006" xmlns:aink="http://schemas.microsoft.com/office/drawing/2016/ink" xmlns:am3d="http://schemas.microsoft.com/office/drawing/2017/model3d" xmlns:o="urn:schemas-microsoft-com:office:office" xmlns:oel="http://schemas.microsoft.com/office/2019/extlst" xmlns:r="http://schemas.openxmlformats.org/officeDocument/2006/relationships" xmlns:m="http://schemas.openxmlformats.org/officeDocument/2006/math" xmlns:v="urn:schemas-microsoft-com:vml" xmlns:wp14="http://schemas.microsoft.com/office/word/2010/wordprocessingDrawing" xmlns:wp="http://schemas.openxmlformats.org/drawingml/2006/wordprocessingDrawing" xmlns:w10="urn:schemas-microsoft-com:office:word" xmlns:w="http://schemas.openxmlformats.org/wordprocessingml/2006/main" xmlns:w14="http://schemas.microsoft.com/office/word/2010/wordml" xmlns:w15="http://schemas.microsoft.com/office/word/2012/wordml" xmlns:w16cex="http://schemas.microsoft.com/office/word/2018/wordml/cex" xmlns:w16cid="http://schemas.microsoft.com/office/word/2016/wordml/cid" xmlns:w16="http://schemas.microsoft.com/office/word/2018/wordml" xmlns:w16sdtdh="http://schemas.microsoft.com/office/word/2020/wordml/sdtdatahash" xmlns:w16se="http://schemas.microsoft.com/office/word/2015/wordml/symex" xmlns:wpg="http://schemas.microsoft.com/office/word/2010/wordprocessingGroup" xmlns:wpi="http://schemas.microsoft.com/office/word/2010/wordprocessingInk" xmlns:wne="http://schemas.microsoft.com/office/word/2006/wordml" xmlns:wps="http://schemas.microsoft.com/office/word/2010/wordprocessingShape" mc:Ignorable="w14 w15 w16se w16cid w16 w16cex w16sdtdh wp14">
+<w:footnotes xmlns:wpc="http://schemas.microsoft.com/office/word/2010/wordprocessingCanvas" xmlns:cx="http://schemas.microsoft.com/office/drawing/2014/chartex" xmlns:cx1="http://schemas.microsoft.com/office/drawing/2015/9/8/chartex" xmlns:cx2="http://schemas.microsoft.com/office/drawing/2015/10/21/chartex" xmlns:cx3="http://schemas.microsoft.com/office/drawing/2016/5/9/chartex" xmlns:cx4="http://schemas.microsoft.com/office/drawing/2016/5/10/chartex" xmlns:cx5="http://schemas.microsoft.com/office/drawing/2016/5/11/chartex" xmlns:cx6="http://schemas.microsoft.com/office/drawing/2016/5/12/chartex" xmlns:cx7="http://schemas.microsoft.com/office/drawing/2016/5/13/chartex" xmlns:cx8="http://schemas.microsoft.com/office/drawing/2016/5/14/chartex" xmlns:mc="http://schemas.openxmlformats.org/markup-compatibility/2006" xmlns:aink="http://schemas.microsoft.com/office/drawing/2016/ink" xmlns:am3d="http://schemas.microsoft.com/office/drawing/2017/model3d" xmlns:o="urn:schemas-microsoft-com:office:office" xmlns:oel="http://schemas.microsoft.com/office/2019/extlst" xmlns:r="http://schemas.openxmlformats.org/officeDocument/2006/relationships" xmlns:m="http://schemas.openxmlformats.org/officeDocument/2006/math" xmlns:v="urn:schemas-microsoft-com:vml" xmlns:wp14="http://schemas.microsoft.com/office/word/2010/wordprocessingDrawing" xmlns:wp="http://schemas.openxmlformats.org/drawingml/2006/wordprocessingDrawing" xmlns:w10="urn:schemas-microsoft-com:office:word" xmlns:w="http://schemas.openxmlformats.org/wordprocessingml/2006/main" xmlns:w14="http://schemas.microsoft.com/office/word/2010/wordml" xmlns:w15="http://schemas.microsoft.com/office/word/2012/wordml" xmlns:w16cex="http://schemas.microsoft.com/office/word/2018/wordml/cex" xmlns:w16cid="http://schemas.microsoft.com/office/word/2016/wordml/cid" xmlns:w16="http://schemas.microsoft.com/office/word/2018/wordml" xmlns:w16du="http://schemas.microsoft.com/office/word/2023/wordml/word16du" xmlns:w16sdtdh="http://schemas.microsoft.com/office/word/2020/wordml/sdtdatahash" xmlns:w16se="http://schemas.microsoft.com/office/word/2015/wordml/symex" xmlns:wpg="http://schemas.microsoft.com/office/word/2010/wordprocessingGroup" xmlns:wpi="http://schemas.microsoft.com/office/word/2010/wordprocessingInk" xmlns:wne="http://schemas.microsoft.com/office/word/2006/wordml" xmlns:wps="http://schemas.microsoft.com/office/word/2010/wordprocessingShape" mc:Ignorable="w14 w15 w16se w16cid w16 w16cex w16sdtdh wp14">
   <w:footnote w:type="separator" w:id="-1">
     <w:p>
       <w:r>
@@ -3085,7 +3685,6 @@
   <w:style w:type="character" w:default="1" w:styleId="DefaultParagraphFont">
     <w:name w:val="Default Paragraph Font"/>
     <w:uiPriority w:val="1"/>
-    <w:semiHidden/>
     <w:unhideWhenUsed/>
   </w:style>
   <w:style w:type="table" w:default="1" w:styleId="TableNormal">
@@ -3178,7 +3777,6 @@
     <w:next w:val="Normal"/>
     <w:autoRedefine/>
     <w:uiPriority w:val="39"/>
-    <w:semiHidden/>
     <w:unhideWhenUsed/>
     <w:rsid w:val="004610EE"/>
     <w:pPr>
@@ -3199,7 +3797,6 @@
     <w:next w:val="Normal"/>
     <w:autoRedefine/>
     <w:uiPriority w:val="39"/>
-    <w:semiHidden/>
     <w:unhideWhenUsed/>
     <w:rsid w:val="004610EE"/>
     <w:pPr>

</xml_diff>

<commit_message>
Added group name and changed formatting of the two files
</commit_message>
<xml_diff>
--- a/Project Document/Team Information.docx
+++ b/Project Document/Team Information.docx
@@ -1,18 +1,18 @@
 
 <file path=word/document.xml><?xml version="1.0" encoding="utf-8"?>
-<w:document xmlns:wpc="http://schemas.microsoft.com/office/word/2010/wordprocessingCanvas" xmlns:cx="http://schemas.microsoft.com/office/drawing/2014/chartex" xmlns:cx1="http://schemas.microsoft.com/office/drawing/2015/9/8/chartex" xmlns:cx2="http://schemas.microsoft.com/office/drawing/2015/10/21/chartex" xmlns:cx3="http://schemas.microsoft.com/office/drawing/2016/5/9/chartex" xmlns:cx4="http://schemas.microsoft.com/office/drawing/2016/5/10/chartex" xmlns:cx5="http://schemas.microsoft.com/office/drawing/2016/5/11/chartex" xmlns:cx6="http://schemas.microsoft.com/office/drawing/2016/5/12/chartex" xmlns:cx7="http://schemas.microsoft.com/office/drawing/2016/5/13/chartex" xmlns:cx8="http://schemas.microsoft.com/office/drawing/2016/5/14/chartex" xmlns:mc="http://schemas.openxmlformats.org/markup-compatibility/2006" xmlns:aink="http://schemas.microsoft.com/office/drawing/2016/ink" xmlns:am3d="http://schemas.microsoft.com/office/drawing/2017/model3d" xmlns:o="urn:schemas-microsoft-com:office:office" xmlns:oel="http://schemas.microsoft.com/office/2019/extlst" xmlns:r="http://schemas.openxmlformats.org/officeDocument/2006/relationships" xmlns:m="http://schemas.openxmlformats.org/officeDocument/2006/math" xmlns:v="urn:schemas-microsoft-com:vml" xmlns:wp14="http://schemas.microsoft.com/office/word/2010/wordprocessingDrawing" xmlns:wp="http://schemas.openxmlformats.org/drawingml/2006/wordprocessingDrawing" xmlns:w10="urn:schemas-microsoft-com:office:word" xmlns:w="http://schemas.openxmlformats.org/wordprocessingml/2006/main" xmlns:w14="http://schemas.microsoft.com/office/word/2010/wordml" xmlns:w15="http://schemas.microsoft.com/office/word/2012/wordml" xmlns:w16cex="http://schemas.microsoft.com/office/word/2018/wordml/cex" xmlns:w16cid="http://schemas.microsoft.com/office/word/2016/wordml/cid" xmlns:w16="http://schemas.microsoft.com/office/word/2018/wordml" xmlns:w16du="http://schemas.microsoft.com/office/word/2023/wordml/word16du" xmlns:w16sdtdh="http://schemas.microsoft.com/office/word/2020/wordml/sdtdatahash" xmlns:w16se="http://schemas.microsoft.com/office/word/2015/wordml/symex" xmlns:wpg="http://schemas.microsoft.com/office/word/2010/wordprocessingGroup" xmlns:wpi="http://schemas.microsoft.com/office/word/2010/wordprocessingInk" xmlns:wne="http://schemas.microsoft.com/office/word/2006/wordml" xmlns:wps="http://schemas.microsoft.com/office/word/2010/wordprocessingShape" mc:Ignorable="w14 w15 w16se w16cid w16 w16cex w16sdtdh wp14">
+<w:document xmlns:wpc="http://schemas.microsoft.com/office/word/2010/wordprocessingCanvas" xmlns:cx="http://schemas.microsoft.com/office/drawing/2014/chartex" xmlns:cx1="http://schemas.microsoft.com/office/drawing/2015/9/8/chartex" xmlns:cx2="http://schemas.microsoft.com/office/drawing/2015/10/21/chartex" xmlns:cx3="http://schemas.microsoft.com/office/drawing/2016/5/9/chartex" xmlns:cx4="http://schemas.microsoft.com/office/drawing/2016/5/10/chartex" xmlns:cx5="http://schemas.microsoft.com/office/drawing/2016/5/11/chartex" xmlns:cx6="http://schemas.microsoft.com/office/drawing/2016/5/12/chartex" xmlns:cx7="http://schemas.microsoft.com/office/drawing/2016/5/13/chartex" xmlns:cx8="http://schemas.microsoft.com/office/drawing/2016/5/14/chartex" xmlns:mc="http://schemas.openxmlformats.org/markup-compatibility/2006" xmlns:aink="http://schemas.microsoft.com/office/drawing/2016/ink" xmlns:am3d="http://schemas.microsoft.com/office/drawing/2017/model3d" xmlns:o="urn:schemas-microsoft-com:office:office" xmlns:oel="http://schemas.microsoft.com/office/2019/extlst" xmlns:r="http://schemas.openxmlformats.org/officeDocument/2006/relationships" xmlns:m="http://schemas.openxmlformats.org/officeDocument/2006/math" xmlns:v="urn:schemas-microsoft-com:vml" xmlns:wp14="http://schemas.microsoft.com/office/word/2010/wordprocessingDrawing" xmlns:wp="http://schemas.openxmlformats.org/drawingml/2006/wordprocessingDrawing" xmlns:w10="urn:schemas-microsoft-com:office:word" xmlns:w="http://schemas.openxmlformats.org/wordprocessingml/2006/main" xmlns:w14="http://schemas.microsoft.com/office/word/2010/wordml" xmlns:w15="http://schemas.microsoft.com/office/word/2012/wordml" xmlns:w16cex="http://schemas.microsoft.com/office/word/2018/wordml/cex" xmlns:w16cid="http://schemas.microsoft.com/office/word/2016/wordml/cid" xmlns:w16="http://schemas.microsoft.com/office/word/2018/wordml" xmlns:w16sdtdh="http://schemas.microsoft.com/office/word/2020/wordml/sdtdatahash" xmlns:w16se="http://schemas.microsoft.com/office/word/2015/wordml/symex" xmlns:wpg="http://schemas.microsoft.com/office/word/2010/wordprocessingGroup" xmlns:wpi="http://schemas.microsoft.com/office/word/2010/wordprocessingInk" xmlns:wne="http://schemas.microsoft.com/office/word/2006/wordml" xmlns:wps="http://schemas.microsoft.com/office/word/2010/wordprocessingShape" mc:Ignorable="w14 w15 w16se w16cid w16 w16cex w16sdtdh wp14">
   <w:body>
     <w:p>
       <w:pPr>
         <w:jc w:val="center"/>
         <w:rPr>
-          <w:rFonts w:ascii="Times New Roman" w:eastAsia="Times New Roman" w:hAnsi="Times New Roman" w:cs="Times New Roman"/>
+          <w:rFonts w:asciiTheme="majorHAnsi" w:eastAsia="Times New Roman" w:hAnsiTheme="majorHAnsi" w:cstheme="majorHAnsi"/>
           <w:color w:val="000000"/>
         </w:rPr>
       </w:pPr>
       <w:r>
         <w:rPr>
-          <w:rFonts w:ascii="Arial" w:eastAsia="Times New Roman" w:hAnsi="Arial" w:cs="Arial"/>
+          <w:rFonts w:asciiTheme="majorHAnsi" w:eastAsia="Times New Roman" w:hAnsiTheme="majorHAnsi" w:cstheme="majorHAnsi"/>
           <w:b/>
           <w:bCs/>
           <w:color w:val="000000"/>
@@ -26,13 +26,13 @@
       <w:pPr>
         <w:jc w:val="center"/>
         <w:rPr>
-          <w:rFonts w:ascii="Times New Roman" w:eastAsia="Times New Roman" w:hAnsi="Times New Roman" w:cs="Times New Roman"/>
+          <w:rFonts w:asciiTheme="majorHAnsi" w:eastAsia="Times New Roman" w:hAnsiTheme="majorHAnsi" w:cstheme="majorHAnsi"/>
           <w:color w:val="000000"/>
         </w:rPr>
       </w:pPr>
       <w:r>
         <w:rPr>
-          <w:rFonts w:ascii="Arial" w:eastAsia="Times New Roman" w:hAnsi="Arial" w:cs="Arial"/>
+          <w:rFonts w:asciiTheme="majorHAnsi" w:eastAsia="Times New Roman" w:hAnsiTheme="majorHAnsi" w:cstheme="majorHAnsi"/>
           <w:b/>
           <w:bCs/>
           <w:color w:val="000000"/>
@@ -133,13 +133,13 @@
         <w:spacing w:after="60"/>
         <w:jc w:val="center"/>
         <w:rPr>
-          <w:rFonts w:ascii="Times New Roman" w:eastAsia="Times New Roman" w:hAnsi="Times New Roman" w:cs="Times New Roman"/>
+          <w:rFonts w:asciiTheme="majorHAnsi" w:eastAsia="Times New Roman" w:hAnsiTheme="majorHAnsi" w:cstheme="majorHAnsi"/>
           <w:color w:val="000000"/>
         </w:rPr>
       </w:pPr>
       <w:r>
         <w:rPr>
-          <w:rFonts w:ascii="Arial" w:eastAsia="Times New Roman" w:hAnsi="Arial" w:cs="Arial"/>
+          <w:rFonts w:asciiTheme="majorHAnsi" w:eastAsia="Times New Roman" w:hAnsiTheme="majorHAnsi" w:cstheme="majorHAnsi"/>
           <w:color w:val="000000"/>
           <w:sz w:val="52"/>
           <w:szCs w:val="52"/>
@@ -230,20 +230,24 @@
       <w:pPr>
         <w:jc w:val="center"/>
         <w:rPr>
-          <w:rFonts w:ascii="Times New Roman" w:eastAsia="Times New Roman" w:hAnsi="Times New Roman" w:cs="Times New Roman"/>
-          <w:color w:val="000000"/>
-        </w:rPr>
-      </w:pPr>
-      <w:r>
-        <w:rPr>
-          <w:rFonts w:ascii="Arial" w:eastAsia="Times New Roman" w:hAnsi="Arial" w:cs="Arial"/>
+          <w:rFonts w:asciiTheme="majorHAnsi" w:eastAsia="Times New Roman" w:hAnsiTheme="majorHAnsi" w:cstheme="majorHAnsi"/>
           <w:b/>
           <w:bCs/>
           <w:color w:val="000000"/>
           <w:sz w:val="26"/>
           <w:szCs w:val="26"/>
         </w:rPr>
-        <w:t>“Group Name”:</w:t>
+      </w:pPr>
+      <w:r>
+        <w:rPr>
+          <w:rFonts w:asciiTheme="majorHAnsi" w:eastAsia="Times New Roman" w:hAnsiTheme="majorHAnsi" w:cstheme="majorHAnsi"/>
+          <w:b/>
+          <w:bCs/>
+          <w:color w:val="000000"/>
+          <w:sz w:val="26"/>
+          <w:szCs w:val="26"/>
+        </w:rPr>
+        <w:t>Torino Development United</w:t>
       </w:r>
     </w:p>
     <w:p>
@@ -261,27 +265,7 @@
           <w:sz w:val="22"/>
           <w:szCs w:val="22"/>
         </w:rPr>
-        <w:t xml:space="preserve">Soo Guan Yin, Chua Jun </w:t>
-      </w:r>
-      <w:proofErr w:type="spellStart"/>
-      <w:r>
-        <w:rPr>
-          <w:rFonts w:ascii="Arial" w:eastAsia="Times New Roman" w:hAnsi="Arial" w:cs="Arial"/>
-          <w:color w:val="000000"/>
-          <w:sz w:val="22"/>
-          <w:szCs w:val="22"/>
-        </w:rPr>
-        <w:t>Jie</w:t>
-      </w:r>
-      <w:proofErr w:type="spellEnd"/>
-      <w:r>
-        <w:rPr>
-          <w:rFonts w:ascii="Arial" w:eastAsia="Times New Roman" w:hAnsi="Arial" w:cs="Arial"/>
-          <w:color w:val="000000"/>
-          <w:sz w:val="22"/>
-          <w:szCs w:val="22"/>
-        </w:rPr>
-        <w:t xml:space="preserve">, Justin </w:t>
+        <w:t xml:space="preserve">Soo Guan Yin, Chua Jun Jie, Justin </w:t>
       </w:r>
       <w:proofErr w:type="spellStart"/>
       <w:r>
@@ -3033,7 +3017,7 @@
 </file>
 
 <file path=word/endnotes.xml><?xml version="1.0" encoding="utf-8"?>
-<w:endnotes xmlns:wpc="http://schemas.microsoft.com/office/word/2010/wordprocessingCanvas" xmlns:cx="http://schemas.microsoft.com/office/drawing/2014/chartex" xmlns:cx1="http://schemas.microsoft.com/office/drawing/2015/9/8/chartex" xmlns:cx2="http://schemas.microsoft.com/office/drawing/2015/10/21/chartex" xmlns:cx3="http://schemas.microsoft.com/office/drawing/2016/5/9/chartex" xmlns:cx4="http://schemas.microsoft.com/office/drawing/2016/5/10/chartex" xmlns:cx5="http://schemas.microsoft.com/office/drawing/2016/5/11/chartex" xmlns:cx6="http://schemas.microsoft.com/office/drawing/2016/5/12/chartex" xmlns:cx7="http://schemas.microsoft.com/office/drawing/2016/5/13/chartex" xmlns:cx8="http://schemas.microsoft.com/office/drawing/2016/5/14/chartex" xmlns:mc="http://schemas.openxmlformats.org/markup-compatibility/2006" xmlns:aink="http://schemas.microsoft.com/office/drawing/2016/ink" xmlns:am3d="http://schemas.microsoft.com/office/drawing/2017/model3d" xmlns:o="urn:schemas-microsoft-com:office:office" xmlns:oel="http://schemas.microsoft.com/office/2019/extlst" xmlns:r="http://schemas.openxmlformats.org/officeDocument/2006/relationships" xmlns:m="http://schemas.openxmlformats.org/officeDocument/2006/math" xmlns:v="urn:schemas-microsoft-com:vml" xmlns:wp14="http://schemas.microsoft.com/office/word/2010/wordprocessingDrawing" xmlns:wp="http://schemas.openxmlformats.org/drawingml/2006/wordprocessingDrawing" xmlns:w10="urn:schemas-microsoft-com:office:word" xmlns:w="http://schemas.openxmlformats.org/wordprocessingml/2006/main" xmlns:w14="http://schemas.microsoft.com/office/word/2010/wordml" xmlns:w15="http://schemas.microsoft.com/office/word/2012/wordml" xmlns:w16cex="http://schemas.microsoft.com/office/word/2018/wordml/cex" xmlns:w16cid="http://schemas.microsoft.com/office/word/2016/wordml/cid" xmlns:w16="http://schemas.microsoft.com/office/word/2018/wordml" xmlns:w16du="http://schemas.microsoft.com/office/word/2023/wordml/word16du" xmlns:w16sdtdh="http://schemas.microsoft.com/office/word/2020/wordml/sdtdatahash" xmlns:w16se="http://schemas.microsoft.com/office/word/2015/wordml/symex" xmlns:wpg="http://schemas.microsoft.com/office/word/2010/wordprocessingGroup" xmlns:wpi="http://schemas.microsoft.com/office/word/2010/wordprocessingInk" xmlns:wne="http://schemas.microsoft.com/office/word/2006/wordml" xmlns:wps="http://schemas.microsoft.com/office/word/2010/wordprocessingShape" mc:Ignorable="w14 w15 w16se w16cid w16 w16cex w16sdtdh wp14">
+<w:endnotes xmlns:wpc="http://schemas.microsoft.com/office/word/2010/wordprocessingCanvas" xmlns:cx="http://schemas.microsoft.com/office/drawing/2014/chartex" xmlns:cx1="http://schemas.microsoft.com/office/drawing/2015/9/8/chartex" xmlns:cx2="http://schemas.microsoft.com/office/drawing/2015/10/21/chartex" xmlns:cx3="http://schemas.microsoft.com/office/drawing/2016/5/9/chartex" xmlns:cx4="http://schemas.microsoft.com/office/drawing/2016/5/10/chartex" xmlns:cx5="http://schemas.microsoft.com/office/drawing/2016/5/11/chartex" xmlns:cx6="http://schemas.microsoft.com/office/drawing/2016/5/12/chartex" xmlns:cx7="http://schemas.microsoft.com/office/drawing/2016/5/13/chartex" xmlns:cx8="http://schemas.microsoft.com/office/drawing/2016/5/14/chartex" xmlns:mc="http://schemas.openxmlformats.org/markup-compatibility/2006" xmlns:aink="http://schemas.microsoft.com/office/drawing/2016/ink" xmlns:am3d="http://schemas.microsoft.com/office/drawing/2017/model3d" xmlns:o="urn:schemas-microsoft-com:office:office" xmlns:oel="http://schemas.microsoft.com/office/2019/extlst" xmlns:r="http://schemas.openxmlformats.org/officeDocument/2006/relationships" xmlns:m="http://schemas.openxmlformats.org/officeDocument/2006/math" xmlns:v="urn:schemas-microsoft-com:vml" xmlns:wp14="http://schemas.microsoft.com/office/word/2010/wordprocessingDrawing" xmlns:wp="http://schemas.openxmlformats.org/drawingml/2006/wordprocessingDrawing" xmlns:w10="urn:schemas-microsoft-com:office:word" xmlns:w="http://schemas.openxmlformats.org/wordprocessingml/2006/main" xmlns:w14="http://schemas.microsoft.com/office/word/2010/wordml" xmlns:w15="http://schemas.microsoft.com/office/word/2012/wordml" xmlns:w16cex="http://schemas.microsoft.com/office/word/2018/wordml/cex" xmlns:w16cid="http://schemas.microsoft.com/office/word/2016/wordml/cid" xmlns:w16="http://schemas.microsoft.com/office/word/2018/wordml" xmlns:w16sdtdh="http://schemas.microsoft.com/office/word/2020/wordml/sdtdatahash" xmlns:w16se="http://schemas.microsoft.com/office/word/2015/wordml/symex" xmlns:wpg="http://schemas.microsoft.com/office/word/2010/wordprocessingGroup" xmlns:wpi="http://schemas.microsoft.com/office/word/2010/wordprocessingInk" xmlns:wne="http://schemas.microsoft.com/office/word/2006/wordml" xmlns:wps="http://schemas.microsoft.com/office/word/2010/wordprocessingShape" mc:Ignorable="w14 w15 w16se w16cid w16 w16cex w16sdtdh wp14">
   <w:endnote w:type="separator" w:id="-1">
     <w:p>
       <w:r>
@@ -3052,7 +3036,7 @@
 </file>
 
 <file path=word/footer1.xml><?xml version="1.0" encoding="utf-8"?>
-<w:ftr xmlns:wpc="http://schemas.microsoft.com/office/word/2010/wordprocessingCanvas" xmlns:cx="http://schemas.microsoft.com/office/drawing/2014/chartex" xmlns:cx1="http://schemas.microsoft.com/office/drawing/2015/9/8/chartex" xmlns:cx2="http://schemas.microsoft.com/office/drawing/2015/10/21/chartex" xmlns:cx3="http://schemas.microsoft.com/office/drawing/2016/5/9/chartex" xmlns:cx4="http://schemas.microsoft.com/office/drawing/2016/5/10/chartex" xmlns:cx5="http://schemas.microsoft.com/office/drawing/2016/5/11/chartex" xmlns:cx6="http://schemas.microsoft.com/office/drawing/2016/5/12/chartex" xmlns:cx7="http://schemas.microsoft.com/office/drawing/2016/5/13/chartex" xmlns:cx8="http://schemas.microsoft.com/office/drawing/2016/5/14/chartex" xmlns:mc="http://schemas.openxmlformats.org/markup-compatibility/2006" xmlns:aink="http://schemas.microsoft.com/office/drawing/2016/ink" xmlns:am3d="http://schemas.microsoft.com/office/drawing/2017/model3d" xmlns:o="urn:schemas-microsoft-com:office:office" xmlns:oel="http://schemas.microsoft.com/office/2019/extlst" xmlns:r="http://schemas.openxmlformats.org/officeDocument/2006/relationships" xmlns:m="http://schemas.openxmlformats.org/officeDocument/2006/math" xmlns:v="urn:schemas-microsoft-com:vml" xmlns:wp14="http://schemas.microsoft.com/office/word/2010/wordprocessingDrawing" xmlns:wp="http://schemas.openxmlformats.org/drawingml/2006/wordprocessingDrawing" xmlns:w10="urn:schemas-microsoft-com:office:word" xmlns:w="http://schemas.openxmlformats.org/wordprocessingml/2006/main" xmlns:w14="http://schemas.microsoft.com/office/word/2010/wordml" xmlns:w15="http://schemas.microsoft.com/office/word/2012/wordml" xmlns:w16cex="http://schemas.microsoft.com/office/word/2018/wordml/cex" xmlns:w16cid="http://schemas.microsoft.com/office/word/2016/wordml/cid" xmlns:w16="http://schemas.microsoft.com/office/word/2018/wordml" xmlns:w16du="http://schemas.microsoft.com/office/word/2023/wordml/word16du" xmlns:w16sdtdh="http://schemas.microsoft.com/office/word/2020/wordml/sdtdatahash" xmlns:w16se="http://schemas.microsoft.com/office/word/2015/wordml/symex" xmlns:wpg="http://schemas.microsoft.com/office/word/2010/wordprocessingGroup" xmlns:wpi="http://schemas.microsoft.com/office/word/2010/wordprocessingInk" xmlns:wne="http://schemas.microsoft.com/office/word/2006/wordml" xmlns:wps="http://schemas.microsoft.com/office/word/2010/wordprocessingShape" mc:Ignorable="w14 w15 w16se w16cid w16 w16cex w16sdtdh wp14">
+<w:ftr xmlns:wpc="http://schemas.microsoft.com/office/word/2010/wordprocessingCanvas" xmlns:cx="http://schemas.microsoft.com/office/drawing/2014/chartex" xmlns:cx1="http://schemas.microsoft.com/office/drawing/2015/9/8/chartex" xmlns:cx2="http://schemas.microsoft.com/office/drawing/2015/10/21/chartex" xmlns:cx3="http://schemas.microsoft.com/office/drawing/2016/5/9/chartex" xmlns:cx4="http://schemas.microsoft.com/office/drawing/2016/5/10/chartex" xmlns:cx5="http://schemas.microsoft.com/office/drawing/2016/5/11/chartex" xmlns:cx6="http://schemas.microsoft.com/office/drawing/2016/5/12/chartex" xmlns:cx7="http://schemas.microsoft.com/office/drawing/2016/5/13/chartex" xmlns:cx8="http://schemas.microsoft.com/office/drawing/2016/5/14/chartex" xmlns:mc="http://schemas.openxmlformats.org/markup-compatibility/2006" xmlns:aink="http://schemas.microsoft.com/office/drawing/2016/ink" xmlns:am3d="http://schemas.microsoft.com/office/drawing/2017/model3d" xmlns:o="urn:schemas-microsoft-com:office:office" xmlns:oel="http://schemas.microsoft.com/office/2019/extlst" xmlns:r="http://schemas.openxmlformats.org/officeDocument/2006/relationships" xmlns:m="http://schemas.openxmlformats.org/officeDocument/2006/math" xmlns:v="urn:schemas-microsoft-com:vml" xmlns:wp14="http://schemas.microsoft.com/office/word/2010/wordprocessingDrawing" xmlns:wp="http://schemas.openxmlformats.org/drawingml/2006/wordprocessingDrawing" xmlns:w10="urn:schemas-microsoft-com:office:word" xmlns:w="http://schemas.openxmlformats.org/wordprocessingml/2006/main" xmlns:w14="http://schemas.microsoft.com/office/word/2010/wordml" xmlns:w15="http://schemas.microsoft.com/office/word/2012/wordml" xmlns:w16cex="http://schemas.microsoft.com/office/word/2018/wordml/cex" xmlns:w16cid="http://schemas.microsoft.com/office/word/2016/wordml/cid" xmlns:w16="http://schemas.microsoft.com/office/word/2018/wordml" xmlns:w16sdtdh="http://schemas.microsoft.com/office/word/2020/wordml/sdtdatahash" xmlns:w16se="http://schemas.microsoft.com/office/word/2015/wordml/symex" xmlns:wpg="http://schemas.microsoft.com/office/word/2010/wordprocessingGroup" xmlns:wpi="http://schemas.microsoft.com/office/word/2010/wordprocessingInk" xmlns:wne="http://schemas.microsoft.com/office/word/2006/wordml" xmlns:wps="http://schemas.microsoft.com/office/word/2010/wordprocessingShape" mc:Ignorable="w14 w15 w16se w16cid w16 w16cex w16sdtdh wp14">
   <w:sdt>
     <w:sdtPr>
       <w:rPr>
@@ -3117,7 +3101,7 @@
 </file>
 
 <file path=word/footer2.xml><?xml version="1.0" encoding="utf-8"?>
-<w:ftr xmlns:wpc="http://schemas.microsoft.com/office/word/2010/wordprocessingCanvas" xmlns:cx="http://schemas.microsoft.com/office/drawing/2014/chartex" xmlns:cx1="http://schemas.microsoft.com/office/drawing/2015/9/8/chartex" xmlns:cx2="http://schemas.microsoft.com/office/drawing/2015/10/21/chartex" xmlns:cx3="http://schemas.microsoft.com/office/drawing/2016/5/9/chartex" xmlns:cx4="http://schemas.microsoft.com/office/drawing/2016/5/10/chartex" xmlns:cx5="http://schemas.microsoft.com/office/drawing/2016/5/11/chartex" xmlns:cx6="http://schemas.microsoft.com/office/drawing/2016/5/12/chartex" xmlns:cx7="http://schemas.microsoft.com/office/drawing/2016/5/13/chartex" xmlns:cx8="http://schemas.microsoft.com/office/drawing/2016/5/14/chartex" xmlns:mc="http://schemas.openxmlformats.org/markup-compatibility/2006" xmlns:aink="http://schemas.microsoft.com/office/drawing/2016/ink" xmlns:am3d="http://schemas.microsoft.com/office/drawing/2017/model3d" xmlns:o="urn:schemas-microsoft-com:office:office" xmlns:oel="http://schemas.microsoft.com/office/2019/extlst" xmlns:r="http://schemas.openxmlformats.org/officeDocument/2006/relationships" xmlns:m="http://schemas.openxmlformats.org/officeDocument/2006/math" xmlns:v="urn:schemas-microsoft-com:vml" xmlns:wp14="http://schemas.microsoft.com/office/word/2010/wordprocessingDrawing" xmlns:wp="http://schemas.openxmlformats.org/drawingml/2006/wordprocessingDrawing" xmlns:w10="urn:schemas-microsoft-com:office:word" xmlns:w="http://schemas.openxmlformats.org/wordprocessingml/2006/main" xmlns:w14="http://schemas.microsoft.com/office/word/2010/wordml" xmlns:w15="http://schemas.microsoft.com/office/word/2012/wordml" xmlns:w16cex="http://schemas.microsoft.com/office/word/2018/wordml/cex" xmlns:w16cid="http://schemas.microsoft.com/office/word/2016/wordml/cid" xmlns:w16="http://schemas.microsoft.com/office/word/2018/wordml" xmlns:w16du="http://schemas.microsoft.com/office/word/2023/wordml/word16du" xmlns:w16sdtdh="http://schemas.microsoft.com/office/word/2020/wordml/sdtdatahash" xmlns:w16se="http://schemas.microsoft.com/office/word/2015/wordml/symex" xmlns:wpg="http://schemas.microsoft.com/office/word/2010/wordprocessingGroup" xmlns:wpi="http://schemas.microsoft.com/office/word/2010/wordprocessingInk" xmlns:wne="http://schemas.microsoft.com/office/word/2006/wordml" xmlns:wps="http://schemas.microsoft.com/office/word/2010/wordprocessingShape" mc:Ignorable="w14 w15 w16se w16cid w16 w16cex w16sdtdh wp14">
+<w:ftr xmlns:wpc="http://schemas.microsoft.com/office/word/2010/wordprocessingCanvas" xmlns:cx="http://schemas.microsoft.com/office/drawing/2014/chartex" xmlns:cx1="http://schemas.microsoft.com/office/drawing/2015/9/8/chartex" xmlns:cx2="http://schemas.microsoft.com/office/drawing/2015/10/21/chartex" xmlns:cx3="http://schemas.microsoft.com/office/drawing/2016/5/9/chartex" xmlns:cx4="http://schemas.microsoft.com/office/drawing/2016/5/10/chartex" xmlns:cx5="http://schemas.microsoft.com/office/drawing/2016/5/11/chartex" xmlns:cx6="http://schemas.microsoft.com/office/drawing/2016/5/12/chartex" xmlns:cx7="http://schemas.microsoft.com/office/drawing/2016/5/13/chartex" xmlns:cx8="http://schemas.microsoft.com/office/drawing/2016/5/14/chartex" xmlns:mc="http://schemas.openxmlformats.org/markup-compatibility/2006" xmlns:aink="http://schemas.microsoft.com/office/drawing/2016/ink" xmlns:am3d="http://schemas.microsoft.com/office/drawing/2017/model3d" xmlns:o="urn:schemas-microsoft-com:office:office" xmlns:oel="http://schemas.microsoft.com/office/2019/extlst" xmlns:r="http://schemas.openxmlformats.org/officeDocument/2006/relationships" xmlns:m="http://schemas.openxmlformats.org/officeDocument/2006/math" xmlns:v="urn:schemas-microsoft-com:vml" xmlns:wp14="http://schemas.microsoft.com/office/word/2010/wordprocessingDrawing" xmlns:wp="http://schemas.openxmlformats.org/drawingml/2006/wordprocessingDrawing" xmlns:w10="urn:schemas-microsoft-com:office:word" xmlns:w="http://schemas.openxmlformats.org/wordprocessingml/2006/main" xmlns:w14="http://schemas.microsoft.com/office/word/2010/wordml" xmlns:w15="http://schemas.microsoft.com/office/word/2012/wordml" xmlns:w16cex="http://schemas.microsoft.com/office/word/2018/wordml/cex" xmlns:w16cid="http://schemas.microsoft.com/office/word/2016/wordml/cid" xmlns:w16="http://schemas.microsoft.com/office/word/2018/wordml" xmlns:w16sdtdh="http://schemas.microsoft.com/office/word/2020/wordml/sdtdatahash" xmlns:w16se="http://schemas.microsoft.com/office/word/2015/wordml/symex" xmlns:wpg="http://schemas.microsoft.com/office/word/2010/wordprocessingGroup" xmlns:wpi="http://schemas.microsoft.com/office/word/2010/wordprocessingInk" xmlns:wne="http://schemas.microsoft.com/office/word/2006/wordml" xmlns:wps="http://schemas.microsoft.com/office/word/2010/wordprocessingShape" mc:Ignorable="w14 w15 w16se w16cid w16 w16cex w16sdtdh wp14">
   <w:sdt>
     <w:sdtPr>
       <w:rPr>
@@ -3182,7 +3166,7 @@
 </file>
 
 <file path=word/footnotes.xml><?xml version="1.0" encoding="utf-8"?>
-<w:footnotes xmlns:wpc="http://schemas.microsoft.com/office/word/2010/wordprocessingCanvas" xmlns:cx="http://schemas.microsoft.com/office/drawing/2014/chartex" xmlns:cx1="http://schemas.microsoft.com/office/drawing/2015/9/8/chartex" xmlns:cx2="http://schemas.microsoft.com/office/drawing/2015/10/21/chartex" xmlns:cx3="http://schemas.microsoft.com/office/drawing/2016/5/9/chartex" xmlns:cx4="http://schemas.microsoft.com/office/drawing/2016/5/10/chartex" xmlns:cx5="http://schemas.microsoft.com/office/drawing/2016/5/11/chartex" xmlns:cx6="http://schemas.microsoft.com/office/drawing/2016/5/12/chartex" xmlns:cx7="http://schemas.microsoft.com/office/drawing/2016/5/13/chartex" xmlns:cx8="http://schemas.microsoft.com/office/drawing/2016/5/14/chartex" xmlns:mc="http://schemas.openxmlformats.org/markup-compatibility/2006" xmlns:aink="http://schemas.microsoft.com/office/drawing/2016/ink" xmlns:am3d="http://schemas.microsoft.com/office/drawing/2017/model3d" xmlns:o="urn:schemas-microsoft-com:office:office" xmlns:oel="http://schemas.microsoft.com/office/2019/extlst" xmlns:r="http://schemas.openxmlformats.org/officeDocument/2006/relationships" xmlns:m="http://schemas.openxmlformats.org/officeDocument/2006/math" xmlns:v="urn:schemas-microsoft-com:vml" xmlns:wp14="http://schemas.microsoft.com/office/word/2010/wordprocessingDrawing" xmlns:wp="http://schemas.openxmlformats.org/drawingml/2006/wordprocessingDrawing" xmlns:w10="urn:schemas-microsoft-com:office:word" xmlns:w="http://schemas.openxmlformats.org/wordprocessingml/2006/main" xmlns:w14="http://schemas.microsoft.com/office/word/2010/wordml" xmlns:w15="http://schemas.microsoft.com/office/word/2012/wordml" xmlns:w16cex="http://schemas.microsoft.com/office/word/2018/wordml/cex" xmlns:w16cid="http://schemas.microsoft.com/office/word/2016/wordml/cid" xmlns:w16="http://schemas.microsoft.com/office/word/2018/wordml" xmlns:w16du="http://schemas.microsoft.com/office/word/2023/wordml/word16du" xmlns:w16sdtdh="http://schemas.microsoft.com/office/word/2020/wordml/sdtdatahash" xmlns:w16se="http://schemas.microsoft.com/office/word/2015/wordml/symex" xmlns:wpg="http://schemas.microsoft.com/office/word/2010/wordprocessingGroup" xmlns:wpi="http://schemas.microsoft.com/office/word/2010/wordprocessingInk" xmlns:wne="http://schemas.microsoft.com/office/word/2006/wordml" xmlns:wps="http://schemas.microsoft.com/office/word/2010/wordprocessingShape" mc:Ignorable="w14 w15 w16se w16cid w16 w16cex w16sdtdh wp14">
+<w:footnotes xmlns:wpc="http://schemas.microsoft.com/office/word/2010/wordprocessingCanvas" xmlns:cx="http://schemas.microsoft.com/office/drawing/2014/chartex" xmlns:cx1="http://schemas.microsoft.com/office/drawing/2015/9/8/chartex" xmlns:cx2="http://schemas.microsoft.com/office/drawing/2015/10/21/chartex" xmlns:cx3="http://schemas.microsoft.com/office/drawing/2016/5/9/chartex" xmlns:cx4="http://schemas.microsoft.com/office/drawing/2016/5/10/chartex" xmlns:cx5="http://schemas.microsoft.com/office/drawing/2016/5/11/chartex" xmlns:cx6="http://schemas.microsoft.com/office/drawing/2016/5/12/chartex" xmlns:cx7="http://schemas.microsoft.com/office/drawing/2016/5/13/chartex" xmlns:cx8="http://schemas.microsoft.com/office/drawing/2016/5/14/chartex" xmlns:mc="http://schemas.openxmlformats.org/markup-compatibility/2006" xmlns:aink="http://schemas.microsoft.com/office/drawing/2016/ink" xmlns:am3d="http://schemas.microsoft.com/office/drawing/2017/model3d" xmlns:o="urn:schemas-microsoft-com:office:office" xmlns:oel="http://schemas.microsoft.com/office/2019/extlst" xmlns:r="http://schemas.openxmlformats.org/officeDocument/2006/relationships" xmlns:m="http://schemas.openxmlformats.org/officeDocument/2006/math" xmlns:v="urn:schemas-microsoft-com:vml" xmlns:wp14="http://schemas.microsoft.com/office/word/2010/wordprocessingDrawing" xmlns:wp="http://schemas.openxmlformats.org/drawingml/2006/wordprocessingDrawing" xmlns:w10="urn:schemas-microsoft-com:office:word" xmlns:w="http://schemas.openxmlformats.org/wordprocessingml/2006/main" xmlns:w14="http://schemas.microsoft.com/office/word/2010/wordml" xmlns:w15="http://schemas.microsoft.com/office/word/2012/wordml" xmlns:w16cex="http://schemas.microsoft.com/office/word/2018/wordml/cex" xmlns:w16cid="http://schemas.microsoft.com/office/word/2016/wordml/cid" xmlns:w16="http://schemas.microsoft.com/office/word/2018/wordml" xmlns:w16sdtdh="http://schemas.microsoft.com/office/word/2020/wordml/sdtdatahash" xmlns:w16se="http://schemas.microsoft.com/office/word/2015/wordml/symex" xmlns:wpg="http://schemas.microsoft.com/office/word/2010/wordprocessingGroup" xmlns:wpi="http://schemas.microsoft.com/office/word/2010/wordprocessingInk" xmlns:wne="http://schemas.microsoft.com/office/word/2006/wordml" xmlns:wps="http://schemas.microsoft.com/office/word/2010/wordprocessingShape" mc:Ignorable="w14 w15 w16se w16cid w16 w16cex w16sdtdh wp14">
   <w:footnote w:type="separator" w:id="-1">
     <w:p>
       <w:r>
@@ -3685,6 +3669,7 @@
   <w:style w:type="character" w:default="1" w:styleId="DefaultParagraphFont">
     <w:name w:val="Default Paragraph Font"/>
     <w:uiPriority w:val="1"/>
+    <w:semiHidden/>
     <w:unhideWhenUsed/>
   </w:style>
   <w:style w:type="table" w:default="1" w:styleId="TableNormal">

</xml_diff>